<commit_message>
Aggiunta attività di gioco, sistema di selezione lingua dimamico. Sistema di collisioni fra aerei.
Signed-off-by: Alberto Raffaele Casale <deciocavallo@gmail.com>
</commit_message>
<xml_diff>
--- a/8bitfighter/documentation/RAD.docx
+++ b/8bitfighter/documentation/RAD.docx
@@ -1,6 +1,6 @@
 
 <file path=word/document.xml><?xml version="1.0" encoding="utf-8"?>
-<w:document xmlns:wpc="http://schemas.microsoft.com/office/word/2010/wordprocessingCanvas" xmlns:mc="http://schemas.openxmlformats.org/markup-compatibility/2006" xmlns:o="urn:schemas-microsoft-com:office:office" xmlns:r="http://schemas.openxmlformats.org/officeDocument/2006/relationships" xmlns:m="http://schemas.openxmlformats.org/officeDocument/2006/math" xmlns:v="urn:schemas-microsoft-com:vml" xmlns:wp14="http://schemas.microsoft.com/office/word/2010/wordprocessingDrawing" xmlns:wp="http://schemas.openxmlformats.org/drawingml/2006/wordprocessingDrawing" xmlns:w10="urn:schemas-microsoft-com:office:word" xmlns:w="http://schemas.openxmlformats.org/wordprocessingml/2006/main" xmlns:w14="http://schemas.microsoft.com/office/word/2010/wordml" xmlns:w15="http://schemas.microsoft.com/office/word/2012/wordml" xmlns:wpg="http://schemas.microsoft.com/office/word/2010/wordprocessingGroup" xmlns:wpi="http://schemas.microsoft.com/office/word/2010/wordprocessingInk" xmlns:wne="http://schemas.microsoft.com/office/word/2006/wordml" xmlns:wps="http://schemas.microsoft.com/office/word/2010/wordprocessingShape" mc:Ignorable="w14 w15 wp14">
+<w:document xmlns:wpc="http://schemas.microsoft.com/office/word/2010/wordprocessingCanvas" xmlns:mc="http://schemas.openxmlformats.org/markup-compatibility/2006" xmlns:o="urn:schemas-microsoft-com:office:office" xmlns:r="http://schemas.openxmlformats.org/officeDocument/2006/relationships" xmlns:m="http://schemas.openxmlformats.org/officeDocument/2006/math" xmlns:v="urn:schemas-microsoft-com:vml" xmlns:wp14="http://schemas.microsoft.com/office/word/2010/wordprocessingDrawing" xmlns:wp="http://schemas.openxmlformats.org/drawingml/2006/wordprocessingDrawing" xmlns:w10="urn:schemas-microsoft-com:office:word" xmlns:w="http://schemas.openxmlformats.org/wordprocessingml/2006/main" xmlns:w14="http://schemas.microsoft.com/office/word/2010/wordml" xmlns:wpg="http://schemas.microsoft.com/office/word/2010/wordprocessingGroup" xmlns:wpi="http://schemas.microsoft.com/office/word/2010/wordprocessingInk" xmlns:wne="http://schemas.microsoft.com/office/word/2006/wordml" xmlns:wps="http://schemas.microsoft.com/office/word/2010/wordprocessingShape" mc:Ignorable="w14 wp14">
   <w:body>
     <w:p>
       <w:pPr>
@@ -76,7 +76,7 @@
               </wp:anchor>
             </w:drawing>
           </mc:Choice>
-          <mc:Fallback>
+          <mc:Fallback xmlns:w15="http://schemas.microsoft.com/office/word/2012/wordml">
             <w:pict>
               <v:rect w14:anchorId="0360E592" id="Rettangolo 1" o:spid="_x0000_s1026" style="position:absolute;margin-left:91.65pt;margin-top:-28pt;width:420pt;height:128.4pt;z-index:-251658240;visibility:visible;mso-wrap-style:square;mso-width-percent:0;mso-height-percent:0;mso-wrap-distance-left:9pt;mso-wrap-distance-top:0;mso-wrap-distance-right:9pt;mso-wrap-distance-bottom:0;mso-position-horizontal:absolute;mso-position-horizontal-relative:text;mso-position-vertical:absolute;mso-position-vertical-relative:text;mso-width-percent:0;mso-height-percent:0;mso-width-relative:page;mso-height-relative:page;v-text-anchor:top" o:gfxdata="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"/>
             </w:pict>
@@ -193,7 +193,7 @@
                     <pic:cNvPicPr/>
                   </pic:nvPicPr>
                   <pic:blipFill>
-                    <a:blip r:embed="rId7">
+                    <a:blip r:embed="rId8">
                       <a:extLst>
                         <a:ext uri="{28A0092B-C50C-407E-A947-70E740481C1C}">
                           <a14:useLocalDpi xmlns:a14="http://schemas.microsoft.com/office/drawing/2010/main" val="0"/>
@@ -475,10 +475,10 @@
         <w:tblLook w:val="04A0" w:firstRow="1" w:lastRow="0" w:firstColumn="1" w:lastColumn="0" w:noHBand="0" w:noVBand="1"/>
       </w:tblPr>
       <w:tblGrid>
-        <w:gridCol w:w="2444"/>
-        <w:gridCol w:w="2444"/>
-        <w:gridCol w:w="2445"/>
-        <w:gridCol w:w="2445"/>
+        <w:gridCol w:w="1298"/>
+        <w:gridCol w:w="1110"/>
+        <w:gridCol w:w="5071"/>
+        <w:gridCol w:w="2299"/>
       </w:tblGrid>
       <w:tr>
         <w:trPr>
@@ -487,7 +487,7 @@
         <w:tc>
           <w:tcPr>
             <w:cnfStyle w:val="001000000000" w:firstRow="0" w:lastRow="0" w:firstColumn="1" w:lastColumn="0" w:oddVBand="0" w:evenVBand="0" w:oddHBand="0" w:evenHBand="0" w:firstRowFirstColumn="0" w:firstRowLastColumn="0" w:lastRowFirstColumn="0" w:lastRowLastColumn="0"/>
-            <w:tcW w:w="2444" w:type="dxa"/>
+            <w:tcW w:w="1298" w:type="dxa"/>
           </w:tcPr>
           <w:p>
             <w:pPr>
@@ -502,7 +502,7 @@
         </w:tc>
         <w:tc>
           <w:tcPr>
-            <w:tcW w:w="2444" w:type="dxa"/>
+            <w:tcW w:w="1110" w:type="dxa"/>
           </w:tcPr>
           <w:p>
             <w:pPr>
@@ -518,7 +518,7 @@
         </w:tc>
         <w:tc>
           <w:tcPr>
-            <w:tcW w:w="2445" w:type="dxa"/>
+            <w:tcW w:w="5071" w:type="dxa"/>
           </w:tcPr>
           <w:p>
             <w:pPr>
@@ -534,7 +534,7 @@
         </w:tc>
         <w:tc>
           <w:tcPr>
-            <w:tcW w:w="2445" w:type="dxa"/>
+            <w:tcW w:w="2299" w:type="dxa"/>
           </w:tcPr>
           <w:p>
             <w:pPr>
@@ -556,7 +556,7 @@
         <w:tc>
           <w:tcPr>
             <w:cnfStyle w:val="001000000000" w:firstRow="0" w:lastRow="0" w:firstColumn="1" w:lastColumn="0" w:oddVBand="0" w:evenVBand="0" w:oddHBand="0" w:evenHBand="0" w:firstRowFirstColumn="0" w:firstRowLastColumn="0" w:lastRowFirstColumn="0" w:lastRowLastColumn="0"/>
-            <w:tcW w:w="2444" w:type="dxa"/>
+            <w:tcW w:w="1298" w:type="dxa"/>
           </w:tcPr>
           <w:p>
             <w:r>
@@ -566,7 +566,7 @@
         </w:tc>
         <w:tc>
           <w:tcPr>
-            <w:tcW w:w="2444" w:type="dxa"/>
+            <w:tcW w:w="1110" w:type="dxa"/>
           </w:tcPr>
           <w:p>
             <w:pPr>
@@ -579,7 +579,7 @@
         </w:tc>
         <w:tc>
           <w:tcPr>
-            <w:tcW w:w="2445" w:type="dxa"/>
+            <w:tcW w:w="5071" w:type="dxa"/>
           </w:tcPr>
           <w:p>
             <w:pPr>
@@ -592,7 +592,7 @@
         </w:tc>
         <w:tc>
           <w:tcPr>
-            <w:tcW w:w="2445" w:type="dxa"/>
+            <w:tcW w:w="2299" w:type="dxa"/>
           </w:tcPr>
           <w:p>
             <w:pPr>
@@ -608,7 +608,7 @@
         <w:tc>
           <w:tcPr>
             <w:cnfStyle w:val="001000000000" w:firstRow="0" w:lastRow="0" w:firstColumn="1" w:lastColumn="0" w:oddVBand="0" w:evenVBand="0" w:oddHBand="0" w:evenHBand="0" w:firstRowFirstColumn="0" w:firstRowLastColumn="0" w:lastRowFirstColumn="0" w:lastRowLastColumn="0"/>
-            <w:tcW w:w="2444" w:type="dxa"/>
+            <w:tcW w:w="1298" w:type="dxa"/>
           </w:tcPr>
           <w:p>
             <w:r>
@@ -618,7 +618,7 @@
         </w:tc>
         <w:tc>
           <w:tcPr>
-            <w:tcW w:w="2444" w:type="dxa"/>
+            <w:tcW w:w="1110" w:type="dxa"/>
           </w:tcPr>
           <w:p>
             <w:pPr>
@@ -631,7 +631,7 @@
         </w:tc>
         <w:tc>
           <w:tcPr>
-            <w:tcW w:w="2445" w:type="dxa"/>
+            <w:tcW w:w="5071" w:type="dxa"/>
           </w:tcPr>
           <w:p>
             <w:pPr>
@@ -655,7 +655,7 @@
         </w:tc>
         <w:tc>
           <w:tcPr>
-            <w:tcW w:w="2445" w:type="dxa"/>
+            <w:tcW w:w="2299" w:type="dxa"/>
           </w:tcPr>
           <w:p>
             <w:pPr>
@@ -674,7 +674,7 @@
         <w:tc>
           <w:tcPr>
             <w:cnfStyle w:val="001000000000" w:firstRow="0" w:lastRow="0" w:firstColumn="1" w:lastColumn="0" w:oddVBand="0" w:evenVBand="0" w:oddHBand="0" w:evenHBand="0" w:firstRowFirstColumn="0" w:firstRowLastColumn="0" w:lastRowFirstColumn="0" w:lastRowLastColumn="0"/>
-            <w:tcW w:w="2444" w:type="dxa"/>
+            <w:tcW w:w="1298" w:type="dxa"/>
           </w:tcPr>
           <w:p>
             <w:r>
@@ -684,7 +684,7 @@
         </w:tc>
         <w:tc>
           <w:tcPr>
-            <w:tcW w:w="2444" w:type="dxa"/>
+            <w:tcW w:w="1110" w:type="dxa"/>
           </w:tcPr>
           <w:p>
             <w:pPr>
@@ -697,7 +697,7 @@
         </w:tc>
         <w:tc>
           <w:tcPr>
-            <w:tcW w:w="2445" w:type="dxa"/>
+            <w:tcW w:w="5071" w:type="dxa"/>
           </w:tcPr>
           <w:p>
             <w:pPr>
@@ -710,7 +710,7 @@
         </w:tc>
         <w:tc>
           <w:tcPr>
-            <w:tcW w:w="2445" w:type="dxa"/>
+            <w:tcW w:w="2299" w:type="dxa"/>
           </w:tcPr>
           <w:p>
             <w:pPr>
@@ -726,7 +726,7 @@
         <w:tc>
           <w:tcPr>
             <w:cnfStyle w:val="001000000000" w:firstRow="0" w:lastRow="0" w:firstColumn="1" w:lastColumn="0" w:oddVBand="0" w:evenVBand="0" w:oddHBand="0" w:evenHBand="0" w:firstRowFirstColumn="0" w:firstRowLastColumn="0" w:lastRowFirstColumn="0" w:lastRowLastColumn="0"/>
-            <w:tcW w:w="2444" w:type="dxa"/>
+            <w:tcW w:w="1298" w:type="dxa"/>
           </w:tcPr>
           <w:p>
             <w:r>
@@ -736,7 +736,7 @@
         </w:tc>
         <w:tc>
           <w:tcPr>
-            <w:tcW w:w="2444" w:type="dxa"/>
+            <w:tcW w:w="1110" w:type="dxa"/>
           </w:tcPr>
           <w:p>
             <w:pPr>
@@ -749,7 +749,7 @@
         </w:tc>
         <w:tc>
           <w:tcPr>
-            <w:tcW w:w="2445" w:type="dxa"/>
+            <w:tcW w:w="5071" w:type="dxa"/>
           </w:tcPr>
           <w:p>
             <w:pPr>
@@ -762,7 +762,7 @@
         </w:tc>
         <w:tc>
           <w:tcPr>
-            <w:tcW w:w="2445" w:type="dxa"/>
+            <w:tcW w:w="2299" w:type="dxa"/>
           </w:tcPr>
           <w:p>
             <w:pPr>
@@ -774,6 +774,69 @@
           </w:p>
         </w:tc>
       </w:tr>
+      <w:tr>
+        <w:trPr>
+          <w:cnfStyle w:val="000000100000" w:firstRow="0" w:lastRow="0" w:firstColumn="0" w:lastColumn="0" w:oddVBand="0" w:evenVBand="0" w:oddHBand="1" w:evenHBand="0" w:firstRowFirstColumn="0" w:firstRowLastColumn="0" w:lastRowFirstColumn="0" w:lastRowLastColumn="0"/>
+        </w:trPr>
+        <w:tc>
+          <w:tcPr>
+            <w:cnfStyle w:val="001000000000" w:firstRow="0" w:lastRow="0" w:firstColumn="1" w:lastColumn="0" w:oddVBand="0" w:evenVBand="0" w:oddHBand="0" w:evenHBand="0" w:firstRowFirstColumn="0" w:firstRowLastColumn="0" w:lastRowFirstColumn="0" w:lastRowLastColumn="0"/>
+            <w:tcW w:w="1298" w:type="dxa"/>
+          </w:tcPr>
+          <w:p>
+            <w:r>
+              <w:t>1</w:t>
+            </w:r>
+            <w:r>
+              <w:t>0</w:t>
+            </w:r>
+            <w:bookmarkStart w:id="0" w:name="_GoBack"/>
+            <w:bookmarkEnd w:id="0"/>
+            <w:r>
+              <w:t>/04/2014</w:t>
+            </w:r>
+          </w:p>
+        </w:tc>
+        <w:tc>
+          <w:tcPr>
+            <w:tcW w:w="1110" w:type="dxa"/>
+          </w:tcPr>
+          <w:p>
+            <w:pPr>
+              <w:cnfStyle w:val="000000100000" w:firstRow="0" w:lastRow="0" w:firstColumn="0" w:lastColumn="0" w:oddVBand="0" w:evenVBand="0" w:oddHBand="1" w:evenHBand="0" w:firstRowFirstColumn="0" w:firstRowLastColumn="0" w:lastRowFirstColumn="0" w:lastRowLastColumn="0"/>
+            </w:pPr>
+            <w:r>
+              <w:t>1.04</w:t>
+            </w:r>
+          </w:p>
+        </w:tc>
+        <w:tc>
+          <w:tcPr>
+            <w:tcW w:w="5071" w:type="dxa"/>
+          </w:tcPr>
+          <w:p>
+            <w:pPr>
+              <w:cnfStyle w:val="000000100000" w:firstRow="0" w:lastRow="0" w:firstColumn="0" w:lastColumn="0" w:oddVBand="0" w:evenVBand="0" w:oddHBand="1" w:evenHBand="0" w:firstRowFirstColumn="0" w:firstRowLastColumn="0" w:lastRowFirstColumn="0" w:lastRowLastColumn="0"/>
+            </w:pPr>
+            <w:r>
+              <w:t>Aggiunto diagramma di sequenza di uno scenario di base</w:t>
+            </w:r>
+          </w:p>
+        </w:tc>
+        <w:tc>
+          <w:tcPr>
+            <w:tcW w:w="2299" w:type="dxa"/>
+          </w:tcPr>
+          <w:p>
+            <w:pPr>
+              <w:cnfStyle w:val="000000100000" w:firstRow="0" w:lastRow="0" w:firstColumn="0" w:lastColumn="0" w:oddVBand="0" w:evenVBand="0" w:oddHBand="1" w:evenHBand="0" w:firstRowFirstColumn="0" w:firstRowLastColumn="0" w:lastRowFirstColumn="0" w:lastRowLastColumn="0"/>
+            </w:pPr>
+            <w:r>
+              <w:t>Giovanni Palumbo</w:t>
+            </w:r>
+          </w:p>
+        </w:tc>
+      </w:tr>
     </w:tbl>
     <w:p>
       <w:pPr>
@@ -1716,7 +1779,6 @@
         <w:t xml:space="preserve">sistema operativo </w:t>
       </w:r>
       <w:proofErr w:type="spellStart"/>
-      <w:proofErr w:type="gramStart"/>
       <w:r>
         <w:t>And</w:t>
       </w:r>
@@ -1725,11 +1787,7 @@
       </w:r>
       <w:proofErr w:type="spellEnd"/>
       <w:r>
-        <w:t xml:space="preserve">  4.0</w:t>
-      </w:r>
-      <w:proofErr w:type="gramEnd"/>
-      <w:r>
-        <w:t xml:space="preserve"> (</w:t>
+        <w:t xml:space="preserve">  4.0 (</w:t>
       </w:r>
       <w:proofErr w:type="spellStart"/>
       <w:r>
@@ -1846,7 +1904,7 @@
                     <pic:cNvPicPr/>
                   </pic:nvPicPr>
                   <pic:blipFill>
-                    <a:blip r:embed="rId8">
+                    <a:blip r:embed="rId9">
                       <a:extLst>
                         <a:ext uri="{28A0092B-C50C-407E-A947-70E740481C1C}">
                           <a14:useLocalDpi xmlns:a14="http://schemas.microsoft.com/office/drawing/2010/main" val="0"/>
@@ -3030,7 +3088,14 @@
         <w:t>4.4 Diagramma di sequenza</w:t>
       </w:r>
     </w:p>
-    <w:p/>
+    <w:p>
+      <w:pPr>
+        <w:pStyle w:val="Titolo2"/>
+      </w:pPr>
+      <w:r>
+        <w:t>4.4.1 Scenario di base</w:t>
+      </w:r>
+    </w:p>
     <w:p>
       <w:r>
         <w:rPr>
@@ -3039,9 +3104,9 @@
         </w:rPr>
         <w:drawing>
           <wp:inline distT="0" distB="0" distL="0" distR="0">
-            <wp:extent cx="5391903" cy="3648584"/>
-            <wp:effectExtent l="0" t="0" r="0" b="9525"/>
-            <wp:docPr id="9" name="Immagine 9"/>
+            <wp:extent cx="6120130" cy="3901440"/>
+            <wp:effectExtent l="0" t="0" r="0" b="3810"/>
+            <wp:docPr id="11" name="Immagine 11"/>
             <wp:cNvGraphicFramePr>
               <a:graphicFrameLocks xmlns:a="http://schemas.openxmlformats.org/drawingml/2006/main" noChangeAspect="1"/>
             </wp:cNvGraphicFramePr>
@@ -3049,11 +3114,11 @@
               <a:graphicData uri="http://schemas.openxmlformats.org/drawingml/2006/picture">
                 <pic:pic xmlns:pic="http://schemas.openxmlformats.org/drawingml/2006/picture">
                   <pic:nvPicPr>
-                    <pic:cNvPr id="0" name="diagramma di sequenza.png"/>
+                    <pic:cNvPr id="0" name="scenario_di_base.png"/>
                     <pic:cNvPicPr/>
                   </pic:nvPicPr>
                   <pic:blipFill>
-                    <a:blip r:embed="rId9">
+                    <a:blip r:embed="rId10">
                       <a:extLst>
                         <a:ext uri="{28A0092B-C50C-407E-A947-70E740481C1C}">
                           <a14:useLocalDpi xmlns:a14="http://schemas.microsoft.com/office/drawing/2010/main" val="0"/>
@@ -3067,7 +3132,7 @@
                   <pic:spPr>
                     <a:xfrm>
                       <a:off x="0" y="0"/>
-                      <a:ext cx="5391903" cy="3648584"/>
+                      <a:ext cx="6120130" cy="3901440"/>
                     </a:xfrm>
                     <a:prstGeom prst="rect">
                       <a:avLst/>
@@ -3079,6 +3144,9 @@
           </wp:inline>
         </w:drawing>
       </w:r>
+    </w:p>
+    <w:p/>
+    <w:p>
       <w:r>
         <w:br w:type="page"/>
       </w:r>
@@ -3135,7 +3203,7 @@
                     </pic:cNvPicPr>
                   </pic:nvPicPr>
                   <pic:blipFill>
-                    <a:blip r:embed="rId10">
+                    <a:blip r:embed="rId11">
                       <a:extLst>
                         <a:ext uri="{28A0092B-C50C-407E-A947-70E740481C1C}">
                           <a14:useLocalDpi xmlns:a14="http://schemas.microsoft.com/office/drawing/2010/main" val="0"/>
@@ -3241,7 +3309,7 @@
                     </pic:cNvPicPr>
                   </pic:nvPicPr>
                   <pic:blipFill>
-                    <a:blip r:embed="rId11" cstate="print">
+                    <a:blip r:embed="rId12" cstate="print">
                       <a:extLst>
                         <a:ext uri="{28A0092B-C50C-407E-A947-70E740481C1C}">
                           <a14:useLocalDpi xmlns:a14="http://schemas.microsoft.com/office/drawing/2010/main" val="0"/>
@@ -3335,7 +3403,7 @@
                     </pic:cNvPicPr>
                   </pic:nvPicPr>
                   <pic:blipFill>
-                    <a:blip r:embed="rId12">
+                    <a:blip r:embed="rId13">
                       <a:extLst>
                         <a:ext uri="{28A0092B-C50C-407E-A947-70E740481C1C}">
                           <a14:useLocalDpi xmlns:a14="http://schemas.microsoft.com/office/drawing/2010/main" val="0"/>
@@ -3428,7 +3496,7 @@
                     </pic:cNvPicPr>
                   </pic:nvPicPr>
                   <pic:blipFill>
-                    <a:blip r:embed="rId13">
+                    <a:blip r:embed="rId14">
                       <a:extLst>
                         <a:ext uri="{28A0092B-C50C-407E-A947-70E740481C1C}">
                           <a14:useLocalDpi xmlns:a14="http://schemas.microsoft.com/office/drawing/2010/main" val="0"/>
@@ -3536,7 +3604,7 @@
                     </pic:cNvPicPr>
                   </pic:nvPicPr>
                   <pic:blipFill>
-                    <a:blip r:embed="rId14">
+                    <a:blip r:embed="rId15">
                       <a:extLst>
                         <a:ext uri="{28A0092B-C50C-407E-A947-70E740481C1C}">
                           <a14:useLocalDpi xmlns:a14="http://schemas.microsoft.com/office/drawing/2010/main" val="0"/>
@@ -3635,7 +3703,7 @@
                     </pic:cNvPicPr>
                   </pic:nvPicPr>
                   <pic:blipFill>
-                    <a:blip r:embed="rId15">
+                    <a:blip r:embed="rId16">
                       <a:extLst>
                         <a:ext uri="{28A0092B-C50C-407E-A947-70E740481C1C}">
                           <a14:useLocalDpi xmlns:a14="http://schemas.microsoft.com/office/drawing/2010/main" val="0"/>
@@ -3736,7 +3804,7 @@
           <w:b/>
         </w:rPr>
       </w:pPr>
-      <w:hyperlink r:id="rId16" w:history="1">
+      <w:hyperlink r:id="rId17" w:history="1">
         <w:r>
           <w:rPr>
             <w:rStyle w:val="Collegamentoipertestuale"/>
@@ -3751,12 +3819,10 @@
         </w:rPr>
         <w:t xml:space="preserve"> </w:t>
       </w:r>
-      <w:bookmarkStart w:id="0" w:name="_GoBack"/>
-      <w:bookmarkEnd w:id="0"/>
     </w:p>
     <w:sectPr>
-      <w:headerReference w:type="even" r:id="rId17"/>
-      <w:headerReference w:type="default" r:id="rId18"/>
+      <w:headerReference w:type="even" r:id="rId18"/>
+      <w:headerReference w:type="default" r:id="rId19"/>
       <w:pgSz w:w="11906" w:h="16838"/>
       <w:pgMar w:top="1417" w:right="1134" w:bottom="1134" w:left="1134" w:header="708" w:footer="708" w:gutter="0"/>
       <w:cols w:space="708"/>
@@ -3768,7 +3834,7 @@
 </file>
 
 <file path=word/endnotes.xml><?xml version="1.0" encoding="utf-8"?>
-<w:endnotes xmlns:wpc="http://schemas.microsoft.com/office/word/2010/wordprocessingCanvas" xmlns:mc="http://schemas.openxmlformats.org/markup-compatibility/2006" xmlns:o="urn:schemas-microsoft-com:office:office" xmlns:r="http://schemas.openxmlformats.org/officeDocument/2006/relationships" xmlns:m="http://schemas.openxmlformats.org/officeDocument/2006/math" xmlns:v="urn:schemas-microsoft-com:vml" xmlns:wp14="http://schemas.microsoft.com/office/word/2010/wordprocessingDrawing" xmlns:wp="http://schemas.openxmlformats.org/drawingml/2006/wordprocessingDrawing" xmlns:w10="urn:schemas-microsoft-com:office:word" xmlns:w="http://schemas.openxmlformats.org/wordprocessingml/2006/main" xmlns:w14="http://schemas.microsoft.com/office/word/2010/wordml" xmlns:w15="http://schemas.microsoft.com/office/word/2012/wordml" xmlns:wpg="http://schemas.microsoft.com/office/word/2010/wordprocessingGroup" xmlns:wpi="http://schemas.microsoft.com/office/word/2010/wordprocessingInk" xmlns:wne="http://schemas.microsoft.com/office/word/2006/wordml" xmlns:wps="http://schemas.microsoft.com/office/word/2010/wordprocessingShape" mc:Ignorable="w14 w15 wp14">
+<w:endnotes xmlns:wpc="http://schemas.microsoft.com/office/word/2010/wordprocessingCanvas" xmlns:mc="http://schemas.openxmlformats.org/markup-compatibility/2006" xmlns:o="urn:schemas-microsoft-com:office:office" xmlns:r="http://schemas.openxmlformats.org/officeDocument/2006/relationships" xmlns:m="http://schemas.openxmlformats.org/officeDocument/2006/math" xmlns:v="urn:schemas-microsoft-com:vml" xmlns:wp14="http://schemas.microsoft.com/office/word/2010/wordprocessingDrawing" xmlns:wp="http://schemas.openxmlformats.org/drawingml/2006/wordprocessingDrawing" xmlns:w10="urn:schemas-microsoft-com:office:word" xmlns:w="http://schemas.openxmlformats.org/wordprocessingml/2006/main" xmlns:w14="http://schemas.microsoft.com/office/word/2010/wordml" xmlns:wpg="http://schemas.microsoft.com/office/word/2010/wordprocessingGroup" xmlns:wpi="http://schemas.microsoft.com/office/word/2010/wordprocessingInk" xmlns:wne="http://schemas.microsoft.com/office/word/2006/wordml" xmlns:wps="http://schemas.microsoft.com/office/word/2010/wordprocessingShape" mc:Ignorable="w14 wp14">
   <w:endnote w:type="separator" w:id="-1">
     <w:p>
       <w:pPr>
@@ -3793,7 +3859,7 @@
 </file>
 
 <file path=word/footnotes.xml><?xml version="1.0" encoding="utf-8"?>
-<w:footnotes xmlns:wpc="http://schemas.microsoft.com/office/word/2010/wordprocessingCanvas" xmlns:mc="http://schemas.openxmlformats.org/markup-compatibility/2006" xmlns:o="urn:schemas-microsoft-com:office:office" xmlns:r="http://schemas.openxmlformats.org/officeDocument/2006/relationships" xmlns:m="http://schemas.openxmlformats.org/officeDocument/2006/math" xmlns:v="urn:schemas-microsoft-com:vml" xmlns:wp14="http://schemas.microsoft.com/office/word/2010/wordprocessingDrawing" xmlns:wp="http://schemas.openxmlformats.org/drawingml/2006/wordprocessingDrawing" xmlns:w10="urn:schemas-microsoft-com:office:word" xmlns:w="http://schemas.openxmlformats.org/wordprocessingml/2006/main" xmlns:w14="http://schemas.microsoft.com/office/word/2010/wordml" xmlns:w15="http://schemas.microsoft.com/office/word/2012/wordml" xmlns:wpg="http://schemas.microsoft.com/office/word/2010/wordprocessingGroup" xmlns:wpi="http://schemas.microsoft.com/office/word/2010/wordprocessingInk" xmlns:wne="http://schemas.microsoft.com/office/word/2006/wordml" xmlns:wps="http://schemas.microsoft.com/office/word/2010/wordprocessingShape" mc:Ignorable="w14 w15 wp14">
+<w:footnotes xmlns:wpc="http://schemas.microsoft.com/office/word/2010/wordprocessingCanvas" xmlns:mc="http://schemas.openxmlformats.org/markup-compatibility/2006" xmlns:o="urn:schemas-microsoft-com:office:office" xmlns:r="http://schemas.openxmlformats.org/officeDocument/2006/relationships" xmlns:m="http://schemas.openxmlformats.org/officeDocument/2006/math" xmlns:v="urn:schemas-microsoft-com:vml" xmlns:wp14="http://schemas.microsoft.com/office/word/2010/wordprocessingDrawing" xmlns:wp="http://schemas.openxmlformats.org/drawingml/2006/wordprocessingDrawing" xmlns:w10="urn:schemas-microsoft-com:office:word" xmlns:w="http://schemas.openxmlformats.org/wordprocessingml/2006/main" xmlns:w14="http://schemas.microsoft.com/office/word/2010/wordml" xmlns:wpg="http://schemas.microsoft.com/office/word/2010/wordprocessingGroup" xmlns:wpi="http://schemas.microsoft.com/office/word/2010/wordprocessingInk" xmlns:wne="http://schemas.microsoft.com/office/word/2006/wordml" xmlns:wps="http://schemas.microsoft.com/office/word/2010/wordprocessingShape" mc:Ignorable="w14 wp14">
   <w:footnote w:type="separator" w:id="-1">
     <w:p>
       <w:pPr>
@@ -3818,7 +3884,7 @@
 </file>
 
 <file path=word/header1.xml><?xml version="1.0" encoding="utf-8"?>
-<w:hdr xmlns:wpc="http://schemas.microsoft.com/office/word/2010/wordprocessingCanvas" xmlns:mc="http://schemas.openxmlformats.org/markup-compatibility/2006" xmlns:o="urn:schemas-microsoft-com:office:office" xmlns:r="http://schemas.openxmlformats.org/officeDocument/2006/relationships" xmlns:m="http://schemas.openxmlformats.org/officeDocument/2006/math" xmlns:v="urn:schemas-microsoft-com:vml" xmlns:wp14="http://schemas.microsoft.com/office/word/2010/wordprocessingDrawing" xmlns:wp="http://schemas.openxmlformats.org/drawingml/2006/wordprocessingDrawing" xmlns:w10="urn:schemas-microsoft-com:office:word" xmlns:w="http://schemas.openxmlformats.org/wordprocessingml/2006/main" xmlns:w14="http://schemas.microsoft.com/office/word/2010/wordml" xmlns:w15="http://schemas.microsoft.com/office/word/2012/wordml" xmlns:wpg="http://schemas.microsoft.com/office/word/2010/wordprocessingGroup" xmlns:wpi="http://schemas.microsoft.com/office/word/2010/wordprocessingInk" xmlns:wne="http://schemas.microsoft.com/office/word/2006/wordml" xmlns:wps="http://schemas.microsoft.com/office/word/2010/wordprocessingShape" mc:Ignorable="w14 w15 wp14">
+<w:hdr xmlns:wpc="http://schemas.microsoft.com/office/word/2010/wordprocessingCanvas" xmlns:mc="http://schemas.openxmlformats.org/markup-compatibility/2006" xmlns:o="urn:schemas-microsoft-com:office:office" xmlns:r="http://schemas.openxmlformats.org/officeDocument/2006/relationships" xmlns:m="http://schemas.openxmlformats.org/officeDocument/2006/math" xmlns:v="urn:schemas-microsoft-com:vml" xmlns:wp14="http://schemas.microsoft.com/office/word/2010/wordprocessingDrawing" xmlns:wp="http://schemas.openxmlformats.org/drawingml/2006/wordprocessingDrawing" xmlns:w10="urn:schemas-microsoft-com:office:word" xmlns:w="http://schemas.openxmlformats.org/wordprocessingml/2006/main" xmlns:w14="http://schemas.microsoft.com/office/word/2010/wordml" xmlns:wpg="http://schemas.microsoft.com/office/word/2010/wordprocessingGroup" xmlns:wpi="http://schemas.microsoft.com/office/word/2010/wordprocessingInk" xmlns:wne="http://schemas.microsoft.com/office/word/2006/wordml" xmlns:wps="http://schemas.microsoft.com/office/word/2010/wordprocessingShape" mc:Ignorable="w14 wp14">
   <w:sdt>
     <w:sdtPr>
       <w:rPr>
@@ -3912,7 +3978,7 @@
 </file>
 
 <file path=word/header2.xml><?xml version="1.0" encoding="utf-8"?>
-<w:hdr xmlns:wpc="http://schemas.microsoft.com/office/word/2010/wordprocessingCanvas" xmlns:mc="http://schemas.openxmlformats.org/markup-compatibility/2006" xmlns:o="urn:schemas-microsoft-com:office:office" xmlns:r="http://schemas.openxmlformats.org/officeDocument/2006/relationships" xmlns:m="http://schemas.openxmlformats.org/officeDocument/2006/math" xmlns:v="urn:schemas-microsoft-com:vml" xmlns:wp14="http://schemas.microsoft.com/office/word/2010/wordprocessingDrawing" xmlns:wp="http://schemas.openxmlformats.org/drawingml/2006/wordprocessingDrawing" xmlns:w10="urn:schemas-microsoft-com:office:word" xmlns:w="http://schemas.openxmlformats.org/wordprocessingml/2006/main" xmlns:w14="http://schemas.microsoft.com/office/word/2010/wordml" xmlns:w15="http://schemas.microsoft.com/office/word/2012/wordml" xmlns:wpg="http://schemas.microsoft.com/office/word/2010/wordprocessingGroup" xmlns:wpi="http://schemas.microsoft.com/office/word/2010/wordprocessingInk" xmlns:wne="http://schemas.microsoft.com/office/word/2006/wordml" xmlns:wps="http://schemas.microsoft.com/office/word/2010/wordprocessingShape" mc:Ignorable="w14 w15 wp14">
+<w:hdr xmlns:wpc="http://schemas.microsoft.com/office/word/2010/wordprocessingCanvas" xmlns:mc="http://schemas.openxmlformats.org/markup-compatibility/2006" xmlns:o="urn:schemas-microsoft-com:office:office" xmlns:r="http://schemas.openxmlformats.org/officeDocument/2006/relationships" xmlns:m="http://schemas.openxmlformats.org/officeDocument/2006/math" xmlns:v="urn:schemas-microsoft-com:vml" xmlns:wp14="http://schemas.microsoft.com/office/word/2010/wordprocessingDrawing" xmlns:wp="http://schemas.openxmlformats.org/drawingml/2006/wordprocessingDrawing" xmlns:w10="urn:schemas-microsoft-com:office:word" xmlns:w="http://schemas.openxmlformats.org/wordprocessingml/2006/main" xmlns:w14="http://schemas.microsoft.com/office/word/2010/wordml" xmlns:wpg="http://schemas.microsoft.com/office/word/2010/wordprocessingGroup" xmlns:wpi="http://schemas.microsoft.com/office/word/2010/wordprocessingInk" xmlns:wne="http://schemas.microsoft.com/office/word/2006/wordml" xmlns:wps="http://schemas.microsoft.com/office/word/2010/wordprocessingShape" mc:Ignorable="w14 wp14">
   <w:sdt>
     <w:sdtPr>
       <w:rPr>
@@ -4008,7 +4074,7 @@
 </file>
 
 <file path=word/numbering.xml><?xml version="1.0" encoding="utf-8"?>
-<w:numbering xmlns:wpc="http://schemas.microsoft.com/office/word/2010/wordprocessingCanvas" xmlns:mc="http://schemas.openxmlformats.org/markup-compatibility/2006" xmlns:o="urn:schemas-microsoft-com:office:office" xmlns:r="http://schemas.openxmlformats.org/officeDocument/2006/relationships" xmlns:m="http://schemas.openxmlformats.org/officeDocument/2006/math" xmlns:v="urn:schemas-microsoft-com:vml" xmlns:wp14="http://schemas.microsoft.com/office/word/2010/wordprocessingDrawing" xmlns:wp="http://schemas.openxmlformats.org/drawingml/2006/wordprocessingDrawing" xmlns:w10="urn:schemas-microsoft-com:office:word" xmlns:w="http://schemas.openxmlformats.org/wordprocessingml/2006/main" xmlns:w14="http://schemas.microsoft.com/office/word/2010/wordml" xmlns:w15="http://schemas.microsoft.com/office/word/2012/wordml" xmlns:wpg="http://schemas.microsoft.com/office/word/2010/wordprocessingGroup" xmlns:wpi="http://schemas.microsoft.com/office/word/2010/wordprocessingInk" xmlns:wne="http://schemas.microsoft.com/office/word/2006/wordml" xmlns:wps="http://schemas.microsoft.com/office/word/2010/wordprocessingShape" mc:Ignorable="w14 w15 wp14">
+<w:numbering xmlns:wpc="http://schemas.microsoft.com/office/word/2010/wordprocessingCanvas" xmlns:mc="http://schemas.openxmlformats.org/markup-compatibility/2006" xmlns:o="urn:schemas-microsoft-com:office:office" xmlns:r="http://schemas.openxmlformats.org/officeDocument/2006/relationships" xmlns:m="http://schemas.openxmlformats.org/officeDocument/2006/math" xmlns:v="urn:schemas-microsoft-com:vml" xmlns:wp14="http://schemas.microsoft.com/office/word/2010/wordprocessingDrawing" xmlns:wp="http://schemas.openxmlformats.org/drawingml/2006/wordprocessingDrawing" xmlns:w10="urn:schemas-microsoft-com:office:word" xmlns:w="http://schemas.openxmlformats.org/wordprocessingml/2006/main" xmlns:w14="http://schemas.microsoft.com/office/word/2010/wordml" xmlns:wpg="http://schemas.microsoft.com/office/word/2010/wordprocessingGroup" xmlns:wpi="http://schemas.microsoft.com/office/word/2010/wordprocessingInk" xmlns:wne="http://schemas.microsoft.com/office/word/2006/wordml" xmlns:wps="http://schemas.microsoft.com/office/word/2010/wordprocessingShape" mc:Ignorable="w14 wp14">
   <w:abstractNum w:abstractNumId="0">
     <w:nsid w:val="05472A90"/>
     <w:multiLevelType w:val="hybridMultilevel"/>
@@ -4817,7 +4883,7 @@
 </file>
 
 <file path=word/styles.xml><?xml version="1.0" encoding="utf-8"?>
-<w:styles xmlns:mc="http://schemas.openxmlformats.org/markup-compatibility/2006" xmlns:r="http://schemas.openxmlformats.org/officeDocument/2006/relationships" xmlns:w="http://schemas.openxmlformats.org/wordprocessingml/2006/main" xmlns:w14="http://schemas.microsoft.com/office/word/2010/wordml" xmlns:w15="http://schemas.microsoft.com/office/word/2012/wordml" mc:Ignorable="w14 w15">
+<w:styles xmlns:mc="http://schemas.openxmlformats.org/markup-compatibility/2006" xmlns:r="http://schemas.openxmlformats.org/officeDocument/2006/relationships" xmlns:w="http://schemas.openxmlformats.org/wordprocessingml/2006/main" xmlns:w14="http://schemas.microsoft.com/office/word/2010/wordml" mc:Ignorable="w14">
   <w:docDefaults>
     <w:rPrDefault>
       <w:rPr>
@@ -4833,378 +4899,144 @@
       </w:pPr>
     </w:pPrDefault>
   </w:docDefaults>
-  <w:latentStyles w:defLockedState="0" w:defUIPriority="99" w:defSemiHidden="0" w:defUnhideWhenUsed="0" w:defQFormat="0" w:count="371">
-    <w:lsdException w:name="Normal" w:uiPriority="0" w:qFormat="1"/>
-    <w:lsdException w:name="heading 1" w:uiPriority="9" w:qFormat="1"/>
-    <w:lsdException w:name="heading 2" w:semiHidden="1" w:uiPriority="9" w:unhideWhenUsed="1" w:qFormat="1"/>
-    <w:lsdException w:name="heading 3" w:semiHidden="1" w:uiPriority="9" w:unhideWhenUsed="1" w:qFormat="1"/>
-    <w:lsdException w:name="heading 4" w:semiHidden="1" w:uiPriority="9" w:unhideWhenUsed="1" w:qFormat="1"/>
-    <w:lsdException w:name="heading 5" w:semiHidden="1" w:uiPriority="9" w:unhideWhenUsed="1" w:qFormat="1"/>
-    <w:lsdException w:name="heading 6" w:semiHidden="1" w:uiPriority="9" w:unhideWhenUsed="1" w:qFormat="1"/>
-    <w:lsdException w:name="heading 7" w:semiHidden="1" w:uiPriority="9" w:unhideWhenUsed="1" w:qFormat="1"/>
-    <w:lsdException w:name="heading 8" w:semiHidden="1" w:uiPriority="9" w:unhideWhenUsed="1" w:qFormat="1"/>
-    <w:lsdException w:name="heading 9" w:semiHidden="1" w:uiPriority="9" w:unhideWhenUsed="1" w:qFormat="1"/>
-    <w:lsdException w:name="index 1" w:semiHidden="1" w:unhideWhenUsed="1"/>
-    <w:lsdException w:name="index 2" w:semiHidden="1" w:unhideWhenUsed="1"/>
-    <w:lsdException w:name="index 3" w:semiHidden="1" w:unhideWhenUsed="1"/>
-    <w:lsdException w:name="index 4" w:semiHidden="1" w:unhideWhenUsed="1"/>
-    <w:lsdException w:name="index 5" w:semiHidden="1" w:unhideWhenUsed="1"/>
-    <w:lsdException w:name="index 6" w:semiHidden="1" w:unhideWhenUsed="1"/>
-    <w:lsdException w:name="index 7" w:semiHidden="1" w:unhideWhenUsed="1"/>
-    <w:lsdException w:name="index 8" w:semiHidden="1" w:unhideWhenUsed="1"/>
-    <w:lsdException w:name="index 9" w:semiHidden="1" w:unhideWhenUsed="1"/>
-    <w:lsdException w:name="toc 1" w:semiHidden="1" w:uiPriority="39" w:unhideWhenUsed="1"/>
-    <w:lsdException w:name="toc 2" w:semiHidden="1" w:uiPriority="39" w:unhideWhenUsed="1"/>
-    <w:lsdException w:name="toc 3" w:semiHidden="1" w:uiPriority="39" w:unhideWhenUsed="1"/>
-    <w:lsdException w:name="toc 4" w:semiHidden="1" w:uiPriority="39" w:unhideWhenUsed="1"/>
-    <w:lsdException w:name="toc 5" w:semiHidden="1" w:uiPriority="39" w:unhideWhenUsed="1"/>
-    <w:lsdException w:name="toc 6" w:semiHidden="1" w:uiPriority="39" w:unhideWhenUsed="1"/>
-    <w:lsdException w:name="toc 7" w:semiHidden="1" w:uiPriority="39" w:unhideWhenUsed="1"/>
-    <w:lsdException w:name="toc 8" w:semiHidden="1" w:uiPriority="39" w:unhideWhenUsed="1"/>
-    <w:lsdException w:name="toc 9" w:semiHidden="1" w:uiPriority="39" w:unhideWhenUsed="1"/>
-    <w:lsdException w:name="Normal Indent" w:semiHidden="1" w:unhideWhenUsed="1"/>
-    <w:lsdException w:name="footnote text" w:semiHidden="1" w:unhideWhenUsed="1"/>
-    <w:lsdException w:name="annotation text" w:semiHidden="1" w:unhideWhenUsed="1"/>
-    <w:lsdException w:name="header" w:semiHidden="1" w:unhideWhenUsed="1"/>
-    <w:lsdException w:name="footer" w:semiHidden="1" w:unhideWhenUsed="1"/>
-    <w:lsdException w:name="index heading" w:semiHidden="1" w:unhideWhenUsed="1"/>
-    <w:lsdException w:name="caption" w:semiHidden="1" w:uiPriority="35" w:unhideWhenUsed="1" w:qFormat="1"/>
-    <w:lsdException w:name="table of figures" w:semiHidden="1" w:unhideWhenUsed="1"/>
-    <w:lsdException w:name="envelope address" w:semiHidden="1" w:unhideWhenUsed="1"/>
-    <w:lsdException w:name="envelope return" w:semiHidden="1" w:unhideWhenUsed="1"/>
-    <w:lsdException w:name="footnote reference" w:semiHidden="1" w:unhideWhenUsed="1"/>
-    <w:lsdException w:name="annotation reference" w:semiHidden="1" w:unhideWhenUsed="1"/>
-    <w:lsdException w:name="line number" w:semiHidden="1" w:unhideWhenUsed="1"/>
-    <w:lsdException w:name="page number" w:semiHidden="1" w:unhideWhenUsed="1"/>
-    <w:lsdException w:name="endnote reference" w:semiHidden="1" w:unhideWhenUsed="1"/>
-    <w:lsdException w:name="endnote text" w:semiHidden="1" w:unhideWhenUsed="1"/>
-    <w:lsdException w:name="table of authorities" w:semiHidden="1" w:unhideWhenUsed="1"/>
-    <w:lsdException w:name="macro" w:semiHidden="1" w:unhideWhenUsed="1"/>
-    <w:lsdException w:name="toa heading" w:semiHidden="1" w:unhideWhenUsed="1"/>
-    <w:lsdException w:name="List" w:semiHidden="1" w:unhideWhenUsed="1"/>
-    <w:lsdException w:name="List Bullet" w:semiHidden="1" w:unhideWhenUsed="1"/>
-    <w:lsdException w:name="List Number" w:semiHidden="1" w:unhideWhenUsed="1"/>
-    <w:lsdException w:name="List 2" w:semiHidden="1" w:unhideWhenUsed="1"/>
-    <w:lsdException w:name="List 3" w:semiHidden="1" w:unhideWhenUsed="1"/>
-    <w:lsdException w:name="List 4" w:semiHidden="1" w:unhideWhenUsed="1"/>
-    <w:lsdException w:name="List 5" w:semiHidden="1" w:unhideWhenUsed="1"/>
-    <w:lsdException w:name="List Bullet 2" w:semiHidden="1" w:unhideWhenUsed="1"/>
-    <w:lsdException w:name="List Bullet 3" w:semiHidden="1" w:unhideWhenUsed="1"/>
-    <w:lsdException w:name="List Bullet 4" w:semiHidden="1" w:unhideWhenUsed="1"/>
-    <w:lsdException w:name="List Bullet 5" w:semiHidden="1" w:unhideWhenUsed="1"/>
-    <w:lsdException w:name="List Number 2" w:semiHidden="1" w:unhideWhenUsed="1"/>
-    <w:lsdException w:name="List Number 3" w:semiHidden="1" w:unhideWhenUsed="1"/>
-    <w:lsdException w:name="List Number 4" w:semiHidden="1" w:unhideWhenUsed="1"/>
-    <w:lsdException w:name="List Number 5" w:semiHidden="1" w:unhideWhenUsed="1"/>
-    <w:lsdException w:name="Title" w:uiPriority="10" w:qFormat="1"/>
-    <w:lsdException w:name="Closing" w:semiHidden="1" w:unhideWhenUsed="1"/>
-    <w:lsdException w:name="Signature" w:semiHidden="1" w:unhideWhenUsed="1"/>
-    <w:lsdException w:name="Default Paragraph Font" w:semiHidden="1" w:uiPriority="1" w:unhideWhenUsed="1"/>
-    <w:lsdException w:name="Body Text" w:semiHidden="1" w:unhideWhenUsed="1"/>
-    <w:lsdException w:name="Body Text Indent" w:semiHidden="1" w:unhideWhenUsed="1"/>
-    <w:lsdException w:name="List Continue" w:semiHidden="1" w:unhideWhenUsed="1"/>
-    <w:lsdException w:name="List Continue 2" w:semiHidden="1" w:unhideWhenUsed="1"/>
-    <w:lsdException w:name="List Continue 3" w:semiHidden="1" w:unhideWhenUsed="1"/>
-    <w:lsdException w:name="List Continue 4" w:semiHidden="1" w:unhideWhenUsed="1"/>
-    <w:lsdException w:name="List Continue 5" w:semiHidden="1" w:unhideWhenUsed="1"/>
-    <w:lsdException w:name="Message Header" w:semiHidden="1" w:unhideWhenUsed="1"/>
-    <w:lsdException w:name="Subtitle" w:uiPriority="11" w:qFormat="1"/>
-    <w:lsdException w:name="Salutation" w:semiHidden="1" w:unhideWhenUsed="1"/>
-    <w:lsdException w:name="Date" w:semiHidden="1" w:unhideWhenUsed="1"/>
-    <w:lsdException w:name="Body Text First Indent" w:semiHidden="1" w:unhideWhenUsed="1"/>
-    <w:lsdException w:name="Body Text First Indent 2" w:semiHidden="1" w:unhideWhenUsed="1"/>
-    <w:lsdException w:name="Note Heading" w:semiHidden="1" w:unhideWhenUsed="1"/>
-    <w:lsdException w:name="Body Text 2" w:semiHidden="1" w:unhideWhenUsed="1"/>
-    <w:lsdException w:name="Body Text 3" w:semiHidden="1" w:unhideWhenUsed="1"/>
-    <w:lsdException w:name="Body Text Indent 2" w:semiHidden="1" w:unhideWhenUsed="1"/>
-    <w:lsdException w:name="Body Text Indent 3" w:semiHidden="1" w:unhideWhenUsed="1"/>
-    <w:lsdException w:name="Block Text" w:semiHidden="1" w:unhideWhenUsed="1"/>
-    <w:lsdException w:name="Hyperlink" w:semiHidden="1" w:unhideWhenUsed="1"/>
-    <w:lsdException w:name="FollowedHyperlink" w:semiHidden="1" w:unhideWhenUsed="1"/>
-    <w:lsdException w:name="Strong" w:uiPriority="22" w:qFormat="1"/>
-    <w:lsdException w:name="Emphasis" w:uiPriority="20" w:qFormat="1"/>
-    <w:lsdException w:name="Document Map" w:semiHidden="1" w:unhideWhenUsed="1"/>
-    <w:lsdException w:name="Plain Text" w:semiHidden="1" w:unhideWhenUsed="1"/>
-    <w:lsdException w:name="E-mail Signature" w:semiHidden="1" w:unhideWhenUsed="1"/>
-    <w:lsdException w:name="HTML Top of Form" w:semiHidden="1" w:unhideWhenUsed="1"/>
-    <w:lsdException w:name="HTML Bottom of Form" w:semiHidden="1" w:unhideWhenUsed="1"/>
-    <w:lsdException w:name="Normal (Web)" w:semiHidden="1" w:unhideWhenUsed="1"/>
-    <w:lsdException w:name="HTML Acronym" w:semiHidden="1" w:unhideWhenUsed="1"/>
-    <w:lsdException w:name="HTML Address" w:semiHidden="1" w:unhideWhenUsed="1"/>
-    <w:lsdException w:name="HTML Cite" w:semiHidden="1" w:unhideWhenUsed="1"/>
-    <w:lsdException w:name="HTML Code" w:semiHidden="1" w:unhideWhenUsed="1"/>
-    <w:lsdException w:name="HTML Definition" w:semiHidden="1" w:unhideWhenUsed="1"/>
-    <w:lsdException w:name="HTML Keyboard" w:semiHidden="1" w:unhideWhenUsed="1"/>
-    <w:lsdException w:name="HTML Preformatted" w:semiHidden="1" w:unhideWhenUsed="1"/>
-    <w:lsdException w:name="HTML Sample" w:semiHidden="1" w:unhideWhenUsed="1"/>
-    <w:lsdException w:name="HTML Typewriter" w:semiHidden="1" w:unhideWhenUsed="1"/>
-    <w:lsdException w:name="HTML Variable" w:semiHidden="1" w:unhideWhenUsed="1"/>
-    <w:lsdException w:name="Normal Table" w:semiHidden="1" w:unhideWhenUsed="1"/>
-    <w:lsdException w:name="annotation subject" w:semiHidden="1" w:unhideWhenUsed="1"/>
-    <w:lsdException w:name="No List" w:semiHidden="1" w:unhideWhenUsed="1"/>
-    <w:lsdException w:name="Outline List 1" w:semiHidden="1" w:unhideWhenUsed="1"/>
-    <w:lsdException w:name="Outline List 2" w:semiHidden="1" w:unhideWhenUsed="1"/>
-    <w:lsdException w:name="Outline List 3" w:semiHidden="1" w:unhideWhenUsed="1"/>
-    <w:lsdException w:name="Table Simple 1" w:semiHidden="1" w:unhideWhenUsed="1"/>
-    <w:lsdException w:name="Table Simple 2" w:semiHidden="1" w:unhideWhenUsed="1"/>
-    <w:lsdException w:name="Table Simple 3" w:semiHidden="1" w:unhideWhenUsed="1"/>
-    <w:lsdException w:name="Table Classic 1" w:semiHidden="1" w:unhideWhenUsed="1"/>
-    <w:lsdException w:name="Table Classic 2" w:semiHidden="1" w:unhideWhenUsed="1"/>
-    <w:lsdException w:name="Table Classic 3" w:semiHidden="1" w:unhideWhenUsed="1"/>
-    <w:lsdException w:name="Table Classic 4" w:semiHidden="1" w:unhideWhenUsed="1"/>
-    <w:lsdException w:name="Table Colorful 1" w:semiHidden="1" w:unhideWhenUsed="1"/>
-    <w:lsdException w:name="Table Colorful 2" w:semiHidden="1" w:unhideWhenUsed="1"/>
-    <w:lsdException w:name="Table Colorful 3" w:semiHidden="1" w:unhideWhenUsed="1"/>
-    <w:lsdException w:name="Table Columns 1" w:semiHidden="1" w:unhideWhenUsed="1"/>
-    <w:lsdException w:name="Table Columns 2" w:semiHidden="1" w:unhideWhenUsed="1"/>
-    <w:lsdException w:name="Table Columns 3" w:semiHidden="1" w:unhideWhenUsed="1"/>
-    <w:lsdException w:name="Table Columns 4" w:semiHidden="1" w:unhideWhenUsed="1"/>
-    <w:lsdException w:name="Table Columns 5" w:semiHidden="1" w:unhideWhenUsed="1"/>
-    <w:lsdException w:name="Table Grid 1" w:semiHidden="1" w:unhideWhenUsed="1"/>
-    <w:lsdException w:name="Table Grid 2" w:semiHidden="1" w:unhideWhenUsed="1"/>
-    <w:lsdException w:name="Table Grid 3" w:semiHidden="1" w:unhideWhenUsed="1"/>
-    <w:lsdException w:name="Table Grid 4" w:semiHidden="1" w:unhideWhenUsed="1"/>
-    <w:lsdException w:name="Table Grid 5" w:semiHidden="1" w:unhideWhenUsed="1"/>
-    <w:lsdException w:name="Table Grid 6" w:semiHidden="1" w:unhideWhenUsed="1"/>
-    <w:lsdException w:name="Table Grid 7" w:semiHidden="1" w:unhideWhenUsed="1"/>
-    <w:lsdException w:name="Table Grid 8" w:semiHidden="1" w:unhideWhenUsed="1"/>
-    <w:lsdException w:name="Table List 1" w:semiHidden="1" w:unhideWhenUsed="1"/>
-    <w:lsdException w:name="Table List 2" w:semiHidden="1" w:unhideWhenUsed="1"/>
-    <w:lsdException w:name="Table List 3" w:semiHidden="1" w:unhideWhenUsed="1"/>
-    <w:lsdException w:name="Table List 4" w:semiHidden="1" w:unhideWhenUsed="1"/>
-    <w:lsdException w:name="Table List 5" w:semiHidden="1" w:unhideWhenUsed="1"/>
-    <w:lsdException w:name="Table List 6" w:semiHidden="1" w:unhideWhenUsed="1"/>
-    <w:lsdException w:name="Table List 7" w:semiHidden="1" w:unhideWhenUsed="1"/>
-    <w:lsdException w:name="Table List 8" w:semiHidden="1" w:unhideWhenUsed="1"/>
-    <w:lsdException w:name="Table 3D effects 1" w:semiHidden="1" w:unhideWhenUsed="1"/>
-    <w:lsdException w:name="Table 3D effects 2" w:semiHidden="1" w:unhideWhenUsed="1"/>
-    <w:lsdException w:name="Table 3D effects 3" w:semiHidden="1" w:unhideWhenUsed="1"/>
-    <w:lsdException w:name="Table Contemporary" w:semiHidden="1" w:unhideWhenUsed="1"/>
-    <w:lsdException w:name="Table Elegant" w:semiHidden="1" w:unhideWhenUsed="1"/>
-    <w:lsdException w:name="Table Professional" w:semiHidden="1" w:unhideWhenUsed="1"/>
-    <w:lsdException w:name="Table Subtle 1" w:semiHidden="1" w:unhideWhenUsed="1"/>
-    <w:lsdException w:name="Table Subtle 2" w:semiHidden="1" w:unhideWhenUsed="1"/>
-    <w:lsdException w:name="Table Web 1" w:semiHidden="1" w:unhideWhenUsed="1"/>
-    <w:lsdException w:name="Table Web 2" w:semiHidden="1" w:unhideWhenUsed="1"/>
-    <w:lsdException w:name="Table Web 3" w:semiHidden="1" w:unhideWhenUsed="1"/>
-    <w:lsdException w:name="Balloon Text" w:semiHidden="1" w:unhideWhenUsed="1"/>
-    <w:lsdException w:name="Table Grid" w:uiPriority="59"/>
-    <w:lsdException w:name="Table Theme" w:semiHidden="1" w:unhideWhenUsed="1"/>
-    <w:lsdException w:name="Placeholder Text" w:semiHidden="1"/>
-    <w:lsdException w:name="No Spacing" w:uiPriority="1" w:qFormat="1"/>
-    <w:lsdException w:name="Light Shading" w:uiPriority="60"/>
-    <w:lsdException w:name="Light List" w:uiPriority="61"/>
-    <w:lsdException w:name="Light Grid" w:uiPriority="62"/>
-    <w:lsdException w:name="Medium Shading 1" w:uiPriority="63"/>
-    <w:lsdException w:name="Medium Shading 2" w:uiPriority="64"/>
-    <w:lsdException w:name="Medium List 1" w:uiPriority="65"/>
-    <w:lsdException w:name="Medium List 2" w:uiPriority="66"/>
-    <w:lsdException w:name="Medium Grid 1" w:uiPriority="67"/>
-    <w:lsdException w:name="Medium Grid 2" w:uiPriority="68"/>
-    <w:lsdException w:name="Medium Grid 3" w:uiPriority="69"/>
-    <w:lsdException w:name="Dark List" w:uiPriority="70"/>
-    <w:lsdException w:name="Colorful Shading" w:uiPriority="71"/>
-    <w:lsdException w:name="Colorful List" w:uiPriority="72"/>
-    <w:lsdException w:name="Colorful Grid" w:uiPriority="73"/>
-    <w:lsdException w:name="Light Shading Accent 1" w:uiPriority="60"/>
-    <w:lsdException w:name="Light List Accent 1" w:uiPriority="61"/>
-    <w:lsdException w:name="Light Grid Accent 1" w:uiPriority="62"/>
-    <w:lsdException w:name="Medium Shading 1 Accent 1" w:uiPriority="63"/>
-    <w:lsdException w:name="Medium Shading 2 Accent 1" w:uiPriority="64"/>
-    <w:lsdException w:name="Medium List 1 Accent 1" w:uiPriority="65"/>
-    <w:lsdException w:name="Revision" w:semiHidden="1"/>
-    <w:lsdException w:name="List Paragraph" w:uiPriority="34" w:qFormat="1"/>
-    <w:lsdException w:name="Quote" w:uiPriority="29" w:qFormat="1"/>
-    <w:lsdException w:name="Intense Quote" w:uiPriority="30" w:qFormat="1"/>
-    <w:lsdException w:name="Medium List 2 Accent 1" w:uiPriority="66"/>
-    <w:lsdException w:name="Medium Grid 1 Accent 1" w:uiPriority="67"/>
-    <w:lsdException w:name="Medium Grid 2 Accent 1" w:uiPriority="68"/>
-    <w:lsdException w:name="Medium Grid 3 Accent 1" w:uiPriority="69"/>
-    <w:lsdException w:name="Dark List Accent 1" w:uiPriority="70"/>
-    <w:lsdException w:name="Colorful Shading Accent 1" w:uiPriority="71"/>
-    <w:lsdException w:name="Colorful List Accent 1" w:uiPriority="72"/>
-    <w:lsdException w:name="Colorful Grid Accent 1" w:uiPriority="73"/>
-    <w:lsdException w:name="Light Shading Accent 2" w:uiPriority="60"/>
-    <w:lsdException w:name="Light List Accent 2" w:uiPriority="61"/>
-    <w:lsdException w:name="Light Grid Accent 2" w:uiPriority="62"/>
-    <w:lsdException w:name="Medium Shading 1 Accent 2" w:uiPriority="63"/>
-    <w:lsdException w:name="Medium Shading 2 Accent 2" w:uiPriority="64"/>
-    <w:lsdException w:name="Medium List 1 Accent 2" w:uiPriority="65"/>
-    <w:lsdException w:name="Medium List 2 Accent 2" w:uiPriority="66"/>
-    <w:lsdException w:name="Medium Grid 1 Accent 2" w:uiPriority="67"/>
-    <w:lsdException w:name="Medium Grid 2 Accent 2" w:uiPriority="68"/>
-    <w:lsdException w:name="Medium Grid 3 Accent 2" w:uiPriority="69"/>
-    <w:lsdException w:name="Dark List Accent 2" w:uiPriority="70"/>
-    <w:lsdException w:name="Colorful Shading Accent 2" w:uiPriority="71"/>
-    <w:lsdException w:name="Colorful List Accent 2" w:uiPriority="72"/>
-    <w:lsdException w:name="Colorful Grid Accent 2" w:uiPriority="73"/>
-    <w:lsdException w:name="Light Shading Accent 3" w:uiPriority="60"/>
-    <w:lsdException w:name="Light List Accent 3" w:uiPriority="61"/>
-    <w:lsdException w:name="Light Grid Accent 3" w:uiPriority="62"/>
-    <w:lsdException w:name="Medium Shading 1 Accent 3" w:uiPriority="63"/>
-    <w:lsdException w:name="Medium Shading 2 Accent 3" w:uiPriority="64"/>
-    <w:lsdException w:name="Medium List 1 Accent 3" w:uiPriority="65"/>
-    <w:lsdException w:name="Medium List 2 Accent 3" w:uiPriority="66"/>
-    <w:lsdException w:name="Medium Grid 1 Accent 3" w:uiPriority="67"/>
-    <w:lsdException w:name="Medium Grid 2 Accent 3" w:uiPriority="68"/>
-    <w:lsdException w:name="Medium Grid 3 Accent 3" w:uiPriority="69"/>
-    <w:lsdException w:name="Dark List Accent 3" w:uiPriority="70"/>
-    <w:lsdException w:name="Colorful Shading Accent 3" w:uiPriority="71"/>
-    <w:lsdException w:name="Colorful List Accent 3" w:uiPriority="72"/>
-    <w:lsdException w:name="Colorful Grid Accent 3" w:uiPriority="73"/>
-    <w:lsdException w:name="Light Shading Accent 4" w:uiPriority="60"/>
-    <w:lsdException w:name="Light List Accent 4" w:uiPriority="61"/>
-    <w:lsdException w:name="Light Grid Accent 4" w:uiPriority="62"/>
-    <w:lsdException w:name="Medium Shading 1 Accent 4" w:uiPriority="63"/>
-    <w:lsdException w:name="Medium Shading 2 Accent 4" w:uiPriority="64"/>
-    <w:lsdException w:name="Medium List 1 Accent 4" w:uiPriority="65"/>
-    <w:lsdException w:name="Medium List 2 Accent 4" w:uiPriority="66"/>
-    <w:lsdException w:name="Medium Grid 1 Accent 4" w:uiPriority="67"/>
-    <w:lsdException w:name="Medium Grid 2 Accent 4" w:uiPriority="68"/>
-    <w:lsdException w:name="Medium Grid 3 Accent 4" w:uiPriority="69"/>
-    <w:lsdException w:name="Dark List Accent 4" w:uiPriority="70"/>
-    <w:lsdException w:name="Colorful Shading Accent 4" w:uiPriority="71"/>
-    <w:lsdException w:name="Colorful List Accent 4" w:uiPriority="72"/>
-    <w:lsdException w:name="Colorful Grid Accent 4" w:uiPriority="73"/>
-    <w:lsdException w:name="Light Shading Accent 5" w:uiPriority="60"/>
-    <w:lsdException w:name="Light List Accent 5" w:uiPriority="61"/>
-    <w:lsdException w:name="Light Grid Accent 5" w:uiPriority="62"/>
-    <w:lsdException w:name="Medium Shading 1 Accent 5" w:uiPriority="63"/>
-    <w:lsdException w:name="Medium Shading 2 Accent 5" w:uiPriority="64"/>
-    <w:lsdException w:name="Medium List 1 Accent 5" w:uiPriority="65"/>
-    <w:lsdException w:name="Medium List 2 Accent 5" w:uiPriority="66"/>
-    <w:lsdException w:name="Medium Grid 1 Accent 5" w:uiPriority="67"/>
-    <w:lsdException w:name="Medium Grid 2 Accent 5" w:uiPriority="68"/>
-    <w:lsdException w:name="Medium Grid 3 Accent 5" w:uiPriority="69"/>
-    <w:lsdException w:name="Dark List Accent 5" w:uiPriority="70"/>
-    <w:lsdException w:name="Colorful Shading Accent 5" w:uiPriority="71"/>
-    <w:lsdException w:name="Colorful List Accent 5" w:uiPriority="72"/>
-    <w:lsdException w:name="Colorful Grid Accent 5" w:uiPriority="73"/>
-    <w:lsdException w:name="Light Shading Accent 6" w:uiPriority="60"/>
-    <w:lsdException w:name="Light List Accent 6" w:uiPriority="61"/>
-    <w:lsdException w:name="Light Grid Accent 6" w:uiPriority="62"/>
-    <w:lsdException w:name="Medium Shading 1 Accent 6" w:uiPriority="63"/>
-    <w:lsdException w:name="Medium Shading 2 Accent 6" w:uiPriority="64"/>
-    <w:lsdException w:name="Medium List 1 Accent 6" w:uiPriority="65"/>
-    <w:lsdException w:name="Medium List 2 Accent 6" w:uiPriority="66"/>
-    <w:lsdException w:name="Medium Grid 1 Accent 6" w:uiPriority="67"/>
-    <w:lsdException w:name="Medium Grid 2 Accent 6" w:uiPriority="68"/>
-    <w:lsdException w:name="Medium Grid 3 Accent 6" w:uiPriority="69"/>
-    <w:lsdException w:name="Dark List Accent 6" w:uiPriority="70"/>
-    <w:lsdException w:name="Colorful Shading Accent 6" w:uiPriority="71"/>
-    <w:lsdException w:name="Colorful List Accent 6" w:uiPriority="72"/>
-    <w:lsdException w:name="Colorful Grid Accent 6" w:uiPriority="73"/>
-    <w:lsdException w:name="Subtle Emphasis" w:uiPriority="19" w:qFormat="1"/>
-    <w:lsdException w:name="Intense Emphasis" w:uiPriority="21" w:qFormat="1"/>
-    <w:lsdException w:name="Subtle Reference" w:uiPriority="31" w:qFormat="1"/>
-    <w:lsdException w:name="Intense Reference" w:uiPriority="32" w:qFormat="1"/>
-    <w:lsdException w:name="Book Title" w:uiPriority="33" w:qFormat="1"/>
-    <w:lsdException w:name="Bibliography" w:semiHidden="1" w:uiPriority="37" w:unhideWhenUsed="1"/>
-    <w:lsdException w:name="TOC Heading" w:semiHidden="1" w:uiPriority="39" w:unhideWhenUsed="1" w:qFormat="1"/>
-    <w:lsdException w:name="Plain Table 1" w:uiPriority="41"/>
-    <w:lsdException w:name="Plain Table 2" w:uiPriority="42"/>
-    <w:lsdException w:name="Plain Table 3" w:uiPriority="43"/>
-    <w:lsdException w:name="Plain Table 4" w:uiPriority="44"/>
-    <w:lsdException w:name="Plain Table 5" w:uiPriority="45"/>
-    <w:lsdException w:name="Grid Table Light" w:uiPriority="40"/>
-    <w:lsdException w:name="Grid Table 1 Light" w:uiPriority="46"/>
-    <w:lsdException w:name="Grid Table 2" w:uiPriority="47"/>
-    <w:lsdException w:name="Grid Table 3" w:uiPriority="48"/>
-    <w:lsdException w:name="Grid Table 4" w:uiPriority="49"/>
-    <w:lsdException w:name="Grid Table 5 Dark" w:uiPriority="50"/>
-    <w:lsdException w:name="Grid Table 6 Colorful" w:uiPriority="51"/>
-    <w:lsdException w:name="Grid Table 7 Colorful" w:uiPriority="52"/>
-    <w:lsdException w:name="Grid Table 1 Light Accent 1" w:uiPriority="46"/>
-    <w:lsdException w:name="Grid Table 2 Accent 1" w:uiPriority="47"/>
-    <w:lsdException w:name="Grid Table 3 Accent 1" w:uiPriority="48"/>
-    <w:lsdException w:name="Grid Table 4 Accent 1" w:uiPriority="49"/>
-    <w:lsdException w:name="Grid Table 5 Dark Accent 1" w:uiPriority="50"/>
-    <w:lsdException w:name="Grid Table 6 Colorful Accent 1" w:uiPriority="51"/>
-    <w:lsdException w:name="Grid Table 7 Colorful Accent 1" w:uiPriority="52"/>
-    <w:lsdException w:name="Grid Table 1 Light Accent 2" w:uiPriority="46"/>
-    <w:lsdException w:name="Grid Table 2 Accent 2" w:uiPriority="47"/>
-    <w:lsdException w:name="Grid Table 3 Accent 2" w:uiPriority="48"/>
-    <w:lsdException w:name="Grid Table 4 Accent 2" w:uiPriority="49"/>
-    <w:lsdException w:name="Grid Table 5 Dark Accent 2" w:uiPriority="50"/>
-    <w:lsdException w:name="Grid Table 6 Colorful Accent 2" w:uiPriority="51"/>
-    <w:lsdException w:name="Grid Table 7 Colorful Accent 2" w:uiPriority="52"/>
-    <w:lsdException w:name="Grid Table 1 Light Accent 3" w:uiPriority="46"/>
-    <w:lsdException w:name="Grid Table 2 Accent 3" w:uiPriority="47"/>
-    <w:lsdException w:name="Grid Table 3 Accent 3" w:uiPriority="48"/>
-    <w:lsdException w:name="Grid Table 4 Accent 3" w:uiPriority="49"/>
-    <w:lsdException w:name="Grid Table 5 Dark Accent 3" w:uiPriority="50"/>
-    <w:lsdException w:name="Grid Table 6 Colorful Accent 3" w:uiPriority="51"/>
-    <w:lsdException w:name="Grid Table 7 Colorful Accent 3" w:uiPriority="52"/>
-    <w:lsdException w:name="Grid Table 1 Light Accent 4" w:uiPriority="46"/>
-    <w:lsdException w:name="Grid Table 2 Accent 4" w:uiPriority="47"/>
-    <w:lsdException w:name="Grid Table 3 Accent 4" w:uiPriority="48"/>
-    <w:lsdException w:name="Grid Table 4 Accent 4" w:uiPriority="49"/>
-    <w:lsdException w:name="Grid Table 5 Dark Accent 4" w:uiPriority="50"/>
-    <w:lsdException w:name="Grid Table 6 Colorful Accent 4" w:uiPriority="51"/>
-    <w:lsdException w:name="Grid Table 7 Colorful Accent 4" w:uiPriority="52"/>
-    <w:lsdException w:name="Grid Table 1 Light Accent 5" w:uiPriority="46"/>
-    <w:lsdException w:name="Grid Table 2 Accent 5" w:uiPriority="47"/>
-    <w:lsdException w:name="Grid Table 3 Accent 5" w:uiPriority="48"/>
-    <w:lsdException w:name="Grid Table 4 Accent 5" w:uiPriority="49"/>
-    <w:lsdException w:name="Grid Table 5 Dark Accent 5" w:uiPriority="50"/>
-    <w:lsdException w:name="Grid Table 6 Colorful Accent 5" w:uiPriority="51"/>
-    <w:lsdException w:name="Grid Table 7 Colorful Accent 5" w:uiPriority="52"/>
-    <w:lsdException w:name="Grid Table 1 Light Accent 6" w:uiPriority="46"/>
-    <w:lsdException w:name="Grid Table 2 Accent 6" w:uiPriority="47"/>
-    <w:lsdException w:name="Grid Table 3 Accent 6" w:uiPriority="48"/>
-    <w:lsdException w:name="Grid Table 4 Accent 6" w:uiPriority="49"/>
-    <w:lsdException w:name="Grid Table 5 Dark Accent 6" w:uiPriority="50"/>
-    <w:lsdException w:name="Grid Table 6 Colorful Accent 6" w:uiPriority="51"/>
-    <w:lsdException w:name="Grid Table 7 Colorful Accent 6" w:uiPriority="52"/>
-    <w:lsdException w:name="List Table 1 Light" w:uiPriority="46"/>
-    <w:lsdException w:name="List Table 2" w:uiPriority="47"/>
-    <w:lsdException w:name="List Table 3" w:uiPriority="48"/>
-    <w:lsdException w:name="List Table 4" w:uiPriority="49"/>
-    <w:lsdException w:name="List Table 5 Dark" w:uiPriority="50"/>
-    <w:lsdException w:name="List Table 6 Colorful" w:uiPriority="51"/>
-    <w:lsdException w:name="List Table 7 Colorful" w:uiPriority="52"/>
-    <w:lsdException w:name="List Table 1 Light Accent 1" w:uiPriority="46"/>
-    <w:lsdException w:name="List Table 2 Accent 1" w:uiPriority="47"/>
-    <w:lsdException w:name="List Table 3 Accent 1" w:uiPriority="48"/>
-    <w:lsdException w:name="List Table 4 Accent 1" w:uiPriority="49"/>
-    <w:lsdException w:name="List Table 5 Dark Accent 1" w:uiPriority="50"/>
-    <w:lsdException w:name="List Table 6 Colorful Accent 1" w:uiPriority="51"/>
-    <w:lsdException w:name="List Table 7 Colorful Accent 1" w:uiPriority="52"/>
-    <w:lsdException w:name="List Table 1 Light Accent 2" w:uiPriority="46"/>
-    <w:lsdException w:name="List Table 2 Accent 2" w:uiPriority="47"/>
-    <w:lsdException w:name="List Table 3 Accent 2" w:uiPriority="48"/>
-    <w:lsdException w:name="List Table 4 Accent 2" w:uiPriority="49"/>
-    <w:lsdException w:name="List Table 5 Dark Accent 2" w:uiPriority="50"/>
-    <w:lsdException w:name="List Table 6 Colorful Accent 2" w:uiPriority="51"/>
-    <w:lsdException w:name="List Table 7 Colorful Accent 2" w:uiPriority="52"/>
-    <w:lsdException w:name="List Table 1 Light Accent 3" w:uiPriority="46"/>
-    <w:lsdException w:name="List Table 2 Accent 3" w:uiPriority="47"/>
-    <w:lsdException w:name="List Table 3 Accent 3" w:uiPriority="48"/>
-    <w:lsdException w:name="List Table 4 Accent 3" w:uiPriority="49"/>
-    <w:lsdException w:name="List Table 5 Dark Accent 3" w:uiPriority="50"/>
-    <w:lsdException w:name="List Table 6 Colorful Accent 3" w:uiPriority="51"/>
-    <w:lsdException w:name="List Table 7 Colorful Accent 3" w:uiPriority="52"/>
-    <w:lsdException w:name="List Table 1 Light Accent 4" w:uiPriority="46"/>
-    <w:lsdException w:name="List Table 2 Accent 4" w:uiPriority="47"/>
-    <w:lsdException w:name="List Table 3 Accent 4" w:uiPriority="48"/>
-    <w:lsdException w:name="List Table 4 Accent 4" w:uiPriority="49"/>
-    <w:lsdException w:name="List Table 5 Dark Accent 4" w:uiPriority="50"/>
-    <w:lsdException w:name="List Table 6 Colorful Accent 4" w:uiPriority="51"/>
-    <w:lsdException w:name="List Table 7 Colorful Accent 4" w:uiPriority="52"/>
-    <w:lsdException w:name="List Table 1 Light Accent 5" w:uiPriority="46"/>
-    <w:lsdException w:name="List Table 2 Accent 5" w:uiPriority="47"/>
-    <w:lsdException w:name="List Table 3 Accent 5" w:uiPriority="48"/>
-    <w:lsdException w:name="List Table 4 Accent 5" w:uiPriority="49"/>
-    <w:lsdException w:name="List Table 5 Dark Accent 5" w:uiPriority="50"/>
-    <w:lsdException w:name="List Table 6 Colorful Accent 5" w:uiPriority="51"/>
-    <w:lsdException w:name="List Table 7 Colorful Accent 5" w:uiPriority="52"/>
-    <w:lsdException w:name="List Table 1 Light Accent 6" w:uiPriority="46"/>
-    <w:lsdException w:name="List Table 2 Accent 6" w:uiPriority="47"/>
-    <w:lsdException w:name="List Table 3 Accent 6" w:uiPriority="48"/>
-    <w:lsdException w:name="List Table 4 Accent 6" w:uiPriority="49"/>
-    <w:lsdException w:name="List Table 5 Dark Accent 6" w:uiPriority="50"/>
-    <w:lsdException w:name="List Table 6 Colorful Accent 6" w:uiPriority="51"/>
-    <w:lsdException w:name="List Table 7 Colorful Accent 6" w:uiPriority="52"/>
+  <w:latentStyles w:defLockedState="0" w:defUIPriority="99" w:defSemiHidden="1" w:defUnhideWhenUsed="1" w:defQFormat="0" w:count="267">
+    <w:lsdException w:name="Normal" w:semiHidden="0" w:uiPriority="0" w:unhideWhenUsed="0" w:qFormat="1"/>
+    <w:lsdException w:name="heading 1" w:semiHidden="0" w:uiPriority="9" w:unhideWhenUsed="0" w:qFormat="1"/>
+    <w:lsdException w:name="heading 2" w:uiPriority="9" w:qFormat="1"/>
+    <w:lsdException w:name="heading 3" w:uiPriority="9" w:qFormat="1"/>
+    <w:lsdException w:name="heading 4" w:uiPriority="9" w:qFormat="1"/>
+    <w:lsdException w:name="heading 5" w:uiPriority="9" w:qFormat="1"/>
+    <w:lsdException w:name="heading 6" w:uiPriority="9" w:qFormat="1"/>
+    <w:lsdException w:name="heading 7" w:uiPriority="9" w:qFormat="1"/>
+    <w:lsdException w:name="heading 8" w:uiPriority="9" w:qFormat="1"/>
+    <w:lsdException w:name="heading 9" w:uiPriority="9" w:qFormat="1"/>
+    <w:lsdException w:name="toc 1" w:uiPriority="39"/>
+    <w:lsdException w:name="toc 2" w:uiPriority="39"/>
+    <w:lsdException w:name="toc 3" w:uiPriority="39"/>
+    <w:lsdException w:name="toc 4" w:uiPriority="39"/>
+    <w:lsdException w:name="toc 5" w:uiPriority="39"/>
+    <w:lsdException w:name="toc 6" w:uiPriority="39"/>
+    <w:lsdException w:name="toc 7" w:uiPriority="39"/>
+    <w:lsdException w:name="toc 8" w:uiPriority="39"/>
+    <w:lsdException w:name="toc 9" w:uiPriority="39"/>
+    <w:lsdException w:name="caption" w:uiPriority="35" w:qFormat="1"/>
+    <w:lsdException w:name="Title" w:semiHidden="0" w:uiPriority="10" w:unhideWhenUsed="0" w:qFormat="1"/>
+    <w:lsdException w:name="Default Paragraph Font" w:uiPriority="1"/>
+    <w:lsdException w:name="Subtitle" w:semiHidden="0" w:uiPriority="11" w:unhideWhenUsed="0" w:qFormat="1"/>
+    <w:lsdException w:name="Strong" w:semiHidden="0" w:uiPriority="22" w:unhideWhenUsed="0" w:qFormat="1"/>
+    <w:lsdException w:name="Emphasis" w:semiHidden="0" w:uiPriority="20" w:unhideWhenUsed="0" w:qFormat="1"/>
+    <w:lsdException w:name="Table Grid" w:semiHidden="0" w:uiPriority="59" w:unhideWhenUsed="0"/>
+    <w:lsdException w:name="Placeholder Text" w:unhideWhenUsed="0"/>
+    <w:lsdException w:name="No Spacing" w:semiHidden="0" w:uiPriority="1" w:unhideWhenUsed="0" w:qFormat="1"/>
+    <w:lsdException w:name="Light Shading" w:semiHidden="0" w:uiPriority="60" w:unhideWhenUsed="0"/>
+    <w:lsdException w:name="Light List" w:semiHidden="0" w:uiPriority="61" w:unhideWhenUsed="0"/>
+    <w:lsdException w:name="Light Grid" w:semiHidden="0" w:uiPriority="62" w:unhideWhenUsed="0"/>
+    <w:lsdException w:name="Medium Shading 1" w:semiHidden="0" w:uiPriority="63" w:unhideWhenUsed="0"/>
+    <w:lsdException w:name="Medium Shading 2" w:semiHidden="0" w:uiPriority="64" w:unhideWhenUsed="0"/>
+    <w:lsdException w:name="Medium List 1" w:semiHidden="0" w:uiPriority="65" w:unhideWhenUsed="0"/>
+    <w:lsdException w:name="Medium List 2" w:semiHidden="0" w:uiPriority="66" w:unhideWhenUsed="0"/>
+    <w:lsdException w:name="Medium Grid 1" w:semiHidden="0" w:uiPriority="67" w:unhideWhenUsed="0"/>
+    <w:lsdException w:name="Medium Grid 2" w:semiHidden="0" w:uiPriority="68" w:unhideWhenUsed="0"/>
+    <w:lsdException w:name="Medium Grid 3" w:semiHidden="0" w:uiPriority="69" w:unhideWhenUsed="0"/>
+    <w:lsdException w:name="Dark List" w:semiHidden="0" w:uiPriority="70" w:unhideWhenUsed="0"/>
+    <w:lsdException w:name="Colorful Shading" w:semiHidden="0" w:uiPriority="71" w:unhideWhenUsed="0"/>
+    <w:lsdException w:name="Colorful List" w:semiHidden="0" w:uiPriority="72" w:unhideWhenUsed="0"/>
+    <w:lsdException w:name="Colorful Grid" w:semiHidden="0" w:uiPriority="73" w:unhideWhenUsed="0"/>
+    <w:lsdException w:name="Light Shading Accent 1" w:semiHidden="0" w:uiPriority="60" w:unhideWhenUsed="0"/>
+    <w:lsdException w:name="Light List Accent 1" w:semiHidden="0" w:uiPriority="61" w:unhideWhenUsed="0"/>
+    <w:lsdException w:name="Light Grid Accent 1" w:semiHidden="0" w:uiPriority="62" w:unhideWhenUsed="0"/>
+    <w:lsdException w:name="Medium Shading 1 Accent 1" w:semiHidden="0" w:uiPriority="63" w:unhideWhenUsed="0"/>
+    <w:lsdException w:name="Medium Shading 2 Accent 1" w:semiHidden="0" w:uiPriority="64" w:unhideWhenUsed="0"/>
+    <w:lsdException w:name="Medium List 1 Accent 1" w:semiHidden="0" w:uiPriority="65" w:unhideWhenUsed="0"/>
+    <w:lsdException w:name="Revision" w:unhideWhenUsed="0"/>
+    <w:lsdException w:name="List Paragraph" w:semiHidden="0" w:uiPriority="34" w:unhideWhenUsed="0" w:qFormat="1"/>
+    <w:lsdException w:name="Quote" w:semiHidden="0" w:uiPriority="29" w:unhideWhenUsed="0" w:qFormat="1"/>
+    <w:lsdException w:name="Intense Quote" w:semiHidden="0" w:uiPriority="30" w:unhideWhenUsed="0" w:qFormat="1"/>
+    <w:lsdException w:name="Medium List 2 Accent 1" w:semiHidden="0" w:uiPriority="66" w:unhideWhenUsed="0"/>
+    <w:lsdException w:name="Medium Grid 1 Accent 1" w:semiHidden="0" w:uiPriority="67" w:unhideWhenUsed="0"/>
+    <w:lsdException w:name="Medium Grid 2 Accent 1" w:semiHidden="0" w:uiPriority="68" w:unhideWhenUsed="0"/>
+    <w:lsdException w:name="Medium Grid 3 Accent 1" w:semiHidden="0" w:uiPriority="69" w:unhideWhenUsed="0"/>
+    <w:lsdException w:name="Dark List Accent 1" w:semiHidden="0" w:uiPriority="70" w:unhideWhenUsed="0"/>
+    <w:lsdException w:name="Colorful Shading Accent 1" w:semiHidden="0" w:uiPriority="71" w:unhideWhenUsed="0"/>
+    <w:lsdException w:name="Colorful List Accent 1" w:semiHidden="0" w:uiPriority="72" w:unhideWhenUsed="0"/>
+    <w:lsdException w:name="Colorful Grid Accent 1" w:semiHidden="0" w:uiPriority="73" w:unhideWhenUsed="0"/>
+    <w:lsdException w:name="Light Shading Accent 2" w:semiHidden="0" w:uiPriority="60" w:unhideWhenUsed="0"/>
+    <w:lsdException w:name="Light List Accent 2" w:semiHidden="0" w:uiPriority="61" w:unhideWhenUsed="0"/>
+    <w:lsdException w:name="Light Grid Accent 2" w:semiHidden="0" w:uiPriority="62" w:unhideWhenUsed="0"/>
+    <w:lsdException w:name="Medium Shading 1 Accent 2" w:semiHidden="0" w:uiPriority="63" w:unhideWhenUsed="0"/>
+    <w:lsdException w:name="Medium Shading 2 Accent 2" w:semiHidden="0" w:uiPriority="64" w:unhideWhenUsed="0"/>
+    <w:lsdException w:name="Medium List 1 Accent 2" w:semiHidden="0" w:uiPriority="65" w:unhideWhenUsed="0"/>
+    <w:lsdException w:name="Medium List 2 Accent 2" w:semiHidden="0" w:uiPriority="66" w:unhideWhenUsed="0"/>
+    <w:lsdException w:name="Medium Grid 1 Accent 2" w:semiHidden="0" w:uiPriority="67" w:unhideWhenUsed="0"/>
+    <w:lsdException w:name="Medium Grid 2 Accent 2" w:semiHidden="0" w:uiPriority="68" w:unhideWhenUsed="0"/>
+    <w:lsdException w:name="Medium Grid 3 Accent 2" w:semiHidden="0" w:uiPriority="69" w:unhideWhenUsed="0"/>
+    <w:lsdException w:name="Dark List Accent 2" w:semiHidden="0" w:uiPriority="70" w:unhideWhenUsed="0"/>
+    <w:lsdException w:name="Colorful Shading Accent 2" w:semiHidden="0" w:uiPriority="71" w:unhideWhenUsed="0"/>
+    <w:lsdException w:name="Colorful List Accent 2" w:semiHidden="0" w:uiPriority="72" w:unhideWhenUsed="0"/>
+    <w:lsdException w:name="Colorful Grid Accent 2" w:semiHidden="0" w:uiPriority="73" w:unhideWhenUsed="0"/>
+    <w:lsdException w:name="Light Shading Accent 3" w:semiHidden="0" w:uiPriority="60" w:unhideWhenUsed="0"/>
+    <w:lsdException w:name="Light List Accent 3" w:semiHidden="0" w:uiPriority="61" w:unhideWhenUsed="0"/>
+    <w:lsdException w:name="Light Grid Accent 3" w:semiHidden="0" w:uiPriority="62" w:unhideWhenUsed="0"/>
+    <w:lsdException w:name="Medium Shading 1 Accent 3" w:semiHidden="0" w:uiPriority="63" w:unhideWhenUsed="0"/>
+    <w:lsdException w:name="Medium Shading 2 Accent 3" w:semiHidden="0" w:uiPriority="64" w:unhideWhenUsed="0"/>
+    <w:lsdException w:name="Medium List 1 Accent 3" w:semiHidden="0" w:uiPriority="65" w:unhideWhenUsed="0"/>
+    <w:lsdException w:name="Medium List 2 Accent 3" w:semiHidden="0" w:uiPriority="66" w:unhideWhenUsed="0"/>
+    <w:lsdException w:name="Medium Grid 1 Accent 3" w:semiHidden="0" w:uiPriority="67" w:unhideWhenUsed="0"/>
+    <w:lsdException w:name="Medium Grid 2 Accent 3" w:semiHidden="0" w:uiPriority="68" w:unhideWhenUsed="0"/>
+    <w:lsdException w:name="Medium Grid 3 Accent 3" w:semiHidden="0" w:uiPriority="69" w:unhideWhenUsed="0"/>
+    <w:lsdException w:name="Dark List Accent 3" w:semiHidden="0" w:uiPriority="70" w:unhideWhenUsed="0"/>
+    <w:lsdException w:name="Colorful Shading Accent 3" w:semiHidden="0" w:uiPriority="71" w:unhideWhenUsed="0"/>
+    <w:lsdException w:name="Colorful List Accent 3" w:semiHidden="0" w:uiPriority="72" w:unhideWhenUsed="0"/>
+    <w:lsdException w:name="Colorful Grid Accent 3" w:semiHidden="0" w:uiPriority="73" w:unhideWhenUsed="0"/>
+    <w:lsdException w:name="Light Shading Accent 4" w:semiHidden="0" w:uiPriority="60" w:unhideWhenUsed="0"/>
+    <w:lsdException w:name="Light List Accent 4" w:semiHidden="0" w:uiPriority="61" w:unhideWhenUsed="0"/>
+    <w:lsdException w:name="Light Grid Accent 4" w:semiHidden="0" w:uiPriority="62" w:unhideWhenUsed="0"/>
+    <w:lsdException w:name="Medium Shading 1 Accent 4" w:semiHidden="0" w:uiPriority="63" w:unhideWhenUsed="0"/>
+    <w:lsdException w:name="Medium Shading 2 Accent 4" w:semiHidden="0" w:uiPriority="64" w:unhideWhenUsed="0"/>
+    <w:lsdException w:name="Medium List 1 Accent 4" w:semiHidden="0" w:uiPriority="65" w:unhideWhenUsed="0"/>
+    <w:lsdException w:name="Medium List 2 Accent 4" w:semiHidden="0" w:uiPriority="66" w:unhideWhenUsed="0"/>
+    <w:lsdException w:name="Medium Grid 1 Accent 4" w:semiHidden="0" w:uiPriority="67" w:unhideWhenUsed="0"/>
+    <w:lsdException w:name="Medium Grid 2 Accent 4" w:semiHidden="0" w:uiPriority="68" w:unhideWhenUsed="0"/>
+    <w:lsdException w:name="Medium Grid 3 Accent 4" w:semiHidden="0" w:uiPriority="69" w:unhideWhenUsed="0"/>
+    <w:lsdException w:name="Dark List Accent 4" w:semiHidden="0" w:uiPriority="70" w:unhideWhenUsed="0"/>
+    <w:lsdException w:name="Colorful Shading Accent 4" w:semiHidden="0" w:uiPriority="71" w:unhideWhenUsed="0"/>
+    <w:lsdException w:name="Colorful List Accent 4" w:semiHidden="0" w:uiPriority="72" w:unhideWhenUsed="0"/>
+    <w:lsdException w:name="Colorful Grid Accent 4" w:semiHidden="0" w:uiPriority="73" w:unhideWhenUsed="0"/>
+    <w:lsdException w:name="Light Shading Accent 5" w:semiHidden="0" w:uiPriority="60" w:unhideWhenUsed="0"/>
+    <w:lsdException w:name="Light List Accent 5" w:semiHidden="0" w:uiPriority="61" w:unhideWhenUsed="0"/>
+    <w:lsdException w:name="Light Grid Accent 5" w:semiHidden="0" w:uiPriority="62" w:unhideWhenUsed="0"/>
+    <w:lsdException w:name="Medium Shading 1 Accent 5" w:semiHidden="0" w:uiPriority="63" w:unhideWhenUsed="0"/>
+    <w:lsdException w:name="Medium Shading 2 Accent 5" w:semiHidden="0" w:uiPriority="64" w:unhideWhenUsed="0"/>
+    <w:lsdException w:name="Medium List 1 Accent 5" w:semiHidden="0" w:uiPriority="65" w:unhideWhenUsed="0"/>
+    <w:lsdException w:name="Medium List 2 Accent 5" w:semiHidden="0" w:uiPriority="66" w:unhideWhenUsed="0"/>
+    <w:lsdException w:name="Medium Grid 1 Accent 5" w:semiHidden="0" w:uiPriority="67" w:unhideWhenUsed="0"/>
+    <w:lsdException w:name="Medium Grid 2 Accent 5" w:semiHidden="0" w:uiPriority="68" w:unhideWhenUsed="0"/>
+    <w:lsdException w:name="Medium Grid 3 Accent 5" w:semiHidden="0" w:uiPriority="69" w:unhideWhenUsed="0"/>
+    <w:lsdException w:name="Dark List Accent 5" w:semiHidden="0" w:uiPriority="70" w:unhideWhenUsed="0"/>
+    <w:lsdException w:name="Colorful Shading Accent 5" w:semiHidden="0" w:uiPriority="71" w:unhideWhenUsed="0"/>
+    <w:lsdException w:name="Colorful List Accent 5" w:semiHidden="0" w:uiPriority="72" w:unhideWhenUsed="0"/>
+    <w:lsdException w:name="Colorful Grid Accent 5" w:semiHidden="0" w:uiPriority="73" w:unhideWhenUsed="0"/>
+    <w:lsdException w:name="Light Shading Accent 6" w:semiHidden="0" w:uiPriority="60" w:unhideWhenUsed="0"/>
+    <w:lsdException w:name="Light List Accent 6" w:semiHidden="0" w:uiPriority="61" w:unhideWhenUsed="0"/>
+    <w:lsdException w:name="Light Grid Accent 6" w:semiHidden="0" w:uiPriority="62" w:unhideWhenUsed="0"/>
+    <w:lsdException w:name="Medium Shading 1 Accent 6" w:semiHidden="0" w:uiPriority="63" w:unhideWhenUsed="0"/>
+    <w:lsdException w:name="Medium Shading 2 Accent 6" w:semiHidden="0" w:uiPriority="64" w:unhideWhenUsed="0"/>
+    <w:lsdException w:name="Medium List 1 Accent 6" w:semiHidden="0" w:uiPriority="65" w:unhideWhenUsed="0"/>
+    <w:lsdException w:name="Medium List 2 Accent 6" w:semiHidden="0" w:uiPriority="66" w:unhideWhenUsed="0"/>
+    <w:lsdException w:name="Medium Grid 1 Accent 6" w:semiHidden="0" w:uiPriority="67" w:unhideWhenUsed="0"/>
+    <w:lsdException w:name="Medium Grid 2 Accent 6" w:semiHidden="0" w:uiPriority="68" w:unhideWhenUsed="0"/>
+    <w:lsdException w:name="Medium Grid 3 Accent 6" w:semiHidden="0" w:uiPriority="69" w:unhideWhenUsed="0"/>
+    <w:lsdException w:name="Dark List Accent 6" w:semiHidden="0" w:uiPriority="70" w:unhideWhenUsed="0"/>
+    <w:lsdException w:name="Colorful Shading Accent 6" w:semiHidden="0" w:uiPriority="71" w:unhideWhenUsed="0"/>
+    <w:lsdException w:name="Colorful List Accent 6" w:semiHidden="0" w:uiPriority="72" w:unhideWhenUsed="0"/>
+    <w:lsdException w:name="Colorful Grid Accent 6" w:semiHidden="0" w:uiPriority="73" w:unhideWhenUsed="0"/>
+    <w:lsdException w:name="Subtle Emphasis" w:semiHidden="0" w:uiPriority="19" w:unhideWhenUsed="0" w:qFormat="1"/>
+    <w:lsdException w:name="Intense Emphasis" w:semiHidden="0" w:uiPriority="21" w:unhideWhenUsed="0" w:qFormat="1"/>
+    <w:lsdException w:name="Subtle Reference" w:semiHidden="0" w:uiPriority="31" w:unhideWhenUsed="0" w:qFormat="1"/>
+    <w:lsdException w:name="Intense Reference" w:semiHidden="0" w:uiPriority="32" w:unhideWhenUsed="0" w:qFormat="1"/>
+    <w:lsdException w:name="Book Title" w:semiHidden="0" w:uiPriority="33" w:unhideWhenUsed="0" w:qFormat="1"/>
+    <w:lsdException w:name="Bibliography" w:uiPriority="37"/>
+    <w:lsdException w:name="TOC Heading" w:uiPriority="39" w:qFormat="1"/>
   </w:latentStyles>
   <w:style w:type="paragraph" w:default="1" w:styleId="Normale">
     <w:name w:val="Normal"/>
@@ -5610,8 +5442,568 @@
 </w:styles>
 </file>
 
+<file path=word/stylesWithEffects.xml><?xml version="1.0" encoding="utf-8"?>
+<w:styles xmlns:wpc="http://schemas.microsoft.com/office/word/2010/wordprocessingCanvas" xmlns:mc="http://schemas.openxmlformats.org/markup-compatibility/2006" xmlns:o="urn:schemas-microsoft-com:office:office" xmlns:r="http://schemas.openxmlformats.org/officeDocument/2006/relationships" xmlns:m="http://schemas.openxmlformats.org/officeDocument/2006/math" xmlns:v="urn:schemas-microsoft-com:vml" xmlns:wp14="http://schemas.microsoft.com/office/word/2010/wordprocessingDrawing" xmlns:wp="http://schemas.openxmlformats.org/drawingml/2006/wordprocessingDrawing" xmlns:w10="urn:schemas-microsoft-com:office:word" xmlns:w="http://schemas.openxmlformats.org/wordprocessingml/2006/main" xmlns:w14="http://schemas.microsoft.com/office/word/2010/wordml" xmlns:wpg="http://schemas.microsoft.com/office/word/2010/wordprocessingGroup" xmlns:wpi="http://schemas.microsoft.com/office/word/2010/wordprocessingInk" xmlns:wne="http://schemas.microsoft.com/office/word/2006/wordml" xmlns:wps="http://schemas.microsoft.com/office/word/2010/wordprocessingShape" mc:Ignorable="w14 wp14">
+  <w:docDefaults>
+    <w:rPrDefault>
+      <w:rPr>
+        <w:rFonts w:asciiTheme="minorHAnsi" w:eastAsiaTheme="minorHAnsi" w:hAnsiTheme="minorHAnsi" w:cstheme="minorBidi"/>
+        <w:sz w:val="22"/>
+        <w:szCs w:val="22"/>
+        <w:lang w:val="it-IT" w:eastAsia="en-US" w:bidi="ar-SA"/>
+      </w:rPr>
+    </w:rPrDefault>
+    <w:pPrDefault>
+      <w:pPr>
+        <w:spacing w:after="200" w:line="276" w:lineRule="auto"/>
+      </w:pPr>
+    </w:pPrDefault>
+  </w:docDefaults>
+  <w:latentStyles w:defLockedState="0" w:defUIPriority="99" w:defSemiHidden="1" w:defUnhideWhenUsed="1" w:defQFormat="0" w:count="267">
+    <w:lsdException w:name="Normal" w:semiHidden="0" w:uiPriority="0" w:unhideWhenUsed="0" w:qFormat="1"/>
+    <w:lsdException w:name="heading 1" w:semiHidden="0" w:uiPriority="9" w:unhideWhenUsed="0" w:qFormat="1"/>
+    <w:lsdException w:name="heading 2" w:uiPriority="9" w:qFormat="1"/>
+    <w:lsdException w:name="heading 3" w:uiPriority="9" w:qFormat="1"/>
+    <w:lsdException w:name="heading 4" w:uiPriority="9" w:qFormat="1"/>
+    <w:lsdException w:name="heading 5" w:uiPriority="9" w:qFormat="1"/>
+    <w:lsdException w:name="heading 6" w:uiPriority="9" w:qFormat="1"/>
+    <w:lsdException w:name="heading 7" w:uiPriority="9" w:qFormat="1"/>
+    <w:lsdException w:name="heading 8" w:uiPriority="9" w:qFormat="1"/>
+    <w:lsdException w:name="heading 9" w:uiPriority="9" w:qFormat="1"/>
+    <w:lsdException w:name="toc 1" w:uiPriority="39"/>
+    <w:lsdException w:name="toc 2" w:uiPriority="39"/>
+    <w:lsdException w:name="toc 3" w:uiPriority="39"/>
+    <w:lsdException w:name="toc 4" w:uiPriority="39"/>
+    <w:lsdException w:name="toc 5" w:uiPriority="39"/>
+    <w:lsdException w:name="toc 6" w:uiPriority="39"/>
+    <w:lsdException w:name="toc 7" w:uiPriority="39"/>
+    <w:lsdException w:name="toc 8" w:uiPriority="39"/>
+    <w:lsdException w:name="toc 9" w:uiPriority="39"/>
+    <w:lsdException w:name="caption" w:uiPriority="35" w:qFormat="1"/>
+    <w:lsdException w:name="Title" w:semiHidden="0" w:uiPriority="10" w:unhideWhenUsed="0" w:qFormat="1"/>
+    <w:lsdException w:name="Default Paragraph Font" w:uiPriority="1"/>
+    <w:lsdException w:name="Subtitle" w:semiHidden="0" w:uiPriority="11" w:unhideWhenUsed="0" w:qFormat="1"/>
+    <w:lsdException w:name="Strong" w:semiHidden="0" w:uiPriority="22" w:unhideWhenUsed="0" w:qFormat="1"/>
+    <w:lsdException w:name="Emphasis" w:semiHidden="0" w:uiPriority="20" w:unhideWhenUsed="0" w:qFormat="1"/>
+    <w:lsdException w:name="Table Grid" w:semiHidden="0" w:uiPriority="59" w:unhideWhenUsed="0"/>
+    <w:lsdException w:name="Placeholder Text" w:unhideWhenUsed="0"/>
+    <w:lsdException w:name="No Spacing" w:semiHidden="0" w:uiPriority="1" w:unhideWhenUsed="0" w:qFormat="1"/>
+    <w:lsdException w:name="Light Shading" w:semiHidden="0" w:uiPriority="60" w:unhideWhenUsed="0"/>
+    <w:lsdException w:name="Light List" w:semiHidden="0" w:uiPriority="61" w:unhideWhenUsed="0"/>
+    <w:lsdException w:name="Light Grid" w:semiHidden="0" w:uiPriority="62" w:unhideWhenUsed="0"/>
+    <w:lsdException w:name="Medium Shading 1" w:semiHidden="0" w:uiPriority="63" w:unhideWhenUsed="0"/>
+    <w:lsdException w:name="Medium Shading 2" w:semiHidden="0" w:uiPriority="64" w:unhideWhenUsed="0"/>
+    <w:lsdException w:name="Medium List 1" w:semiHidden="0" w:uiPriority="65" w:unhideWhenUsed="0"/>
+    <w:lsdException w:name="Medium List 2" w:semiHidden="0" w:uiPriority="66" w:unhideWhenUsed="0"/>
+    <w:lsdException w:name="Medium Grid 1" w:semiHidden="0" w:uiPriority="67" w:unhideWhenUsed="0"/>
+    <w:lsdException w:name="Medium Grid 2" w:semiHidden="0" w:uiPriority="68" w:unhideWhenUsed="0"/>
+    <w:lsdException w:name="Medium Grid 3" w:semiHidden="0" w:uiPriority="69" w:unhideWhenUsed="0"/>
+    <w:lsdException w:name="Dark List" w:semiHidden="0" w:uiPriority="70" w:unhideWhenUsed="0"/>
+    <w:lsdException w:name="Colorful Shading" w:semiHidden="0" w:uiPriority="71" w:unhideWhenUsed="0"/>
+    <w:lsdException w:name="Colorful List" w:semiHidden="0" w:uiPriority="72" w:unhideWhenUsed="0"/>
+    <w:lsdException w:name="Colorful Grid" w:semiHidden="0" w:uiPriority="73" w:unhideWhenUsed="0"/>
+    <w:lsdException w:name="Light Shading Accent 1" w:semiHidden="0" w:uiPriority="60" w:unhideWhenUsed="0"/>
+    <w:lsdException w:name="Light List Accent 1" w:semiHidden="0" w:uiPriority="61" w:unhideWhenUsed="0"/>
+    <w:lsdException w:name="Light Grid Accent 1" w:semiHidden="0" w:uiPriority="62" w:unhideWhenUsed="0"/>
+    <w:lsdException w:name="Medium Shading 1 Accent 1" w:semiHidden="0" w:uiPriority="63" w:unhideWhenUsed="0"/>
+    <w:lsdException w:name="Medium Shading 2 Accent 1" w:semiHidden="0" w:uiPriority="64" w:unhideWhenUsed="0"/>
+    <w:lsdException w:name="Medium List 1 Accent 1" w:semiHidden="0" w:uiPriority="65" w:unhideWhenUsed="0"/>
+    <w:lsdException w:name="Revision" w:unhideWhenUsed="0"/>
+    <w:lsdException w:name="List Paragraph" w:semiHidden="0" w:uiPriority="34" w:unhideWhenUsed="0" w:qFormat="1"/>
+    <w:lsdException w:name="Quote" w:semiHidden="0" w:uiPriority="29" w:unhideWhenUsed="0" w:qFormat="1"/>
+    <w:lsdException w:name="Intense Quote" w:semiHidden="0" w:uiPriority="30" w:unhideWhenUsed="0" w:qFormat="1"/>
+    <w:lsdException w:name="Medium List 2 Accent 1" w:semiHidden="0" w:uiPriority="66" w:unhideWhenUsed="0"/>
+    <w:lsdException w:name="Medium Grid 1 Accent 1" w:semiHidden="0" w:uiPriority="67" w:unhideWhenUsed="0"/>
+    <w:lsdException w:name="Medium Grid 2 Accent 1" w:semiHidden="0" w:uiPriority="68" w:unhideWhenUsed="0"/>
+    <w:lsdException w:name="Medium Grid 3 Accent 1" w:semiHidden="0" w:uiPriority="69" w:unhideWhenUsed="0"/>
+    <w:lsdException w:name="Dark List Accent 1" w:semiHidden="0" w:uiPriority="70" w:unhideWhenUsed="0"/>
+    <w:lsdException w:name="Colorful Shading Accent 1" w:semiHidden="0" w:uiPriority="71" w:unhideWhenUsed="0"/>
+    <w:lsdException w:name="Colorful List Accent 1" w:semiHidden="0" w:uiPriority="72" w:unhideWhenUsed="0"/>
+    <w:lsdException w:name="Colorful Grid Accent 1" w:semiHidden="0" w:uiPriority="73" w:unhideWhenUsed="0"/>
+    <w:lsdException w:name="Light Shading Accent 2" w:semiHidden="0" w:uiPriority="60" w:unhideWhenUsed="0"/>
+    <w:lsdException w:name="Light List Accent 2" w:semiHidden="0" w:uiPriority="61" w:unhideWhenUsed="0"/>
+    <w:lsdException w:name="Light Grid Accent 2" w:semiHidden="0" w:uiPriority="62" w:unhideWhenUsed="0"/>
+    <w:lsdException w:name="Medium Shading 1 Accent 2" w:semiHidden="0" w:uiPriority="63" w:unhideWhenUsed="0"/>
+    <w:lsdException w:name="Medium Shading 2 Accent 2" w:semiHidden="0" w:uiPriority="64" w:unhideWhenUsed="0"/>
+    <w:lsdException w:name="Medium List 1 Accent 2" w:semiHidden="0" w:uiPriority="65" w:unhideWhenUsed="0"/>
+    <w:lsdException w:name="Medium List 2 Accent 2" w:semiHidden="0" w:uiPriority="66" w:unhideWhenUsed="0"/>
+    <w:lsdException w:name="Medium Grid 1 Accent 2" w:semiHidden="0" w:uiPriority="67" w:unhideWhenUsed="0"/>
+    <w:lsdException w:name="Medium Grid 2 Accent 2" w:semiHidden="0" w:uiPriority="68" w:unhideWhenUsed="0"/>
+    <w:lsdException w:name="Medium Grid 3 Accent 2" w:semiHidden="0" w:uiPriority="69" w:unhideWhenUsed="0"/>
+    <w:lsdException w:name="Dark List Accent 2" w:semiHidden="0" w:uiPriority="70" w:unhideWhenUsed="0"/>
+    <w:lsdException w:name="Colorful Shading Accent 2" w:semiHidden="0" w:uiPriority="71" w:unhideWhenUsed="0"/>
+    <w:lsdException w:name="Colorful List Accent 2" w:semiHidden="0" w:uiPriority="72" w:unhideWhenUsed="0"/>
+    <w:lsdException w:name="Colorful Grid Accent 2" w:semiHidden="0" w:uiPriority="73" w:unhideWhenUsed="0"/>
+    <w:lsdException w:name="Light Shading Accent 3" w:semiHidden="0" w:uiPriority="60" w:unhideWhenUsed="0"/>
+    <w:lsdException w:name="Light List Accent 3" w:semiHidden="0" w:uiPriority="61" w:unhideWhenUsed="0"/>
+    <w:lsdException w:name="Light Grid Accent 3" w:semiHidden="0" w:uiPriority="62" w:unhideWhenUsed="0"/>
+    <w:lsdException w:name="Medium Shading 1 Accent 3" w:semiHidden="0" w:uiPriority="63" w:unhideWhenUsed="0"/>
+    <w:lsdException w:name="Medium Shading 2 Accent 3" w:semiHidden="0" w:uiPriority="64" w:unhideWhenUsed="0"/>
+    <w:lsdException w:name="Medium List 1 Accent 3" w:semiHidden="0" w:uiPriority="65" w:unhideWhenUsed="0"/>
+    <w:lsdException w:name="Medium List 2 Accent 3" w:semiHidden="0" w:uiPriority="66" w:unhideWhenUsed="0"/>
+    <w:lsdException w:name="Medium Grid 1 Accent 3" w:semiHidden="0" w:uiPriority="67" w:unhideWhenUsed="0"/>
+    <w:lsdException w:name="Medium Grid 2 Accent 3" w:semiHidden="0" w:uiPriority="68" w:unhideWhenUsed="0"/>
+    <w:lsdException w:name="Medium Grid 3 Accent 3" w:semiHidden="0" w:uiPriority="69" w:unhideWhenUsed="0"/>
+    <w:lsdException w:name="Dark List Accent 3" w:semiHidden="0" w:uiPriority="70" w:unhideWhenUsed="0"/>
+    <w:lsdException w:name="Colorful Shading Accent 3" w:semiHidden="0" w:uiPriority="71" w:unhideWhenUsed="0"/>
+    <w:lsdException w:name="Colorful List Accent 3" w:semiHidden="0" w:uiPriority="72" w:unhideWhenUsed="0"/>
+    <w:lsdException w:name="Colorful Grid Accent 3" w:semiHidden="0" w:uiPriority="73" w:unhideWhenUsed="0"/>
+    <w:lsdException w:name="Light Shading Accent 4" w:semiHidden="0" w:uiPriority="60" w:unhideWhenUsed="0"/>
+    <w:lsdException w:name="Light List Accent 4" w:semiHidden="0" w:uiPriority="61" w:unhideWhenUsed="0"/>
+    <w:lsdException w:name="Light Grid Accent 4" w:semiHidden="0" w:uiPriority="62" w:unhideWhenUsed="0"/>
+    <w:lsdException w:name="Medium Shading 1 Accent 4" w:semiHidden="0" w:uiPriority="63" w:unhideWhenUsed="0"/>
+    <w:lsdException w:name="Medium Shading 2 Accent 4" w:semiHidden="0" w:uiPriority="64" w:unhideWhenUsed="0"/>
+    <w:lsdException w:name="Medium List 1 Accent 4" w:semiHidden="0" w:uiPriority="65" w:unhideWhenUsed="0"/>
+    <w:lsdException w:name="Medium List 2 Accent 4" w:semiHidden="0" w:uiPriority="66" w:unhideWhenUsed="0"/>
+    <w:lsdException w:name="Medium Grid 1 Accent 4" w:semiHidden="0" w:uiPriority="67" w:unhideWhenUsed="0"/>
+    <w:lsdException w:name="Medium Grid 2 Accent 4" w:semiHidden="0" w:uiPriority="68" w:unhideWhenUsed="0"/>
+    <w:lsdException w:name="Medium Grid 3 Accent 4" w:semiHidden="0" w:uiPriority="69" w:unhideWhenUsed="0"/>
+    <w:lsdException w:name="Dark List Accent 4" w:semiHidden="0" w:uiPriority="70" w:unhideWhenUsed="0"/>
+    <w:lsdException w:name="Colorful Shading Accent 4" w:semiHidden="0" w:uiPriority="71" w:unhideWhenUsed="0"/>
+    <w:lsdException w:name="Colorful List Accent 4" w:semiHidden="0" w:uiPriority="72" w:unhideWhenUsed="0"/>
+    <w:lsdException w:name="Colorful Grid Accent 4" w:semiHidden="0" w:uiPriority="73" w:unhideWhenUsed="0"/>
+    <w:lsdException w:name="Light Shading Accent 5" w:semiHidden="0" w:uiPriority="60" w:unhideWhenUsed="0"/>
+    <w:lsdException w:name="Light List Accent 5" w:semiHidden="0" w:uiPriority="61" w:unhideWhenUsed="0"/>
+    <w:lsdException w:name="Light Grid Accent 5" w:semiHidden="0" w:uiPriority="62" w:unhideWhenUsed="0"/>
+    <w:lsdException w:name="Medium Shading 1 Accent 5" w:semiHidden="0" w:uiPriority="63" w:unhideWhenUsed="0"/>
+    <w:lsdException w:name="Medium Shading 2 Accent 5" w:semiHidden="0" w:uiPriority="64" w:unhideWhenUsed="0"/>
+    <w:lsdException w:name="Medium List 1 Accent 5" w:semiHidden="0" w:uiPriority="65" w:unhideWhenUsed="0"/>
+    <w:lsdException w:name="Medium List 2 Accent 5" w:semiHidden="0" w:uiPriority="66" w:unhideWhenUsed="0"/>
+    <w:lsdException w:name="Medium Grid 1 Accent 5" w:semiHidden="0" w:uiPriority="67" w:unhideWhenUsed="0"/>
+    <w:lsdException w:name="Medium Grid 2 Accent 5" w:semiHidden="0" w:uiPriority="68" w:unhideWhenUsed="0"/>
+    <w:lsdException w:name="Medium Grid 3 Accent 5" w:semiHidden="0" w:uiPriority="69" w:unhideWhenUsed="0"/>
+    <w:lsdException w:name="Dark List Accent 5" w:semiHidden="0" w:uiPriority="70" w:unhideWhenUsed="0"/>
+    <w:lsdException w:name="Colorful Shading Accent 5" w:semiHidden="0" w:uiPriority="71" w:unhideWhenUsed="0"/>
+    <w:lsdException w:name="Colorful List Accent 5" w:semiHidden="0" w:uiPriority="72" w:unhideWhenUsed="0"/>
+    <w:lsdException w:name="Colorful Grid Accent 5" w:semiHidden="0" w:uiPriority="73" w:unhideWhenUsed="0"/>
+    <w:lsdException w:name="Light Shading Accent 6" w:semiHidden="0" w:uiPriority="60" w:unhideWhenUsed="0"/>
+    <w:lsdException w:name="Light List Accent 6" w:semiHidden="0" w:uiPriority="61" w:unhideWhenUsed="0"/>
+    <w:lsdException w:name="Light Grid Accent 6" w:semiHidden="0" w:uiPriority="62" w:unhideWhenUsed="0"/>
+    <w:lsdException w:name="Medium Shading 1 Accent 6" w:semiHidden="0" w:uiPriority="63" w:unhideWhenUsed="0"/>
+    <w:lsdException w:name="Medium Shading 2 Accent 6" w:semiHidden="0" w:uiPriority="64" w:unhideWhenUsed="0"/>
+    <w:lsdException w:name="Medium List 1 Accent 6" w:semiHidden="0" w:uiPriority="65" w:unhideWhenUsed="0"/>
+    <w:lsdException w:name="Medium List 2 Accent 6" w:semiHidden="0" w:uiPriority="66" w:unhideWhenUsed="0"/>
+    <w:lsdException w:name="Medium Grid 1 Accent 6" w:semiHidden="0" w:uiPriority="67" w:unhideWhenUsed="0"/>
+    <w:lsdException w:name="Medium Grid 2 Accent 6" w:semiHidden="0" w:uiPriority="68" w:unhideWhenUsed="0"/>
+    <w:lsdException w:name="Medium Grid 3 Accent 6" w:semiHidden="0" w:uiPriority="69" w:unhideWhenUsed="0"/>
+    <w:lsdException w:name="Dark List Accent 6" w:semiHidden="0" w:uiPriority="70" w:unhideWhenUsed="0"/>
+    <w:lsdException w:name="Colorful Shading Accent 6" w:semiHidden="0" w:uiPriority="71" w:unhideWhenUsed="0"/>
+    <w:lsdException w:name="Colorful List Accent 6" w:semiHidden="0" w:uiPriority="72" w:unhideWhenUsed="0"/>
+    <w:lsdException w:name="Colorful Grid Accent 6" w:semiHidden="0" w:uiPriority="73" w:unhideWhenUsed="0"/>
+    <w:lsdException w:name="Subtle Emphasis" w:semiHidden="0" w:uiPriority="19" w:unhideWhenUsed="0" w:qFormat="1"/>
+    <w:lsdException w:name="Intense Emphasis" w:semiHidden="0" w:uiPriority="21" w:unhideWhenUsed="0" w:qFormat="1"/>
+    <w:lsdException w:name="Subtle Reference" w:semiHidden="0" w:uiPriority="31" w:unhideWhenUsed="0" w:qFormat="1"/>
+    <w:lsdException w:name="Intense Reference" w:semiHidden="0" w:uiPriority="32" w:unhideWhenUsed="0" w:qFormat="1"/>
+    <w:lsdException w:name="Book Title" w:semiHidden="0" w:uiPriority="33" w:unhideWhenUsed="0" w:qFormat="1"/>
+    <w:lsdException w:name="Bibliography" w:uiPriority="37"/>
+    <w:lsdException w:name="TOC Heading" w:uiPriority="39" w:qFormat="1"/>
+  </w:latentStyles>
+  <w:style w:type="paragraph" w:default="1" w:styleId="Normale">
+    <w:name w:val="Normal"/>
+    <w:qFormat/>
+  </w:style>
+  <w:style w:type="paragraph" w:styleId="Titolo1">
+    <w:name w:val="heading 1"/>
+    <w:basedOn w:val="Normale"/>
+    <w:next w:val="Normale"/>
+    <w:link w:val="Titolo1Carattere"/>
+    <w:uiPriority w:val="9"/>
+    <w:qFormat/>
+    <w:rsid w:val="00DD769E"/>
+    <w:pPr>
+      <w:keepNext/>
+      <w:keepLines/>
+      <w:spacing w:before="480" w:after="0"/>
+      <w:outlineLvl w:val="0"/>
+    </w:pPr>
+    <w:rPr>
+      <w:rFonts w:asciiTheme="majorHAnsi" w:eastAsiaTheme="majorEastAsia" w:hAnsiTheme="majorHAnsi" w:cstheme="majorBidi"/>
+      <w:b/>
+      <w:bCs/>
+      <w:color w:val="365F91" w:themeColor="accent1" w:themeShade="BF"/>
+      <w:sz w:val="28"/>
+      <w:szCs w:val="28"/>
+    </w:rPr>
+  </w:style>
+  <w:style w:type="paragraph" w:styleId="Titolo2">
+    <w:name w:val="heading 2"/>
+    <w:basedOn w:val="Normale"/>
+    <w:next w:val="Normale"/>
+    <w:link w:val="Titolo2Carattere"/>
+    <w:uiPriority w:val="9"/>
+    <w:unhideWhenUsed/>
+    <w:qFormat/>
+    <w:rsid w:val="00DD769E"/>
+    <w:pPr>
+      <w:keepNext/>
+      <w:keepLines/>
+      <w:spacing w:before="200" w:after="0"/>
+      <w:outlineLvl w:val="1"/>
+    </w:pPr>
+    <w:rPr>
+      <w:rFonts w:asciiTheme="majorHAnsi" w:eastAsiaTheme="majorEastAsia" w:hAnsiTheme="majorHAnsi" w:cstheme="majorBidi"/>
+      <w:b/>
+      <w:bCs/>
+      <w:color w:val="4F81BD" w:themeColor="accent1"/>
+      <w:sz w:val="26"/>
+      <w:szCs w:val="26"/>
+    </w:rPr>
+  </w:style>
+  <w:style w:type="paragraph" w:styleId="Titolo3">
+    <w:name w:val="heading 3"/>
+    <w:basedOn w:val="Normale"/>
+    <w:next w:val="Normale"/>
+    <w:link w:val="Titolo3Carattere"/>
+    <w:uiPriority w:val="9"/>
+    <w:unhideWhenUsed/>
+    <w:qFormat/>
+    <w:rsid w:val="00B11C22"/>
+    <w:pPr>
+      <w:keepNext/>
+      <w:keepLines/>
+      <w:spacing w:before="200" w:after="0"/>
+      <w:outlineLvl w:val="2"/>
+    </w:pPr>
+    <w:rPr>
+      <w:rFonts w:asciiTheme="majorHAnsi" w:eastAsiaTheme="majorEastAsia" w:hAnsiTheme="majorHAnsi" w:cstheme="majorBidi"/>
+      <w:b/>
+      <w:bCs/>
+      <w:color w:val="4F81BD" w:themeColor="accent1"/>
+    </w:rPr>
+  </w:style>
+  <w:style w:type="character" w:default="1" w:styleId="Carpredefinitoparagrafo">
+    <w:name w:val="Default Paragraph Font"/>
+    <w:uiPriority w:val="1"/>
+    <w:semiHidden/>
+    <w:unhideWhenUsed/>
+  </w:style>
+  <w:style w:type="table" w:default="1" w:styleId="Tabellanormale">
+    <w:name w:val="Normal Table"/>
+    <w:uiPriority w:val="99"/>
+    <w:semiHidden/>
+    <w:unhideWhenUsed/>
+    <w:tblPr>
+      <w:tblInd w:w="0" w:type="dxa"/>
+      <w:tblCellMar>
+        <w:top w:w="0" w:type="dxa"/>
+        <w:left w:w="108" w:type="dxa"/>
+        <w:bottom w:w="0" w:type="dxa"/>
+        <w:right w:w="108" w:type="dxa"/>
+      </w:tblCellMar>
+    </w:tblPr>
+  </w:style>
+  <w:style w:type="numbering" w:default="1" w:styleId="Nessunelenco">
+    <w:name w:val="No List"/>
+    <w:uiPriority w:val="99"/>
+    <w:semiHidden/>
+    <w:unhideWhenUsed/>
+  </w:style>
+  <w:style w:type="paragraph" w:styleId="Testofumetto">
+    <w:name w:val="Balloon Text"/>
+    <w:basedOn w:val="Normale"/>
+    <w:link w:val="TestofumettoCarattere"/>
+    <w:uiPriority w:val="99"/>
+    <w:semiHidden/>
+    <w:unhideWhenUsed/>
+    <w:rsid w:val="00DD769E"/>
+    <w:pPr>
+      <w:spacing w:after="0" w:line="240" w:lineRule="auto"/>
+    </w:pPr>
+    <w:rPr>
+      <w:rFonts w:ascii="Tahoma" w:hAnsi="Tahoma" w:cs="Tahoma"/>
+      <w:sz w:val="16"/>
+      <w:szCs w:val="16"/>
+    </w:rPr>
+  </w:style>
+  <w:style w:type="character" w:customStyle="1" w:styleId="TestofumettoCarattere">
+    <w:name w:val="Testo fumetto Carattere"/>
+    <w:basedOn w:val="Carpredefinitoparagrafo"/>
+    <w:link w:val="Testofumetto"/>
+    <w:uiPriority w:val="99"/>
+    <w:semiHidden/>
+    <w:rsid w:val="00DD769E"/>
+    <w:rPr>
+      <w:rFonts w:ascii="Tahoma" w:hAnsi="Tahoma" w:cs="Tahoma"/>
+      <w:sz w:val="16"/>
+      <w:szCs w:val="16"/>
+    </w:rPr>
+  </w:style>
+  <w:style w:type="character" w:customStyle="1" w:styleId="Titolo2Carattere">
+    <w:name w:val="Titolo 2 Carattere"/>
+    <w:basedOn w:val="Carpredefinitoparagrafo"/>
+    <w:link w:val="Titolo2"/>
+    <w:uiPriority w:val="9"/>
+    <w:rsid w:val="00DD769E"/>
+    <w:rPr>
+      <w:rFonts w:asciiTheme="majorHAnsi" w:eastAsiaTheme="majorEastAsia" w:hAnsiTheme="majorHAnsi" w:cstheme="majorBidi"/>
+      <w:b/>
+      <w:bCs/>
+      <w:color w:val="4F81BD" w:themeColor="accent1"/>
+      <w:sz w:val="26"/>
+      <w:szCs w:val="26"/>
+    </w:rPr>
+  </w:style>
+  <w:style w:type="character" w:customStyle="1" w:styleId="Titolo1Carattere">
+    <w:name w:val="Titolo 1 Carattere"/>
+    <w:basedOn w:val="Carpredefinitoparagrafo"/>
+    <w:link w:val="Titolo1"/>
+    <w:uiPriority w:val="9"/>
+    <w:rsid w:val="00DD769E"/>
+    <w:rPr>
+      <w:rFonts w:asciiTheme="majorHAnsi" w:eastAsiaTheme="majorEastAsia" w:hAnsiTheme="majorHAnsi" w:cstheme="majorBidi"/>
+      <w:b/>
+      <w:bCs/>
+      <w:color w:val="365F91" w:themeColor="accent1" w:themeShade="BF"/>
+      <w:sz w:val="28"/>
+      <w:szCs w:val="28"/>
+    </w:rPr>
+  </w:style>
+  <w:style w:type="paragraph" w:styleId="Paragrafoelenco">
+    <w:name w:val="List Paragraph"/>
+    <w:basedOn w:val="Normale"/>
+    <w:uiPriority w:val="34"/>
+    <w:qFormat/>
+    <w:rsid w:val="00DD769E"/>
+    <w:pPr>
+      <w:ind w:left="720"/>
+      <w:contextualSpacing/>
+    </w:pPr>
+  </w:style>
+  <w:style w:type="paragraph" w:styleId="Titolo">
+    <w:name w:val="Title"/>
+    <w:basedOn w:val="Normale"/>
+    <w:next w:val="Normale"/>
+    <w:link w:val="TitoloCarattere"/>
+    <w:uiPriority w:val="10"/>
+    <w:qFormat/>
+    <w:rsid w:val="008B7B17"/>
+    <w:pPr>
+      <w:pBdr>
+        <w:bottom w:val="single" w:sz="8" w:space="4" w:color="4F81BD" w:themeColor="accent1"/>
+      </w:pBdr>
+      <w:spacing w:after="300" w:line="240" w:lineRule="auto"/>
+      <w:contextualSpacing/>
+    </w:pPr>
+    <w:rPr>
+      <w:rFonts w:asciiTheme="majorHAnsi" w:eastAsiaTheme="majorEastAsia" w:hAnsiTheme="majorHAnsi" w:cstheme="majorBidi"/>
+      <w:color w:val="17365D" w:themeColor="text2" w:themeShade="BF"/>
+      <w:spacing w:val="5"/>
+      <w:kern w:val="28"/>
+      <w:sz w:val="52"/>
+      <w:szCs w:val="52"/>
+    </w:rPr>
+  </w:style>
+  <w:style w:type="character" w:customStyle="1" w:styleId="TitoloCarattere">
+    <w:name w:val="Titolo Carattere"/>
+    <w:basedOn w:val="Carpredefinitoparagrafo"/>
+    <w:link w:val="Titolo"/>
+    <w:uiPriority w:val="10"/>
+    <w:rsid w:val="008B7B17"/>
+    <w:rPr>
+      <w:rFonts w:asciiTheme="majorHAnsi" w:eastAsiaTheme="majorEastAsia" w:hAnsiTheme="majorHAnsi" w:cstheme="majorBidi"/>
+      <w:color w:val="17365D" w:themeColor="text2" w:themeShade="BF"/>
+      <w:spacing w:val="5"/>
+      <w:kern w:val="28"/>
+      <w:sz w:val="52"/>
+      <w:szCs w:val="52"/>
+    </w:rPr>
+  </w:style>
+  <w:style w:type="character" w:customStyle="1" w:styleId="Titolo3Carattere">
+    <w:name w:val="Titolo 3 Carattere"/>
+    <w:basedOn w:val="Carpredefinitoparagrafo"/>
+    <w:link w:val="Titolo3"/>
+    <w:uiPriority w:val="9"/>
+    <w:rsid w:val="00B11C22"/>
+    <w:rPr>
+      <w:rFonts w:asciiTheme="majorHAnsi" w:eastAsiaTheme="majorEastAsia" w:hAnsiTheme="majorHAnsi" w:cstheme="majorBidi"/>
+      <w:b/>
+      <w:bCs/>
+      <w:color w:val="4F81BD" w:themeColor="accent1"/>
+    </w:rPr>
+  </w:style>
+  <w:style w:type="table" w:styleId="Grigliatabella">
+    <w:name w:val="Table Grid"/>
+    <w:basedOn w:val="Tabellanormale"/>
+    <w:uiPriority w:val="59"/>
+    <w:rsid w:val="004509E0"/>
+    <w:pPr>
+      <w:spacing w:after="0" w:line="240" w:lineRule="auto"/>
+    </w:pPr>
+    <w:tblPr>
+      <w:tblInd w:w="0" w:type="dxa"/>
+      <w:tblBorders>
+        <w:top w:val="single" w:sz="4" w:space="0" w:color="auto"/>
+        <w:left w:val="single" w:sz="4" w:space="0" w:color="auto"/>
+        <w:bottom w:val="single" w:sz="4" w:space="0" w:color="auto"/>
+        <w:right w:val="single" w:sz="4" w:space="0" w:color="auto"/>
+        <w:insideH w:val="single" w:sz="4" w:space="0" w:color="auto"/>
+        <w:insideV w:val="single" w:sz="4" w:space="0" w:color="auto"/>
+      </w:tblBorders>
+      <w:tblCellMar>
+        <w:top w:w="0" w:type="dxa"/>
+        <w:left w:w="108" w:type="dxa"/>
+        <w:bottom w:w="0" w:type="dxa"/>
+        <w:right w:w="108" w:type="dxa"/>
+      </w:tblCellMar>
+    </w:tblPr>
+  </w:style>
+  <w:style w:type="paragraph" w:styleId="Intestazione">
+    <w:name w:val="header"/>
+    <w:basedOn w:val="Normale"/>
+    <w:link w:val="IntestazioneCarattere"/>
+    <w:uiPriority w:val="99"/>
+    <w:unhideWhenUsed/>
+    <w:rsid w:val="004509E0"/>
+    <w:pPr>
+      <w:tabs>
+        <w:tab w:val="center" w:pos="4819"/>
+        <w:tab w:val="right" w:pos="9638"/>
+      </w:tabs>
+      <w:spacing w:after="0" w:line="240" w:lineRule="auto"/>
+    </w:pPr>
+  </w:style>
+  <w:style w:type="character" w:customStyle="1" w:styleId="IntestazioneCarattere">
+    <w:name w:val="Intestazione Carattere"/>
+    <w:basedOn w:val="Carpredefinitoparagrafo"/>
+    <w:link w:val="Intestazione"/>
+    <w:uiPriority w:val="99"/>
+    <w:rsid w:val="004509E0"/>
+  </w:style>
+  <w:style w:type="paragraph" w:styleId="Pidipagina">
+    <w:name w:val="footer"/>
+    <w:basedOn w:val="Normale"/>
+    <w:link w:val="PidipaginaCarattere"/>
+    <w:uiPriority w:val="99"/>
+    <w:unhideWhenUsed/>
+    <w:rsid w:val="004509E0"/>
+    <w:pPr>
+      <w:tabs>
+        <w:tab w:val="center" w:pos="4819"/>
+        <w:tab w:val="right" w:pos="9638"/>
+      </w:tabs>
+      <w:spacing w:after="0" w:line="240" w:lineRule="auto"/>
+    </w:pPr>
+  </w:style>
+  <w:style w:type="character" w:customStyle="1" w:styleId="PidipaginaCarattere">
+    <w:name w:val="Piè di pagina Carattere"/>
+    <w:basedOn w:val="Carpredefinitoparagrafo"/>
+    <w:link w:val="Pidipagina"/>
+    <w:uiPriority w:val="99"/>
+    <w:rsid w:val="004509E0"/>
+  </w:style>
+  <w:style w:type="table" w:styleId="Elencochiaro-Colore1">
+    <w:name w:val="Light List Accent 1"/>
+    <w:basedOn w:val="Tabellanormale"/>
+    <w:uiPriority w:val="61"/>
+    <w:rsid w:val="00362030"/>
+    <w:pPr>
+      <w:spacing w:after="0" w:line="240" w:lineRule="auto"/>
+    </w:pPr>
+    <w:tblPr>
+      <w:tblStyleRowBandSize w:val="1"/>
+      <w:tblStyleColBandSize w:val="1"/>
+      <w:tblInd w:w="0" w:type="dxa"/>
+      <w:tblBorders>
+        <w:top w:val="single" w:sz="8" w:space="0" w:color="4F81BD" w:themeColor="accent1"/>
+        <w:left w:val="single" w:sz="8" w:space="0" w:color="4F81BD" w:themeColor="accent1"/>
+        <w:bottom w:val="single" w:sz="8" w:space="0" w:color="4F81BD" w:themeColor="accent1"/>
+        <w:right w:val="single" w:sz="8" w:space="0" w:color="4F81BD" w:themeColor="accent1"/>
+      </w:tblBorders>
+      <w:tblCellMar>
+        <w:top w:w="0" w:type="dxa"/>
+        <w:left w:w="108" w:type="dxa"/>
+        <w:bottom w:w="0" w:type="dxa"/>
+        <w:right w:w="108" w:type="dxa"/>
+      </w:tblCellMar>
+    </w:tblPr>
+    <w:tblStylePr w:type="firstRow">
+      <w:pPr>
+        <w:spacing w:before="0" w:after="0" w:line="240" w:lineRule="auto"/>
+      </w:pPr>
+      <w:rPr>
+        <w:b/>
+        <w:bCs/>
+        <w:color w:val="FFFFFF" w:themeColor="background1"/>
+      </w:rPr>
+      <w:tblPr/>
+      <w:tcPr>
+        <w:shd w:val="clear" w:color="auto" w:fill="4F81BD" w:themeFill="accent1"/>
+      </w:tcPr>
+    </w:tblStylePr>
+    <w:tblStylePr w:type="lastRow">
+      <w:pPr>
+        <w:spacing w:before="0" w:after="0" w:line="240" w:lineRule="auto"/>
+      </w:pPr>
+      <w:rPr>
+        <w:b/>
+        <w:bCs/>
+      </w:rPr>
+      <w:tblPr/>
+      <w:tcPr>
+        <w:tcBorders>
+          <w:top w:val="double" w:sz="6" w:space="0" w:color="4F81BD" w:themeColor="accent1"/>
+          <w:left w:val="single" w:sz="8" w:space="0" w:color="4F81BD" w:themeColor="accent1"/>
+          <w:bottom w:val="single" w:sz="8" w:space="0" w:color="4F81BD" w:themeColor="accent1"/>
+          <w:right w:val="single" w:sz="8" w:space="0" w:color="4F81BD" w:themeColor="accent1"/>
+        </w:tcBorders>
+      </w:tcPr>
+    </w:tblStylePr>
+    <w:tblStylePr w:type="firstCol">
+      <w:rPr>
+        <w:b/>
+        <w:bCs/>
+      </w:rPr>
+    </w:tblStylePr>
+    <w:tblStylePr w:type="lastCol">
+      <w:rPr>
+        <w:b/>
+        <w:bCs/>
+      </w:rPr>
+    </w:tblStylePr>
+    <w:tblStylePr w:type="band1Vert">
+      <w:tblPr/>
+      <w:tcPr>
+        <w:tcBorders>
+          <w:top w:val="single" w:sz="8" w:space="0" w:color="4F81BD" w:themeColor="accent1"/>
+          <w:left w:val="single" w:sz="8" w:space="0" w:color="4F81BD" w:themeColor="accent1"/>
+          <w:bottom w:val="single" w:sz="8" w:space="0" w:color="4F81BD" w:themeColor="accent1"/>
+          <w:right w:val="single" w:sz="8" w:space="0" w:color="4F81BD" w:themeColor="accent1"/>
+        </w:tcBorders>
+      </w:tcPr>
+    </w:tblStylePr>
+    <w:tblStylePr w:type="band1Horz">
+      <w:tblPr/>
+      <w:tcPr>
+        <w:tcBorders>
+          <w:top w:val="single" w:sz="8" w:space="0" w:color="4F81BD" w:themeColor="accent1"/>
+          <w:left w:val="single" w:sz="8" w:space="0" w:color="4F81BD" w:themeColor="accent1"/>
+          <w:bottom w:val="single" w:sz="8" w:space="0" w:color="4F81BD" w:themeColor="accent1"/>
+          <w:right w:val="single" w:sz="8" w:space="0" w:color="4F81BD" w:themeColor="accent1"/>
+        </w:tcBorders>
+      </w:tcPr>
+    </w:tblStylePr>
+  </w:style>
+  <w:style w:type="character" w:customStyle="1" w:styleId="apple-converted-space">
+    <w:name w:val="apple-converted-space"/>
+    <w:basedOn w:val="Carpredefinitoparagrafo"/>
+    <w:rsid w:val="00427F0D"/>
+  </w:style>
+  <w:style w:type="character" w:styleId="Collegamentoipertestuale">
+    <w:name w:val="Hyperlink"/>
+    <w:basedOn w:val="Carpredefinitoparagrafo"/>
+    <w:uiPriority w:val="99"/>
+    <w:unhideWhenUsed/>
+    <w:rsid w:val="00427F0D"/>
+    <w:rPr>
+      <w:color w:val="0000FF"/>
+      <w:u w:val="single"/>
+    </w:rPr>
+  </w:style>
+</w:styles>
+</file>
+
 <file path=word/glossary/document.xml><?xml version="1.0" encoding="utf-8"?>
-<w:glossaryDocument xmlns:wpc="http://schemas.microsoft.com/office/word/2010/wordprocessingCanvas" xmlns:mc="http://schemas.openxmlformats.org/markup-compatibility/2006" xmlns:o="urn:schemas-microsoft-com:office:office" xmlns:r="http://schemas.openxmlformats.org/officeDocument/2006/relationships" xmlns:m="http://schemas.openxmlformats.org/officeDocument/2006/math" xmlns:v="urn:schemas-microsoft-com:vml" xmlns:wp14="http://schemas.microsoft.com/office/word/2010/wordprocessingDrawing" xmlns:wp="http://schemas.openxmlformats.org/drawingml/2006/wordprocessingDrawing" xmlns:w10="urn:schemas-microsoft-com:office:word" xmlns:w="http://schemas.openxmlformats.org/wordprocessingml/2006/main" xmlns:w14="http://schemas.microsoft.com/office/word/2010/wordml" xmlns:w15="http://schemas.microsoft.com/office/word/2012/wordml" xmlns:wpg="http://schemas.microsoft.com/office/word/2010/wordprocessingGroup" xmlns:wpi="http://schemas.microsoft.com/office/word/2010/wordprocessingInk" xmlns:wne="http://schemas.microsoft.com/office/word/2006/wordml" xmlns:wps="http://schemas.microsoft.com/office/word/2010/wordprocessingShape" mc:Ignorable="w14 w15 wp14">
+<w:glossaryDocument xmlns:wpc="http://schemas.microsoft.com/office/word/2010/wordprocessingCanvas" xmlns:mc="http://schemas.openxmlformats.org/markup-compatibility/2006" xmlns:o="urn:schemas-microsoft-com:office:office" xmlns:r="http://schemas.openxmlformats.org/officeDocument/2006/relationships" xmlns:m="http://schemas.openxmlformats.org/officeDocument/2006/math" xmlns:v="urn:schemas-microsoft-com:vml" xmlns:wp14="http://schemas.microsoft.com/office/word/2010/wordprocessingDrawing" xmlns:wp="http://schemas.openxmlformats.org/drawingml/2006/wordprocessingDrawing" xmlns:w10="urn:schemas-microsoft-com:office:word" xmlns:w="http://schemas.openxmlformats.org/wordprocessingml/2006/main" xmlns:w14="http://schemas.microsoft.com/office/word/2010/wordml" xmlns:wpg="http://schemas.microsoft.com/office/word/2010/wordprocessingGroup" xmlns:wpi="http://schemas.microsoft.com/office/word/2010/wordprocessingInk" xmlns:wne="http://schemas.microsoft.com/office/word/2006/wordml" xmlns:wps="http://schemas.microsoft.com/office/word/2010/wordprocessingShape" mc:Ignorable="w14 wp14">
   <w:docParts>
     <w:docPart>
       <w:docPartPr>
@@ -5637,7 +6029,7 @@
             <w:rPr>
               <w:b/>
               <w:bCs/>
-              <w:color w:val="44546A" w:themeColor="text2"/>
+              <w:color w:val="1F497D" w:themeColor="text2"/>
               <w:sz w:val="28"/>
               <w:szCs w:val="28"/>
             </w:rPr>
@@ -5668,7 +6060,7 @@
           </w:pPr>
           <w:r>
             <w:rPr>
-              <w:color w:val="5B9BD5" w:themeColor="accent1"/>
+              <w:color w:val="4F81BD" w:themeColor="accent1"/>
             </w:rPr>
             <w:t>[Digitare il sottotitolo del documento]</w:t>
           </w:r>
@@ -5699,7 +6091,7 @@
             <w:rPr>
               <w:b/>
               <w:bCs/>
-              <w:color w:val="44546A" w:themeColor="text2"/>
+              <w:color w:val="1F497D" w:themeColor="text2"/>
               <w:sz w:val="28"/>
               <w:szCs w:val="28"/>
             </w:rPr>
@@ -5730,7 +6122,7 @@
           </w:pPr>
           <w:r>
             <w:rPr>
-              <w:color w:val="5B9BD5" w:themeColor="accent1"/>
+              <w:color w:val="4F81BD" w:themeColor="accent1"/>
             </w:rPr>
             <w:t>[Digitare il sottotitolo del documento]</w:t>
           </w:r>
@@ -5742,13 +6134,13 @@
 </file>
 
 <file path=word/glossary/fontTable.xml><?xml version="1.0" encoding="utf-8"?>
-<w:fonts xmlns:mc="http://schemas.openxmlformats.org/markup-compatibility/2006" xmlns:r="http://schemas.openxmlformats.org/officeDocument/2006/relationships" xmlns:w="http://schemas.openxmlformats.org/wordprocessingml/2006/main" xmlns:w14="http://schemas.microsoft.com/office/word/2010/wordml" xmlns:w15="http://schemas.microsoft.com/office/word/2012/wordml" mc:Ignorable="w14 w15">
+<w:fonts xmlns:mc="http://schemas.openxmlformats.org/markup-compatibility/2006" xmlns:r="http://schemas.openxmlformats.org/officeDocument/2006/relationships" xmlns:w="http://schemas.openxmlformats.org/wordprocessingml/2006/main" xmlns:w14="http://schemas.microsoft.com/office/word/2010/wordml" mc:Ignorable="w14">
   <w:font w:name="Times New Roman">
     <w:panose1 w:val="02020603050405020304"/>
     <w:charset w:val="00"/>
     <w:family w:val="roman"/>
     <w:pitch w:val="variable"/>
-    <w:sig w:usb0="E0002EFF" w:usb1="C0007843" w:usb2="00000009" w:usb3="00000000" w:csb0="000001FF" w:csb1="00000000"/>
+    <w:sig w:usb0="E0002AFF" w:usb1="C0007841" w:usb2="00000009" w:usb3="00000000" w:csb0="000001FF" w:csb1="00000000"/>
   </w:font>
   <w:font w:name="Calibri">
     <w:panose1 w:val="020F0502020204030204"/>
@@ -5768,21 +6160,15 @@
     <w:panose1 w:val="020B0604030504040204"/>
     <w:charset w:val="00"/>
     <w:family w:val="swiss"/>
+    <w:notTrueType/>
     <w:pitch w:val="variable"/>
-    <w:sig w:usb0="E1002EFF" w:usb1="C000605B" w:usb2="00000029" w:usb3="00000000" w:csb0="000101FF" w:csb1="00000000"/>
-  </w:font>
-  <w:font w:name="Calibri Light">
-    <w:panose1 w:val="020F0302020204030204"/>
-    <w:charset w:val="00"/>
-    <w:family w:val="swiss"/>
-    <w:pitch w:val="variable"/>
-    <w:sig w:usb0="A00002EF" w:usb1="4000207B" w:usb2="00000000" w:usb3="00000000" w:csb0="0000019F" w:csb1="00000000"/>
+    <w:sig w:usb0="00000003" w:usb1="00000000" w:usb2="00000000" w:usb3="00000000" w:csb0="00000001" w:csb1="00000000"/>
   </w:font>
 </w:fonts>
 </file>
 
 <file path=word/glossary/settings.xml><?xml version="1.0" encoding="utf-8"?>
-<w:settings xmlns:mc="http://schemas.openxmlformats.org/markup-compatibility/2006" xmlns:o="urn:schemas-microsoft-com:office:office" xmlns:r="http://schemas.openxmlformats.org/officeDocument/2006/relationships" xmlns:m="http://schemas.openxmlformats.org/officeDocument/2006/math" xmlns:v="urn:schemas-microsoft-com:vml" xmlns:w10="urn:schemas-microsoft-com:office:word" xmlns:w="http://schemas.openxmlformats.org/wordprocessingml/2006/main" xmlns:w14="http://schemas.microsoft.com/office/word/2010/wordml" xmlns:w15="http://schemas.microsoft.com/office/word/2012/wordml" xmlns:sl="http://schemas.openxmlformats.org/schemaLibrary/2006/main" mc:Ignorable="w14 w15">
+<w:settings xmlns:mc="http://schemas.openxmlformats.org/markup-compatibility/2006" xmlns:o="urn:schemas-microsoft-com:office:office" xmlns:r="http://schemas.openxmlformats.org/officeDocument/2006/relationships" xmlns:m="http://schemas.openxmlformats.org/officeDocument/2006/math" xmlns:v="urn:schemas-microsoft-com:vml" xmlns:w10="urn:schemas-microsoft-com:office:word" xmlns:w="http://schemas.openxmlformats.org/wordprocessingml/2006/main" xmlns:w14="http://schemas.microsoft.com/office/word/2010/wordml" xmlns:sl="http://schemas.openxmlformats.org/schemaLibrary/2006/main" mc:Ignorable="w14">
   <w:view w:val="normal"/>
   <w:defaultTabStop w:val="708"/>
   <w:hyphenationZone w:val="283"/>
@@ -5805,6 +6191,7 @@
     <w:rsid w:val="008C3457"/>
     <w:rsid w:val="00B71F03"/>
     <w:rsid w:val="00CB70BC"/>
+    <w:rsid w:val="00DC42C5"/>
     <w:rsid w:val="00E23DB1"/>
     <w:rsid w:val="00E574A7"/>
     <w:rsid w:val="00FE11E2"/>
@@ -5830,7 +6217,7 @@
 </file>
 
 <file path=word/glossary/styles.xml><?xml version="1.0" encoding="utf-8"?>
-<w:styles xmlns:mc="http://schemas.openxmlformats.org/markup-compatibility/2006" xmlns:r="http://schemas.openxmlformats.org/officeDocument/2006/relationships" xmlns:w="http://schemas.openxmlformats.org/wordprocessingml/2006/main" xmlns:w14="http://schemas.microsoft.com/office/word/2010/wordml" xmlns:w15="http://schemas.microsoft.com/office/word/2012/wordml" mc:Ignorable="w14 w15">
+<w:styles xmlns:mc="http://schemas.openxmlformats.org/markup-compatibility/2006" xmlns:r="http://schemas.openxmlformats.org/officeDocument/2006/relationships" xmlns:w="http://schemas.openxmlformats.org/wordprocessingml/2006/main" xmlns:w14="http://schemas.microsoft.com/office/word/2010/wordml" mc:Ignorable="w14">
   <w:docDefaults>
     <w:rPrDefault>
       <w:rPr>
@@ -5846,378 +6233,358 @@
       </w:pPr>
     </w:pPrDefault>
   </w:docDefaults>
-  <w:latentStyles w:defLockedState="0" w:defUIPriority="99" w:defSemiHidden="0" w:defUnhideWhenUsed="0" w:defQFormat="0" w:count="371">
-    <w:lsdException w:name="Normal" w:uiPriority="0" w:qFormat="1"/>
-    <w:lsdException w:name="heading 1" w:uiPriority="9" w:qFormat="1"/>
-    <w:lsdException w:name="heading 2" w:semiHidden="1" w:uiPriority="9" w:unhideWhenUsed="1" w:qFormat="1"/>
-    <w:lsdException w:name="heading 3" w:semiHidden="1" w:uiPriority="9" w:unhideWhenUsed="1" w:qFormat="1"/>
-    <w:lsdException w:name="heading 4" w:semiHidden="1" w:uiPriority="9" w:unhideWhenUsed="1" w:qFormat="1"/>
-    <w:lsdException w:name="heading 5" w:semiHidden="1" w:uiPriority="9" w:unhideWhenUsed="1" w:qFormat="1"/>
-    <w:lsdException w:name="heading 6" w:semiHidden="1" w:uiPriority="9" w:unhideWhenUsed="1" w:qFormat="1"/>
-    <w:lsdException w:name="heading 7" w:semiHidden="1" w:uiPriority="9" w:unhideWhenUsed="1" w:qFormat="1"/>
-    <w:lsdException w:name="heading 8" w:semiHidden="1" w:uiPriority="9" w:unhideWhenUsed="1" w:qFormat="1"/>
-    <w:lsdException w:name="heading 9" w:semiHidden="1" w:uiPriority="9" w:unhideWhenUsed="1" w:qFormat="1"/>
-    <w:lsdException w:name="index 1" w:semiHidden="1" w:unhideWhenUsed="1"/>
-    <w:lsdException w:name="index 2" w:semiHidden="1" w:unhideWhenUsed="1"/>
-    <w:lsdException w:name="index 3" w:semiHidden="1" w:unhideWhenUsed="1"/>
-    <w:lsdException w:name="index 4" w:semiHidden="1" w:unhideWhenUsed="1"/>
-    <w:lsdException w:name="index 5" w:semiHidden="1" w:unhideWhenUsed="1"/>
-    <w:lsdException w:name="index 6" w:semiHidden="1" w:unhideWhenUsed="1"/>
-    <w:lsdException w:name="index 7" w:semiHidden="1" w:unhideWhenUsed="1"/>
-    <w:lsdException w:name="index 8" w:semiHidden="1" w:unhideWhenUsed="1"/>
-    <w:lsdException w:name="index 9" w:semiHidden="1" w:unhideWhenUsed="1"/>
-    <w:lsdException w:name="toc 1" w:semiHidden="1" w:uiPriority="39" w:unhideWhenUsed="1"/>
-    <w:lsdException w:name="toc 2" w:semiHidden="1" w:uiPriority="39" w:unhideWhenUsed="1"/>
-    <w:lsdException w:name="toc 3" w:semiHidden="1" w:uiPriority="39" w:unhideWhenUsed="1"/>
-    <w:lsdException w:name="toc 4" w:semiHidden="1" w:uiPriority="39" w:unhideWhenUsed="1"/>
-    <w:lsdException w:name="toc 5" w:semiHidden="1" w:uiPriority="39" w:unhideWhenUsed="1"/>
-    <w:lsdException w:name="toc 6" w:semiHidden="1" w:uiPriority="39" w:unhideWhenUsed="1"/>
-    <w:lsdException w:name="toc 7" w:semiHidden="1" w:uiPriority="39" w:unhideWhenUsed="1"/>
-    <w:lsdException w:name="toc 8" w:semiHidden="1" w:uiPriority="39" w:unhideWhenUsed="1"/>
-    <w:lsdException w:name="toc 9" w:semiHidden="1" w:uiPriority="39" w:unhideWhenUsed="1"/>
-    <w:lsdException w:name="Normal Indent" w:semiHidden="1" w:unhideWhenUsed="1"/>
-    <w:lsdException w:name="footnote text" w:semiHidden="1" w:unhideWhenUsed="1"/>
-    <w:lsdException w:name="annotation text" w:semiHidden="1" w:unhideWhenUsed="1"/>
-    <w:lsdException w:name="header" w:semiHidden="1" w:unhideWhenUsed="1"/>
-    <w:lsdException w:name="footer" w:semiHidden="1" w:unhideWhenUsed="1"/>
-    <w:lsdException w:name="index heading" w:semiHidden="1" w:unhideWhenUsed="1"/>
-    <w:lsdException w:name="caption" w:semiHidden="1" w:uiPriority="35" w:unhideWhenUsed="1" w:qFormat="1"/>
-    <w:lsdException w:name="table of figures" w:semiHidden="1" w:unhideWhenUsed="1"/>
-    <w:lsdException w:name="envelope address" w:semiHidden="1" w:unhideWhenUsed="1"/>
-    <w:lsdException w:name="envelope return" w:semiHidden="1" w:unhideWhenUsed="1"/>
-    <w:lsdException w:name="footnote reference" w:semiHidden="1" w:unhideWhenUsed="1"/>
-    <w:lsdException w:name="annotation reference" w:semiHidden="1" w:unhideWhenUsed="1"/>
-    <w:lsdException w:name="line number" w:semiHidden="1" w:unhideWhenUsed="1"/>
-    <w:lsdException w:name="page number" w:semiHidden="1" w:unhideWhenUsed="1"/>
-    <w:lsdException w:name="endnote reference" w:semiHidden="1" w:unhideWhenUsed="1"/>
-    <w:lsdException w:name="endnote text" w:semiHidden="1" w:unhideWhenUsed="1"/>
-    <w:lsdException w:name="table of authorities" w:semiHidden="1" w:unhideWhenUsed="1"/>
-    <w:lsdException w:name="macro" w:semiHidden="1" w:unhideWhenUsed="1"/>
-    <w:lsdException w:name="toa heading" w:semiHidden="1" w:unhideWhenUsed="1"/>
-    <w:lsdException w:name="List" w:semiHidden="1" w:unhideWhenUsed="1"/>
-    <w:lsdException w:name="List Bullet" w:semiHidden="1" w:unhideWhenUsed="1"/>
-    <w:lsdException w:name="List Number" w:semiHidden="1" w:unhideWhenUsed="1"/>
-    <w:lsdException w:name="List 2" w:semiHidden="1" w:unhideWhenUsed="1"/>
-    <w:lsdException w:name="List 3" w:semiHidden="1" w:unhideWhenUsed="1"/>
-    <w:lsdException w:name="List 4" w:semiHidden="1" w:unhideWhenUsed="1"/>
-    <w:lsdException w:name="List 5" w:semiHidden="1" w:unhideWhenUsed="1"/>
-    <w:lsdException w:name="List Bullet 2" w:semiHidden="1" w:unhideWhenUsed="1"/>
-    <w:lsdException w:name="List Bullet 3" w:semiHidden="1" w:unhideWhenUsed="1"/>
-    <w:lsdException w:name="List Bullet 4" w:semiHidden="1" w:unhideWhenUsed="1"/>
-    <w:lsdException w:name="List Bullet 5" w:semiHidden="1" w:unhideWhenUsed="1"/>
-    <w:lsdException w:name="List Number 2" w:semiHidden="1" w:unhideWhenUsed="1"/>
-    <w:lsdException w:name="List Number 3" w:semiHidden="1" w:unhideWhenUsed="1"/>
-    <w:lsdException w:name="List Number 4" w:semiHidden="1" w:unhideWhenUsed="1"/>
-    <w:lsdException w:name="List Number 5" w:semiHidden="1" w:unhideWhenUsed="1"/>
-    <w:lsdException w:name="Title" w:uiPriority="10" w:qFormat="1"/>
-    <w:lsdException w:name="Closing" w:semiHidden="1" w:unhideWhenUsed="1"/>
-    <w:lsdException w:name="Signature" w:semiHidden="1" w:unhideWhenUsed="1"/>
-    <w:lsdException w:name="Default Paragraph Font" w:semiHidden="1" w:uiPriority="1" w:unhideWhenUsed="1"/>
-    <w:lsdException w:name="Body Text" w:semiHidden="1" w:unhideWhenUsed="1"/>
-    <w:lsdException w:name="Body Text Indent" w:semiHidden="1" w:unhideWhenUsed="1"/>
-    <w:lsdException w:name="List Continue" w:semiHidden="1" w:unhideWhenUsed="1"/>
-    <w:lsdException w:name="List Continue 2" w:semiHidden="1" w:unhideWhenUsed="1"/>
-    <w:lsdException w:name="List Continue 3" w:semiHidden="1" w:unhideWhenUsed="1"/>
-    <w:lsdException w:name="List Continue 4" w:semiHidden="1" w:unhideWhenUsed="1"/>
-    <w:lsdException w:name="List Continue 5" w:semiHidden="1" w:unhideWhenUsed="1"/>
-    <w:lsdException w:name="Message Header" w:semiHidden="1" w:unhideWhenUsed="1"/>
-    <w:lsdException w:name="Subtitle" w:uiPriority="11" w:qFormat="1"/>
-    <w:lsdException w:name="Salutation" w:semiHidden="1" w:unhideWhenUsed="1"/>
-    <w:lsdException w:name="Date" w:semiHidden="1" w:unhideWhenUsed="1"/>
-    <w:lsdException w:name="Body Text First Indent" w:semiHidden="1" w:unhideWhenUsed="1"/>
-    <w:lsdException w:name="Body Text First Indent 2" w:semiHidden="1" w:unhideWhenUsed="1"/>
-    <w:lsdException w:name="Note Heading" w:semiHidden="1" w:unhideWhenUsed="1"/>
-    <w:lsdException w:name="Body Text 2" w:semiHidden="1" w:unhideWhenUsed="1"/>
-    <w:lsdException w:name="Body Text 3" w:semiHidden="1" w:unhideWhenUsed="1"/>
-    <w:lsdException w:name="Body Text Indent 2" w:semiHidden="1" w:unhideWhenUsed="1"/>
-    <w:lsdException w:name="Body Text Indent 3" w:semiHidden="1" w:unhideWhenUsed="1"/>
-    <w:lsdException w:name="Block Text" w:semiHidden="1" w:unhideWhenUsed="1"/>
-    <w:lsdException w:name="Hyperlink" w:semiHidden="1" w:unhideWhenUsed="1"/>
-    <w:lsdException w:name="FollowedHyperlink" w:semiHidden="1" w:unhideWhenUsed="1"/>
-    <w:lsdException w:name="Strong" w:uiPriority="22" w:qFormat="1"/>
-    <w:lsdException w:name="Emphasis" w:uiPriority="20" w:qFormat="1"/>
-    <w:lsdException w:name="Document Map" w:semiHidden="1" w:unhideWhenUsed="1"/>
-    <w:lsdException w:name="Plain Text" w:semiHidden="1" w:unhideWhenUsed="1"/>
-    <w:lsdException w:name="E-mail Signature" w:semiHidden="1" w:unhideWhenUsed="1"/>
-    <w:lsdException w:name="HTML Top of Form" w:semiHidden="1" w:unhideWhenUsed="1"/>
-    <w:lsdException w:name="HTML Bottom of Form" w:semiHidden="1" w:unhideWhenUsed="1"/>
-    <w:lsdException w:name="Normal (Web)" w:semiHidden="1" w:unhideWhenUsed="1"/>
-    <w:lsdException w:name="HTML Acronym" w:semiHidden="1" w:unhideWhenUsed="1"/>
-    <w:lsdException w:name="HTML Address" w:semiHidden="1" w:unhideWhenUsed="1"/>
-    <w:lsdException w:name="HTML Cite" w:semiHidden="1" w:unhideWhenUsed="1"/>
-    <w:lsdException w:name="HTML Code" w:semiHidden="1" w:unhideWhenUsed="1"/>
-    <w:lsdException w:name="HTML Definition" w:semiHidden="1" w:unhideWhenUsed="1"/>
-    <w:lsdException w:name="HTML Keyboard" w:semiHidden="1" w:unhideWhenUsed="1"/>
-    <w:lsdException w:name="HTML Preformatted" w:semiHidden="1" w:unhideWhenUsed="1"/>
-    <w:lsdException w:name="HTML Sample" w:semiHidden="1" w:unhideWhenUsed="1"/>
-    <w:lsdException w:name="HTML Typewriter" w:semiHidden="1" w:unhideWhenUsed="1"/>
-    <w:lsdException w:name="HTML Variable" w:semiHidden="1" w:unhideWhenUsed="1"/>
-    <w:lsdException w:name="Normal Table" w:semiHidden="1" w:unhideWhenUsed="1"/>
-    <w:lsdException w:name="annotation subject" w:semiHidden="1" w:unhideWhenUsed="1"/>
-    <w:lsdException w:name="No List" w:semiHidden="1" w:unhideWhenUsed="1"/>
-    <w:lsdException w:name="Outline List 1" w:semiHidden="1" w:unhideWhenUsed="1"/>
-    <w:lsdException w:name="Outline List 2" w:semiHidden="1" w:unhideWhenUsed="1"/>
-    <w:lsdException w:name="Outline List 3" w:semiHidden="1" w:unhideWhenUsed="1"/>
-    <w:lsdException w:name="Table Simple 1" w:semiHidden="1" w:unhideWhenUsed="1"/>
-    <w:lsdException w:name="Table Simple 2" w:semiHidden="1" w:unhideWhenUsed="1"/>
-    <w:lsdException w:name="Table Simple 3" w:semiHidden="1" w:unhideWhenUsed="1"/>
-    <w:lsdException w:name="Table Classic 1" w:semiHidden="1" w:unhideWhenUsed="1"/>
-    <w:lsdException w:name="Table Classic 2" w:semiHidden="1" w:unhideWhenUsed="1"/>
-    <w:lsdException w:name="Table Classic 3" w:semiHidden="1" w:unhideWhenUsed="1"/>
-    <w:lsdException w:name="Table Classic 4" w:semiHidden="1" w:unhideWhenUsed="1"/>
-    <w:lsdException w:name="Table Colorful 1" w:semiHidden="1" w:unhideWhenUsed="1"/>
-    <w:lsdException w:name="Table Colorful 2" w:semiHidden="1" w:unhideWhenUsed="1"/>
-    <w:lsdException w:name="Table Colorful 3" w:semiHidden="1" w:unhideWhenUsed="1"/>
-    <w:lsdException w:name="Table Columns 1" w:semiHidden="1" w:unhideWhenUsed="1"/>
-    <w:lsdException w:name="Table Columns 2" w:semiHidden="1" w:unhideWhenUsed="1"/>
-    <w:lsdException w:name="Table Columns 3" w:semiHidden="1" w:unhideWhenUsed="1"/>
-    <w:lsdException w:name="Table Columns 4" w:semiHidden="1" w:unhideWhenUsed="1"/>
-    <w:lsdException w:name="Table Columns 5" w:semiHidden="1" w:unhideWhenUsed="1"/>
-    <w:lsdException w:name="Table Grid 1" w:semiHidden="1" w:unhideWhenUsed="1"/>
-    <w:lsdException w:name="Table Grid 2" w:semiHidden="1" w:unhideWhenUsed="1"/>
-    <w:lsdException w:name="Table Grid 3" w:semiHidden="1" w:unhideWhenUsed="1"/>
-    <w:lsdException w:name="Table Grid 4" w:semiHidden="1" w:unhideWhenUsed="1"/>
-    <w:lsdException w:name="Table Grid 5" w:semiHidden="1" w:unhideWhenUsed="1"/>
-    <w:lsdException w:name="Table Grid 6" w:semiHidden="1" w:unhideWhenUsed="1"/>
-    <w:lsdException w:name="Table Grid 7" w:semiHidden="1" w:unhideWhenUsed="1"/>
-    <w:lsdException w:name="Table Grid 8" w:semiHidden="1" w:unhideWhenUsed="1"/>
-    <w:lsdException w:name="Table List 1" w:semiHidden="1" w:unhideWhenUsed="1"/>
-    <w:lsdException w:name="Table List 2" w:semiHidden="1" w:unhideWhenUsed="1"/>
-    <w:lsdException w:name="Table List 3" w:semiHidden="1" w:unhideWhenUsed="1"/>
-    <w:lsdException w:name="Table List 4" w:semiHidden="1" w:unhideWhenUsed="1"/>
-    <w:lsdException w:name="Table List 5" w:semiHidden="1" w:unhideWhenUsed="1"/>
-    <w:lsdException w:name="Table List 6" w:semiHidden="1" w:unhideWhenUsed="1"/>
-    <w:lsdException w:name="Table List 7" w:semiHidden="1" w:unhideWhenUsed="1"/>
-    <w:lsdException w:name="Table List 8" w:semiHidden="1" w:unhideWhenUsed="1"/>
-    <w:lsdException w:name="Table 3D effects 1" w:semiHidden="1" w:unhideWhenUsed="1"/>
-    <w:lsdException w:name="Table 3D effects 2" w:semiHidden="1" w:unhideWhenUsed="1"/>
-    <w:lsdException w:name="Table 3D effects 3" w:semiHidden="1" w:unhideWhenUsed="1"/>
-    <w:lsdException w:name="Table Contemporary" w:semiHidden="1" w:unhideWhenUsed="1"/>
-    <w:lsdException w:name="Table Elegant" w:semiHidden="1" w:unhideWhenUsed="1"/>
-    <w:lsdException w:name="Table Professional" w:semiHidden="1" w:unhideWhenUsed="1"/>
-    <w:lsdException w:name="Table Subtle 1" w:semiHidden="1" w:unhideWhenUsed="1"/>
-    <w:lsdException w:name="Table Subtle 2" w:semiHidden="1" w:unhideWhenUsed="1"/>
-    <w:lsdException w:name="Table Web 1" w:semiHidden="1" w:unhideWhenUsed="1"/>
-    <w:lsdException w:name="Table Web 2" w:semiHidden="1" w:unhideWhenUsed="1"/>
-    <w:lsdException w:name="Table Web 3" w:semiHidden="1" w:unhideWhenUsed="1"/>
-    <w:lsdException w:name="Balloon Text" w:semiHidden="1" w:unhideWhenUsed="1"/>
-    <w:lsdException w:name="Table Grid" w:uiPriority="59"/>
-    <w:lsdException w:name="Table Theme" w:semiHidden="1" w:unhideWhenUsed="1"/>
-    <w:lsdException w:name="Placeholder Text" w:semiHidden="1"/>
-    <w:lsdException w:name="No Spacing" w:uiPriority="1" w:qFormat="1"/>
-    <w:lsdException w:name="Light Shading" w:uiPriority="60"/>
-    <w:lsdException w:name="Light List" w:uiPriority="61"/>
-    <w:lsdException w:name="Light Grid" w:uiPriority="62"/>
-    <w:lsdException w:name="Medium Shading 1" w:uiPriority="63"/>
-    <w:lsdException w:name="Medium Shading 2" w:uiPriority="64"/>
-    <w:lsdException w:name="Medium List 1" w:uiPriority="65"/>
-    <w:lsdException w:name="Medium List 2" w:uiPriority="66"/>
-    <w:lsdException w:name="Medium Grid 1" w:uiPriority="67"/>
-    <w:lsdException w:name="Medium Grid 2" w:uiPriority="68"/>
-    <w:lsdException w:name="Medium Grid 3" w:uiPriority="69"/>
-    <w:lsdException w:name="Dark List" w:uiPriority="70"/>
-    <w:lsdException w:name="Colorful Shading" w:uiPriority="71"/>
-    <w:lsdException w:name="Colorful List" w:uiPriority="72"/>
-    <w:lsdException w:name="Colorful Grid" w:uiPriority="73"/>
-    <w:lsdException w:name="Light Shading Accent 1" w:uiPriority="60"/>
-    <w:lsdException w:name="Light List Accent 1" w:uiPriority="61"/>
-    <w:lsdException w:name="Light Grid Accent 1" w:uiPriority="62"/>
-    <w:lsdException w:name="Medium Shading 1 Accent 1" w:uiPriority="63"/>
-    <w:lsdException w:name="Medium Shading 2 Accent 1" w:uiPriority="64"/>
-    <w:lsdException w:name="Medium List 1 Accent 1" w:uiPriority="65"/>
-    <w:lsdException w:name="Revision" w:semiHidden="1"/>
-    <w:lsdException w:name="List Paragraph" w:uiPriority="34" w:qFormat="1"/>
-    <w:lsdException w:name="Quote" w:uiPriority="29" w:qFormat="1"/>
-    <w:lsdException w:name="Intense Quote" w:uiPriority="30" w:qFormat="1"/>
-    <w:lsdException w:name="Medium List 2 Accent 1" w:uiPriority="66"/>
-    <w:lsdException w:name="Medium Grid 1 Accent 1" w:uiPriority="67"/>
-    <w:lsdException w:name="Medium Grid 2 Accent 1" w:uiPriority="68"/>
-    <w:lsdException w:name="Medium Grid 3 Accent 1" w:uiPriority="69"/>
-    <w:lsdException w:name="Dark List Accent 1" w:uiPriority="70"/>
-    <w:lsdException w:name="Colorful Shading Accent 1" w:uiPriority="71"/>
-    <w:lsdException w:name="Colorful List Accent 1" w:uiPriority="72"/>
-    <w:lsdException w:name="Colorful Grid Accent 1" w:uiPriority="73"/>
-    <w:lsdException w:name="Light Shading Accent 2" w:uiPriority="60"/>
-    <w:lsdException w:name="Light List Accent 2" w:uiPriority="61"/>
-    <w:lsdException w:name="Light Grid Accent 2" w:uiPriority="62"/>
-    <w:lsdException w:name="Medium Shading 1 Accent 2" w:uiPriority="63"/>
-    <w:lsdException w:name="Medium Shading 2 Accent 2" w:uiPriority="64"/>
-    <w:lsdException w:name="Medium List 1 Accent 2" w:uiPriority="65"/>
-    <w:lsdException w:name="Medium List 2 Accent 2" w:uiPriority="66"/>
-    <w:lsdException w:name="Medium Grid 1 Accent 2" w:uiPriority="67"/>
-    <w:lsdException w:name="Medium Grid 2 Accent 2" w:uiPriority="68"/>
-    <w:lsdException w:name="Medium Grid 3 Accent 2" w:uiPriority="69"/>
-    <w:lsdException w:name="Dark List Accent 2" w:uiPriority="70"/>
-    <w:lsdException w:name="Colorful Shading Accent 2" w:uiPriority="71"/>
-    <w:lsdException w:name="Colorful List Accent 2" w:uiPriority="72"/>
-    <w:lsdException w:name="Colorful Grid Accent 2" w:uiPriority="73"/>
-    <w:lsdException w:name="Light Shading Accent 3" w:uiPriority="60"/>
-    <w:lsdException w:name="Light List Accent 3" w:uiPriority="61"/>
-    <w:lsdException w:name="Light Grid Accent 3" w:uiPriority="62"/>
-    <w:lsdException w:name="Medium Shading 1 Accent 3" w:uiPriority="63"/>
-    <w:lsdException w:name="Medium Shading 2 Accent 3" w:uiPriority="64"/>
-    <w:lsdException w:name="Medium List 1 Accent 3" w:uiPriority="65"/>
-    <w:lsdException w:name="Medium List 2 Accent 3" w:uiPriority="66"/>
-    <w:lsdException w:name="Medium Grid 1 Accent 3" w:uiPriority="67"/>
-    <w:lsdException w:name="Medium Grid 2 Accent 3" w:uiPriority="68"/>
-    <w:lsdException w:name="Medium Grid 3 Accent 3" w:uiPriority="69"/>
-    <w:lsdException w:name="Dark List Accent 3" w:uiPriority="70"/>
-    <w:lsdException w:name="Colorful Shading Accent 3" w:uiPriority="71"/>
-    <w:lsdException w:name="Colorful List Accent 3" w:uiPriority="72"/>
-    <w:lsdException w:name="Colorful Grid Accent 3" w:uiPriority="73"/>
-    <w:lsdException w:name="Light Shading Accent 4" w:uiPriority="60"/>
-    <w:lsdException w:name="Light List Accent 4" w:uiPriority="61"/>
-    <w:lsdException w:name="Light Grid Accent 4" w:uiPriority="62"/>
-    <w:lsdException w:name="Medium Shading 1 Accent 4" w:uiPriority="63"/>
-    <w:lsdException w:name="Medium Shading 2 Accent 4" w:uiPriority="64"/>
-    <w:lsdException w:name="Medium List 1 Accent 4" w:uiPriority="65"/>
-    <w:lsdException w:name="Medium List 2 Accent 4" w:uiPriority="66"/>
-    <w:lsdException w:name="Medium Grid 1 Accent 4" w:uiPriority="67"/>
-    <w:lsdException w:name="Medium Grid 2 Accent 4" w:uiPriority="68"/>
-    <w:lsdException w:name="Medium Grid 3 Accent 4" w:uiPriority="69"/>
-    <w:lsdException w:name="Dark List Accent 4" w:uiPriority="70"/>
-    <w:lsdException w:name="Colorful Shading Accent 4" w:uiPriority="71"/>
-    <w:lsdException w:name="Colorful List Accent 4" w:uiPriority="72"/>
-    <w:lsdException w:name="Colorful Grid Accent 4" w:uiPriority="73"/>
-    <w:lsdException w:name="Light Shading Accent 5" w:uiPriority="60"/>
-    <w:lsdException w:name="Light List Accent 5" w:uiPriority="61"/>
-    <w:lsdException w:name="Light Grid Accent 5" w:uiPriority="62"/>
-    <w:lsdException w:name="Medium Shading 1 Accent 5" w:uiPriority="63"/>
-    <w:lsdException w:name="Medium Shading 2 Accent 5" w:uiPriority="64"/>
-    <w:lsdException w:name="Medium List 1 Accent 5" w:uiPriority="65"/>
-    <w:lsdException w:name="Medium List 2 Accent 5" w:uiPriority="66"/>
-    <w:lsdException w:name="Medium Grid 1 Accent 5" w:uiPriority="67"/>
-    <w:lsdException w:name="Medium Grid 2 Accent 5" w:uiPriority="68"/>
-    <w:lsdException w:name="Medium Grid 3 Accent 5" w:uiPriority="69"/>
-    <w:lsdException w:name="Dark List Accent 5" w:uiPriority="70"/>
-    <w:lsdException w:name="Colorful Shading Accent 5" w:uiPriority="71"/>
-    <w:lsdException w:name="Colorful List Accent 5" w:uiPriority="72"/>
-    <w:lsdException w:name="Colorful Grid Accent 5" w:uiPriority="73"/>
-    <w:lsdException w:name="Light Shading Accent 6" w:uiPriority="60"/>
-    <w:lsdException w:name="Light List Accent 6" w:uiPriority="61"/>
-    <w:lsdException w:name="Light Grid Accent 6" w:uiPriority="62"/>
-    <w:lsdException w:name="Medium Shading 1 Accent 6" w:uiPriority="63"/>
-    <w:lsdException w:name="Medium Shading 2 Accent 6" w:uiPriority="64"/>
-    <w:lsdException w:name="Medium List 1 Accent 6" w:uiPriority="65"/>
-    <w:lsdException w:name="Medium List 2 Accent 6" w:uiPriority="66"/>
-    <w:lsdException w:name="Medium Grid 1 Accent 6" w:uiPriority="67"/>
-    <w:lsdException w:name="Medium Grid 2 Accent 6" w:uiPriority="68"/>
-    <w:lsdException w:name="Medium Grid 3 Accent 6" w:uiPriority="69"/>
-    <w:lsdException w:name="Dark List Accent 6" w:uiPriority="70"/>
-    <w:lsdException w:name="Colorful Shading Accent 6" w:uiPriority="71"/>
-    <w:lsdException w:name="Colorful List Accent 6" w:uiPriority="72"/>
-    <w:lsdException w:name="Colorful Grid Accent 6" w:uiPriority="73"/>
-    <w:lsdException w:name="Subtle Emphasis" w:uiPriority="19" w:qFormat="1"/>
-    <w:lsdException w:name="Intense Emphasis" w:uiPriority="21" w:qFormat="1"/>
-    <w:lsdException w:name="Subtle Reference" w:uiPriority="31" w:qFormat="1"/>
-    <w:lsdException w:name="Intense Reference" w:uiPriority="32" w:qFormat="1"/>
-    <w:lsdException w:name="Book Title" w:uiPriority="33" w:qFormat="1"/>
-    <w:lsdException w:name="Bibliography" w:semiHidden="1" w:uiPriority="37" w:unhideWhenUsed="1"/>
-    <w:lsdException w:name="TOC Heading" w:semiHidden="1" w:uiPriority="39" w:unhideWhenUsed="1" w:qFormat="1"/>
-    <w:lsdException w:name="Plain Table 1" w:uiPriority="41"/>
-    <w:lsdException w:name="Plain Table 2" w:uiPriority="42"/>
-    <w:lsdException w:name="Plain Table 3" w:uiPriority="43"/>
-    <w:lsdException w:name="Plain Table 4" w:uiPriority="44"/>
-    <w:lsdException w:name="Plain Table 5" w:uiPriority="45"/>
-    <w:lsdException w:name="Grid Table Light" w:uiPriority="40"/>
-    <w:lsdException w:name="Grid Table 1 Light" w:uiPriority="46"/>
-    <w:lsdException w:name="Grid Table 2" w:uiPriority="47"/>
-    <w:lsdException w:name="Grid Table 3" w:uiPriority="48"/>
-    <w:lsdException w:name="Grid Table 4" w:uiPriority="49"/>
-    <w:lsdException w:name="Grid Table 5 Dark" w:uiPriority="50"/>
-    <w:lsdException w:name="Grid Table 6 Colorful" w:uiPriority="51"/>
-    <w:lsdException w:name="Grid Table 7 Colorful" w:uiPriority="52"/>
-    <w:lsdException w:name="Grid Table 1 Light Accent 1" w:uiPriority="46"/>
-    <w:lsdException w:name="Grid Table 2 Accent 1" w:uiPriority="47"/>
-    <w:lsdException w:name="Grid Table 3 Accent 1" w:uiPriority="48"/>
-    <w:lsdException w:name="Grid Table 4 Accent 1" w:uiPriority="49"/>
-    <w:lsdException w:name="Grid Table 5 Dark Accent 1" w:uiPriority="50"/>
-    <w:lsdException w:name="Grid Table 6 Colorful Accent 1" w:uiPriority="51"/>
-    <w:lsdException w:name="Grid Table 7 Colorful Accent 1" w:uiPriority="52"/>
-    <w:lsdException w:name="Grid Table 1 Light Accent 2" w:uiPriority="46"/>
-    <w:lsdException w:name="Grid Table 2 Accent 2" w:uiPriority="47"/>
-    <w:lsdException w:name="Grid Table 3 Accent 2" w:uiPriority="48"/>
-    <w:lsdException w:name="Grid Table 4 Accent 2" w:uiPriority="49"/>
-    <w:lsdException w:name="Grid Table 5 Dark Accent 2" w:uiPriority="50"/>
-    <w:lsdException w:name="Grid Table 6 Colorful Accent 2" w:uiPriority="51"/>
-    <w:lsdException w:name="Grid Table 7 Colorful Accent 2" w:uiPriority="52"/>
-    <w:lsdException w:name="Grid Table 1 Light Accent 3" w:uiPriority="46"/>
-    <w:lsdException w:name="Grid Table 2 Accent 3" w:uiPriority="47"/>
-    <w:lsdException w:name="Grid Table 3 Accent 3" w:uiPriority="48"/>
-    <w:lsdException w:name="Grid Table 4 Accent 3" w:uiPriority="49"/>
-    <w:lsdException w:name="Grid Table 5 Dark Accent 3" w:uiPriority="50"/>
-    <w:lsdException w:name="Grid Table 6 Colorful Accent 3" w:uiPriority="51"/>
-    <w:lsdException w:name="Grid Table 7 Colorful Accent 3" w:uiPriority="52"/>
-    <w:lsdException w:name="Grid Table 1 Light Accent 4" w:uiPriority="46"/>
-    <w:lsdException w:name="Grid Table 2 Accent 4" w:uiPriority="47"/>
-    <w:lsdException w:name="Grid Table 3 Accent 4" w:uiPriority="48"/>
-    <w:lsdException w:name="Grid Table 4 Accent 4" w:uiPriority="49"/>
-    <w:lsdException w:name="Grid Table 5 Dark Accent 4" w:uiPriority="50"/>
-    <w:lsdException w:name="Grid Table 6 Colorful Accent 4" w:uiPriority="51"/>
-    <w:lsdException w:name="Grid Table 7 Colorful Accent 4" w:uiPriority="52"/>
-    <w:lsdException w:name="Grid Table 1 Light Accent 5" w:uiPriority="46"/>
-    <w:lsdException w:name="Grid Table 2 Accent 5" w:uiPriority="47"/>
-    <w:lsdException w:name="Grid Table 3 Accent 5" w:uiPriority="48"/>
-    <w:lsdException w:name="Grid Table 4 Accent 5" w:uiPriority="49"/>
-    <w:lsdException w:name="Grid Table 5 Dark Accent 5" w:uiPriority="50"/>
-    <w:lsdException w:name="Grid Table 6 Colorful Accent 5" w:uiPriority="51"/>
-    <w:lsdException w:name="Grid Table 7 Colorful Accent 5" w:uiPriority="52"/>
-    <w:lsdException w:name="Grid Table 1 Light Accent 6" w:uiPriority="46"/>
-    <w:lsdException w:name="Grid Table 2 Accent 6" w:uiPriority="47"/>
-    <w:lsdException w:name="Grid Table 3 Accent 6" w:uiPriority="48"/>
-    <w:lsdException w:name="Grid Table 4 Accent 6" w:uiPriority="49"/>
-    <w:lsdException w:name="Grid Table 5 Dark Accent 6" w:uiPriority="50"/>
-    <w:lsdException w:name="Grid Table 6 Colorful Accent 6" w:uiPriority="51"/>
-    <w:lsdException w:name="Grid Table 7 Colorful Accent 6" w:uiPriority="52"/>
-    <w:lsdException w:name="List Table 1 Light" w:uiPriority="46"/>
-    <w:lsdException w:name="List Table 2" w:uiPriority="47"/>
-    <w:lsdException w:name="List Table 3" w:uiPriority="48"/>
-    <w:lsdException w:name="List Table 4" w:uiPriority="49"/>
-    <w:lsdException w:name="List Table 5 Dark" w:uiPriority="50"/>
-    <w:lsdException w:name="List Table 6 Colorful" w:uiPriority="51"/>
-    <w:lsdException w:name="List Table 7 Colorful" w:uiPriority="52"/>
-    <w:lsdException w:name="List Table 1 Light Accent 1" w:uiPriority="46"/>
-    <w:lsdException w:name="List Table 2 Accent 1" w:uiPriority="47"/>
-    <w:lsdException w:name="List Table 3 Accent 1" w:uiPriority="48"/>
-    <w:lsdException w:name="List Table 4 Accent 1" w:uiPriority="49"/>
-    <w:lsdException w:name="List Table 5 Dark Accent 1" w:uiPriority="50"/>
-    <w:lsdException w:name="List Table 6 Colorful Accent 1" w:uiPriority="51"/>
-    <w:lsdException w:name="List Table 7 Colorful Accent 1" w:uiPriority="52"/>
-    <w:lsdException w:name="List Table 1 Light Accent 2" w:uiPriority="46"/>
-    <w:lsdException w:name="List Table 2 Accent 2" w:uiPriority="47"/>
-    <w:lsdException w:name="List Table 3 Accent 2" w:uiPriority="48"/>
-    <w:lsdException w:name="List Table 4 Accent 2" w:uiPriority="49"/>
-    <w:lsdException w:name="List Table 5 Dark Accent 2" w:uiPriority="50"/>
-    <w:lsdException w:name="List Table 6 Colorful Accent 2" w:uiPriority="51"/>
-    <w:lsdException w:name="List Table 7 Colorful Accent 2" w:uiPriority="52"/>
-    <w:lsdException w:name="List Table 1 Light Accent 3" w:uiPriority="46"/>
-    <w:lsdException w:name="List Table 2 Accent 3" w:uiPriority="47"/>
-    <w:lsdException w:name="List Table 3 Accent 3" w:uiPriority="48"/>
-    <w:lsdException w:name="List Table 4 Accent 3" w:uiPriority="49"/>
-    <w:lsdException w:name="List Table 5 Dark Accent 3" w:uiPriority="50"/>
-    <w:lsdException w:name="List Table 6 Colorful Accent 3" w:uiPriority="51"/>
-    <w:lsdException w:name="List Table 7 Colorful Accent 3" w:uiPriority="52"/>
-    <w:lsdException w:name="List Table 1 Light Accent 4" w:uiPriority="46"/>
-    <w:lsdException w:name="List Table 2 Accent 4" w:uiPriority="47"/>
-    <w:lsdException w:name="List Table 3 Accent 4" w:uiPriority="48"/>
-    <w:lsdException w:name="List Table 4 Accent 4" w:uiPriority="49"/>
-    <w:lsdException w:name="List Table 5 Dark Accent 4" w:uiPriority="50"/>
-    <w:lsdException w:name="List Table 6 Colorful Accent 4" w:uiPriority="51"/>
-    <w:lsdException w:name="List Table 7 Colorful Accent 4" w:uiPriority="52"/>
-    <w:lsdException w:name="List Table 1 Light Accent 5" w:uiPriority="46"/>
-    <w:lsdException w:name="List Table 2 Accent 5" w:uiPriority="47"/>
-    <w:lsdException w:name="List Table 3 Accent 5" w:uiPriority="48"/>
-    <w:lsdException w:name="List Table 4 Accent 5" w:uiPriority="49"/>
-    <w:lsdException w:name="List Table 5 Dark Accent 5" w:uiPriority="50"/>
-    <w:lsdException w:name="List Table 6 Colorful Accent 5" w:uiPriority="51"/>
-    <w:lsdException w:name="List Table 7 Colorful Accent 5" w:uiPriority="52"/>
-    <w:lsdException w:name="List Table 1 Light Accent 6" w:uiPriority="46"/>
-    <w:lsdException w:name="List Table 2 Accent 6" w:uiPriority="47"/>
-    <w:lsdException w:name="List Table 3 Accent 6" w:uiPriority="48"/>
-    <w:lsdException w:name="List Table 4 Accent 6" w:uiPriority="49"/>
-    <w:lsdException w:name="List Table 5 Dark Accent 6" w:uiPriority="50"/>
-    <w:lsdException w:name="List Table 6 Colorful Accent 6" w:uiPriority="51"/>
-    <w:lsdException w:name="List Table 7 Colorful Accent 6" w:uiPriority="52"/>
+  <w:latentStyles w:defLockedState="0" w:defUIPriority="99" w:defSemiHidden="1" w:defUnhideWhenUsed="1" w:defQFormat="0" w:count="267">
+    <w:lsdException w:name="Normal" w:semiHidden="0" w:uiPriority="0" w:unhideWhenUsed="0" w:qFormat="1"/>
+    <w:lsdException w:name="heading 1" w:semiHidden="0" w:uiPriority="9" w:unhideWhenUsed="0" w:qFormat="1"/>
+    <w:lsdException w:name="heading 2" w:uiPriority="9" w:qFormat="1"/>
+    <w:lsdException w:name="heading 3" w:uiPriority="9" w:qFormat="1"/>
+    <w:lsdException w:name="heading 4" w:uiPriority="9" w:qFormat="1"/>
+    <w:lsdException w:name="heading 5" w:uiPriority="9" w:qFormat="1"/>
+    <w:lsdException w:name="heading 6" w:uiPriority="9" w:qFormat="1"/>
+    <w:lsdException w:name="heading 7" w:uiPriority="9" w:qFormat="1"/>
+    <w:lsdException w:name="heading 8" w:uiPriority="9" w:qFormat="1"/>
+    <w:lsdException w:name="heading 9" w:uiPriority="9" w:qFormat="1"/>
+    <w:lsdException w:name="toc 1" w:uiPriority="39"/>
+    <w:lsdException w:name="toc 2" w:uiPriority="39"/>
+    <w:lsdException w:name="toc 3" w:uiPriority="39"/>
+    <w:lsdException w:name="toc 4" w:uiPriority="39"/>
+    <w:lsdException w:name="toc 5" w:uiPriority="39"/>
+    <w:lsdException w:name="toc 6" w:uiPriority="39"/>
+    <w:lsdException w:name="toc 7" w:uiPriority="39"/>
+    <w:lsdException w:name="toc 8" w:uiPriority="39"/>
+    <w:lsdException w:name="toc 9" w:uiPriority="39"/>
+    <w:lsdException w:name="caption" w:uiPriority="35" w:qFormat="1"/>
+    <w:lsdException w:name="Title" w:semiHidden="0" w:uiPriority="10" w:unhideWhenUsed="0" w:qFormat="1"/>
+    <w:lsdException w:name="Default Paragraph Font" w:uiPriority="1"/>
+    <w:lsdException w:name="Subtitle" w:semiHidden="0" w:uiPriority="11" w:unhideWhenUsed="0" w:qFormat="1"/>
+    <w:lsdException w:name="Strong" w:semiHidden="0" w:uiPriority="22" w:unhideWhenUsed="0" w:qFormat="1"/>
+    <w:lsdException w:name="Emphasis" w:semiHidden="0" w:uiPriority="20" w:unhideWhenUsed="0" w:qFormat="1"/>
+    <w:lsdException w:name="Table Grid" w:semiHidden="0" w:uiPriority="59" w:unhideWhenUsed="0"/>
+    <w:lsdException w:name="Placeholder Text" w:unhideWhenUsed="0"/>
+    <w:lsdException w:name="No Spacing" w:semiHidden="0" w:uiPriority="1" w:unhideWhenUsed="0" w:qFormat="1"/>
+    <w:lsdException w:name="Light Shading" w:semiHidden="0" w:uiPriority="60" w:unhideWhenUsed="0"/>
+    <w:lsdException w:name="Light List" w:semiHidden="0" w:uiPriority="61" w:unhideWhenUsed="0"/>
+    <w:lsdException w:name="Light Grid" w:semiHidden="0" w:uiPriority="62" w:unhideWhenUsed="0"/>
+    <w:lsdException w:name="Medium Shading 1" w:semiHidden="0" w:uiPriority="63" w:unhideWhenUsed="0"/>
+    <w:lsdException w:name="Medium Shading 2" w:semiHidden="0" w:uiPriority="64" w:unhideWhenUsed="0"/>
+    <w:lsdException w:name="Medium List 1" w:semiHidden="0" w:uiPriority="65" w:unhideWhenUsed="0"/>
+    <w:lsdException w:name="Medium List 2" w:semiHidden="0" w:uiPriority="66" w:unhideWhenUsed="0"/>
+    <w:lsdException w:name="Medium Grid 1" w:semiHidden="0" w:uiPriority="67" w:unhideWhenUsed="0"/>
+    <w:lsdException w:name="Medium Grid 2" w:semiHidden="0" w:uiPriority="68" w:unhideWhenUsed="0"/>
+    <w:lsdException w:name="Medium Grid 3" w:semiHidden="0" w:uiPriority="69" w:unhideWhenUsed="0"/>
+    <w:lsdException w:name="Dark List" w:semiHidden="0" w:uiPriority="70" w:unhideWhenUsed="0"/>
+    <w:lsdException w:name="Colorful Shading" w:semiHidden="0" w:uiPriority="71" w:unhideWhenUsed="0"/>
+    <w:lsdException w:name="Colorful List" w:semiHidden="0" w:uiPriority="72" w:unhideWhenUsed="0"/>
+    <w:lsdException w:name="Colorful Grid" w:semiHidden="0" w:uiPriority="73" w:unhideWhenUsed="0"/>
+    <w:lsdException w:name="Light Shading Accent 1" w:semiHidden="0" w:uiPriority="60" w:unhideWhenUsed="0"/>
+    <w:lsdException w:name="Light List Accent 1" w:semiHidden="0" w:uiPriority="61" w:unhideWhenUsed="0"/>
+    <w:lsdException w:name="Light Grid Accent 1" w:semiHidden="0" w:uiPriority="62" w:unhideWhenUsed="0"/>
+    <w:lsdException w:name="Medium Shading 1 Accent 1" w:semiHidden="0" w:uiPriority="63" w:unhideWhenUsed="0"/>
+    <w:lsdException w:name="Medium Shading 2 Accent 1" w:semiHidden="0" w:uiPriority="64" w:unhideWhenUsed="0"/>
+    <w:lsdException w:name="Medium List 1 Accent 1" w:semiHidden="0" w:uiPriority="65" w:unhideWhenUsed="0"/>
+    <w:lsdException w:name="Revision" w:unhideWhenUsed="0"/>
+    <w:lsdException w:name="List Paragraph" w:semiHidden="0" w:uiPriority="34" w:unhideWhenUsed="0" w:qFormat="1"/>
+    <w:lsdException w:name="Quote" w:semiHidden="0" w:uiPriority="29" w:unhideWhenUsed="0" w:qFormat="1"/>
+    <w:lsdException w:name="Intense Quote" w:semiHidden="0" w:uiPriority="30" w:unhideWhenUsed="0" w:qFormat="1"/>
+    <w:lsdException w:name="Medium List 2 Accent 1" w:semiHidden="0" w:uiPriority="66" w:unhideWhenUsed="0"/>
+    <w:lsdException w:name="Medium Grid 1 Accent 1" w:semiHidden="0" w:uiPriority="67" w:unhideWhenUsed="0"/>
+    <w:lsdException w:name="Medium Grid 2 Accent 1" w:semiHidden="0" w:uiPriority="68" w:unhideWhenUsed="0"/>
+    <w:lsdException w:name="Medium Grid 3 Accent 1" w:semiHidden="0" w:uiPriority="69" w:unhideWhenUsed="0"/>
+    <w:lsdException w:name="Dark List Accent 1" w:semiHidden="0" w:uiPriority="70" w:unhideWhenUsed="0"/>
+    <w:lsdException w:name="Colorful Shading Accent 1" w:semiHidden="0" w:uiPriority="71" w:unhideWhenUsed="0"/>
+    <w:lsdException w:name="Colorful List Accent 1" w:semiHidden="0" w:uiPriority="72" w:unhideWhenUsed="0"/>
+    <w:lsdException w:name="Colorful Grid Accent 1" w:semiHidden="0" w:uiPriority="73" w:unhideWhenUsed="0"/>
+    <w:lsdException w:name="Light Shading Accent 2" w:semiHidden="0" w:uiPriority="60" w:unhideWhenUsed="0"/>
+    <w:lsdException w:name="Light List Accent 2" w:semiHidden="0" w:uiPriority="61" w:unhideWhenUsed="0"/>
+    <w:lsdException w:name="Light Grid Accent 2" w:semiHidden="0" w:uiPriority="62" w:unhideWhenUsed="0"/>
+    <w:lsdException w:name="Medium Shading 1 Accent 2" w:semiHidden="0" w:uiPriority="63" w:unhideWhenUsed="0"/>
+    <w:lsdException w:name="Medium Shading 2 Accent 2" w:semiHidden="0" w:uiPriority="64" w:unhideWhenUsed="0"/>
+    <w:lsdException w:name="Medium List 1 Accent 2" w:semiHidden="0" w:uiPriority="65" w:unhideWhenUsed="0"/>
+    <w:lsdException w:name="Medium List 2 Accent 2" w:semiHidden="0" w:uiPriority="66" w:unhideWhenUsed="0"/>
+    <w:lsdException w:name="Medium Grid 1 Accent 2" w:semiHidden="0" w:uiPriority="67" w:unhideWhenUsed="0"/>
+    <w:lsdException w:name="Medium Grid 2 Accent 2" w:semiHidden="0" w:uiPriority="68" w:unhideWhenUsed="0"/>
+    <w:lsdException w:name="Medium Grid 3 Accent 2" w:semiHidden="0" w:uiPriority="69" w:unhideWhenUsed="0"/>
+    <w:lsdException w:name="Dark List Accent 2" w:semiHidden="0" w:uiPriority="70" w:unhideWhenUsed="0"/>
+    <w:lsdException w:name="Colorful Shading Accent 2" w:semiHidden="0" w:uiPriority="71" w:unhideWhenUsed="0"/>
+    <w:lsdException w:name="Colorful List Accent 2" w:semiHidden="0" w:uiPriority="72" w:unhideWhenUsed="0"/>
+    <w:lsdException w:name="Colorful Grid Accent 2" w:semiHidden="0" w:uiPriority="73" w:unhideWhenUsed="0"/>
+    <w:lsdException w:name="Light Shading Accent 3" w:semiHidden="0" w:uiPriority="60" w:unhideWhenUsed="0"/>
+    <w:lsdException w:name="Light List Accent 3" w:semiHidden="0" w:uiPriority="61" w:unhideWhenUsed="0"/>
+    <w:lsdException w:name="Light Grid Accent 3" w:semiHidden="0" w:uiPriority="62" w:unhideWhenUsed="0"/>
+    <w:lsdException w:name="Medium Shading 1 Accent 3" w:semiHidden="0" w:uiPriority="63" w:unhideWhenUsed="0"/>
+    <w:lsdException w:name="Medium Shading 2 Accent 3" w:semiHidden="0" w:uiPriority="64" w:unhideWhenUsed="0"/>
+    <w:lsdException w:name="Medium List 1 Accent 3" w:semiHidden="0" w:uiPriority="65" w:unhideWhenUsed="0"/>
+    <w:lsdException w:name="Medium List 2 Accent 3" w:semiHidden="0" w:uiPriority="66" w:unhideWhenUsed="0"/>
+    <w:lsdException w:name="Medium Grid 1 Accent 3" w:semiHidden="0" w:uiPriority="67" w:unhideWhenUsed="0"/>
+    <w:lsdException w:name="Medium Grid 2 Accent 3" w:semiHidden="0" w:uiPriority="68" w:unhideWhenUsed="0"/>
+    <w:lsdException w:name="Medium Grid 3 Accent 3" w:semiHidden="0" w:uiPriority="69" w:unhideWhenUsed="0"/>
+    <w:lsdException w:name="Dark List Accent 3" w:semiHidden="0" w:uiPriority="70" w:unhideWhenUsed="0"/>
+    <w:lsdException w:name="Colorful Shading Accent 3" w:semiHidden="0" w:uiPriority="71" w:unhideWhenUsed="0"/>
+    <w:lsdException w:name="Colorful List Accent 3" w:semiHidden="0" w:uiPriority="72" w:unhideWhenUsed="0"/>
+    <w:lsdException w:name="Colorful Grid Accent 3" w:semiHidden="0" w:uiPriority="73" w:unhideWhenUsed="0"/>
+    <w:lsdException w:name="Light Shading Accent 4" w:semiHidden="0" w:uiPriority="60" w:unhideWhenUsed="0"/>
+    <w:lsdException w:name="Light List Accent 4" w:semiHidden="0" w:uiPriority="61" w:unhideWhenUsed="0"/>
+    <w:lsdException w:name="Light Grid Accent 4" w:semiHidden="0" w:uiPriority="62" w:unhideWhenUsed="0"/>
+    <w:lsdException w:name="Medium Shading 1 Accent 4" w:semiHidden="0" w:uiPriority="63" w:unhideWhenUsed="0"/>
+    <w:lsdException w:name="Medium Shading 2 Accent 4" w:semiHidden="0" w:uiPriority="64" w:unhideWhenUsed="0"/>
+    <w:lsdException w:name="Medium List 1 Accent 4" w:semiHidden="0" w:uiPriority="65" w:unhideWhenUsed="0"/>
+    <w:lsdException w:name="Medium List 2 Accent 4" w:semiHidden="0" w:uiPriority="66" w:unhideWhenUsed="0"/>
+    <w:lsdException w:name="Medium Grid 1 Accent 4" w:semiHidden="0" w:uiPriority="67" w:unhideWhenUsed="0"/>
+    <w:lsdException w:name="Medium Grid 2 Accent 4" w:semiHidden="0" w:uiPriority="68" w:unhideWhenUsed="0"/>
+    <w:lsdException w:name="Medium Grid 3 Accent 4" w:semiHidden="0" w:uiPriority="69" w:unhideWhenUsed="0"/>
+    <w:lsdException w:name="Dark List Accent 4" w:semiHidden="0" w:uiPriority="70" w:unhideWhenUsed="0"/>
+    <w:lsdException w:name="Colorful Shading Accent 4" w:semiHidden="0" w:uiPriority="71" w:unhideWhenUsed="0"/>
+    <w:lsdException w:name="Colorful List Accent 4" w:semiHidden="0" w:uiPriority="72" w:unhideWhenUsed="0"/>
+    <w:lsdException w:name="Colorful Grid Accent 4" w:semiHidden="0" w:uiPriority="73" w:unhideWhenUsed="0"/>
+    <w:lsdException w:name="Light Shading Accent 5" w:semiHidden="0" w:uiPriority="60" w:unhideWhenUsed="0"/>
+    <w:lsdException w:name="Light List Accent 5" w:semiHidden="0" w:uiPriority="61" w:unhideWhenUsed="0"/>
+    <w:lsdException w:name="Light Grid Accent 5" w:semiHidden="0" w:uiPriority="62" w:unhideWhenUsed="0"/>
+    <w:lsdException w:name="Medium Shading 1 Accent 5" w:semiHidden="0" w:uiPriority="63" w:unhideWhenUsed="0"/>
+    <w:lsdException w:name="Medium Shading 2 Accent 5" w:semiHidden="0" w:uiPriority="64" w:unhideWhenUsed="0"/>
+    <w:lsdException w:name="Medium List 1 Accent 5" w:semiHidden="0" w:uiPriority="65" w:unhideWhenUsed="0"/>
+    <w:lsdException w:name="Medium List 2 Accent 5" w:semiHidden="0" w:uiPriority="66" w:unhideWhenUsed="0"/>
+    <w:lsdException w:name="Medium Grid 1 Accent 5" w:semiHidden="0" w:uiPriority="67" w:unhideWhenUsed="0"/>
+    <w:lsdException w:name="Medium Grid 2 Accent 5" w:semiHidden="0" w:uiPriority="68" w:unhideWhenUsed="0"/>
+    <w:lsdException w:name="Medium Grid 3 Accent 5" w:semiHidden="0" w:uiPriority="69" w:unhideWhenUsed="0"/>
+    <w:lsdException w:name="Dark List Accent 5" w:semiHidden="0" w:uiPriority="70" w:unhideWhenUsed="0"/>
+    <w:lsdException w:name="Colorful Shading Accent 5" w:semiHidden="0" w:uiPriority="71" w:unhideWhenUsed="0"/>
+    <w:lsdException w:name="Colorful List Accent 5" w:semiHidden="0" w:uiPriority="72" w:unhideWhenUsed="0"/>
+    <w:lsdException w:name="Colorful Grid Accent 5" w:semiHidden="0" w:uiPriority="73" w:unhideWhenUsed="0"/>
+    <w:lsdException w:name="Light Shading Accent 6" w:semiHidden="0" w:uiPriority="60" w:unhideWhenUsed="0"/>
+    <w:lsdException w:name="Light List Accent 6" w:semiHidden="0" w:uiPriority="61" w:unhideWhenUsed="0"/>
+    <w:lsdException w:name="Light Grid Accent 6" w:semiHidden="0" w:uiPriority="62" w:unhideWhenUsed="0"/>
+    <w:lsdException w:name="Medium Shading 1 Accent 6" w:semiHidden="0" w:uiPriority="63" w:unhideWhenUsed="0"/>
+    <w:lsdException w:name="Medium Shading 2 Accent 6" w:semiHidden="0" w:uiPriority="64" w:unhideWhenUsed="0"/>
+    <w:lsdException w:name="Medium List 1 Accent 6" w:semiHidden="0" w:uiPriority="65" w:unhideWhenUsed="0"/>
+    <w:lsdException w:name="Medium List 2 Accent 6" w:semiHidden="0" w:uiPriority="66" w:unhideWhenUsed="0"/>
+    <w:lsdException w:name="Medium Grid 1 Accent 6" w:semiHidden="0" w:uiPriority="67" w:unhideWhenUsed="0"/>
+    <w:lsdException w:name="Medium Grid 2 Accent 6" w:semiHidden="0" w:uiPriority="68" w:unhideWhenUsed="0"/>
+    <w:lsdException w:name="Medium Grid 3 Accent 6" w:semiHidden="0" w:uiPriority="69" w:unhideWhenUsed="0"/>
+    <w:lsdException w:name="Dark List Accent 6" w:semiHidden="0" w:uiPriority="70" w:unhideWhenUsed="0"/>
+    <w:lsdException w:name="Colorful Shading Accent 6" w:semiHidden="0" w:uiPriority="71" w:unhideWhenUsed="0"/>
+    <w:lsdException w:name="Colorful List Accent 6" w:semiHidden="0" w:uiPriority="72" w:unhideWhenUsed="0"/>
+    <w:lsdException w:name="Colorful Grid Accent 6" w:semiHidden="0" w:uiPriority="73" w:unhideWhenUsed="0"/>
+    <w:lsdException w:name="Subtle Emphasis" w:semiHidden="0" w:uiPriority="19" w:unhideWhenUsed="0" w:qFormat="1"/>
+    <w:lsdException w:name="Intense Emphasis" w:semiHidden="0" w:uiPriority="21" w:unhideWhenUsed="0" w:qFormat="1"/>
+    <w:lsdException w:name="Subtle Reference" w:semiHidden="0" w:uiPriority="31" w:unhideWhenUsed="0" w:qFormat="1"/>
+    <w:lsdException w:name="Intense Reference" w:semiHidden="0" w:uiPriority="32" w:unhideWhenUsed="0" w:qFormat="1"/>
+    <w:lsdException w:name="Book Title" w:semiHidden="0" w:uiPriority="33" w:unhideWhenUsed="0" w:qFormat="1"/>
+    <w:lsdException w:name="Bibliography" w:uiPriority="37"/>
+    <w:lsdException w:name="TOC Heading" w:uiPriority="39" w:qFormat="1"/>
+  </w:latentStyles>
+  <w:style w:type="paragraph" w:default="1" w:styleId="Normale">
+    <w:name w:val="Normal"/>
+    <w:qFormat/>
+  </w:style>
+  <w:style w:type="character" w:default="1" w:styleId="Carpredefinitoparagrafo">
+    <w:name w:val="Default Paragraph Font"/>
+    <w:uiPriority w:val="1"/>
+    <w:semiHidden/>
+    <w:unhideWhenUsed/>
+  </w:style>
+  <w:style w:type="table" w:default="1" w:styleId="Tabellanormale">
+    <w:name w:val="Normal Table"/>
+    <w:uiPriority w:val="99"/>
+    <w:semiHidden/>
+    <w:unhideWhenUsed/>
+    <w:tblPr>
+      <w:tblInd w:w="0" w:type="dxa"/>
+      <w:tblCellMar>
+        <w:top w:w="0" w:type="dxa"/>
+        <w:left w:w="108" w:type="dxa"/>
+        <w:bottom w:w="0" w:type="dxa"/>
+        <w:right w:w="108" w:type="dxa"/>
+      </w:tblCellMar>
+    </w:tblPr>
+  </w:style>
+  <w:style w:type="numbering" w:default="1" w:styleId="Nessunelenco">
+    <w:name w:val="No List"/>
+    <w:uiPriority w:val="99"/>
+    <w:semiHidden/>
+    <w:unhideWhenUsed/>
+  </w:style>
+  <w:style w:type="paragraph" w:customStyle="1" w:styleId="3299D493B0D240D1BA20E299C75CC567">
+    <w:name w:val="3299D493B0D240D1BA20E299C75CC567"/>
+    <w:rsid w:val="00FE11E2"/>
+  </w:style>
+  <w:style w:type="paragraph" w:customStyle="1" w:styleId="9B50DE21B0E94EC8BC5298D17F602671">
+    <w:name w:val="9B50DE21B0E94EC8BC5298D17F602671"/>
+    <w:rsid w:val="00FE11E2"/>
+  </w:style>
+  <w:style w:type="paragraph" w:customStyle="1" w:styleId="7696B21CF15E435AAF913C412996A778">
+    <w:name w:val="7696B21CF15E435AAF913C412996A778"/>
+    <w:rsid w:val="00FE11E2"/>
+  </w:style>
+  <w:style w:type="paragraph" w:customStyle="1" w:styleId="3F572A3EE5BD49008667DFD06D012F28">
+    <w:name w:val="3F572A3EE5BD49008667DFD06D012F28"/>
+    <w:rsid w:val="00FE11E2"/>
+  </w:style>
+  <w:style w:type="paragraph" w:customStyle="1" w:styleId="0582996668334E509C46D634D5CC63D3">
+    <w:name w:val="0582996668334E509C46D634D5CC63D3"/>
+    <w:rsid w:val="00FE11E2"/>
+  </w:style>
+  <w:style w:type="paragraph" w:customStyle="1" w:styleId="368A0204808E4819AA704E25FF047392">
+    <w:name w:val="368A0204808E4819AA704E25FF047392"/>
+    <w:rsid w:val="00FE11E2"/>
+  </w:style>
+</w:styles>
+</file>
+
+<file path=word/glossary/stylesWithEffects.xml><?xml version="1.0" encoding="utf-8"?>
+<w:styles xmlns:wpc="http://schemas.microsoft.com/office/word/2010/wordprocessingCanvas" xmlns:mc="http://schemas.openxmlformats.org/markup-compatibility/2006" xmlns:o="urn:schemas-microsoft-com:office:office" xmlns:r="http://schemas.openxmlformats.org/officeDocument/2006/relationships" xmlns:m="http://schemas.openxmlformats.org/officeDocument/2006/math" xmlns:v="urn:schemas-microsoft-com:vml" xmlns:wp14="http://schemas.microsoft.com/office/word/2010/wordprocessingDrawing" xmlns:wp="http://schemas.openxmlformats.org/drawingml/2006/wordprocessingDrawing" xmlns:w10="urn:schemas-microsoft-com:office:word" xmlns:w="http://schemas.openxmlformats.org/wordprocessingml/2006/main" xmlns:w14="http://schemas.microsoft.com/office/word/2010/wordml" xmlns:wpg="http://schemas.microsoft.com/office/word/2010/wordprocessingGroup" xmlns:wpi="http://schemas.microsoft.com/office/word/2010/wordprocessingInk" xmlns:wne="http://schemas.microsoft.com/office/word/2006/wordml" xmlns:wps="http://schemas.microsoft.com/office/word/2010/wordprocessingShape" mc:Ignorable="w14 wp14">
+  <w:docDefaults>
+    <w:rPrDefault>
+      <w:rPr>
+        <w:rFonts w:asciiTheme="minorHAnsi" w:eastAsiaTheme="minorEastAsia" w:hAnsiTheme="minorHAnsi" w:cstheme="minorBidi"/>
+        <w:sz w:val="22"/>
+        <w:szCs w:val="22"/>
+        <w:lang w:val="it-IT" w:eastAsia="it-IT" w:bidi="ar-SA"/>
+      </w:rPr>
+    </w:rPrDefault>
+    <w:pPrDefault>
+      <w:pPr>
+        <w:spacing w:after="200" w:line="276" w:lineRule="auto"/>
+      </w:pPr>
+    </w:pPrDefault>
+  </w:docDefaults>
+  <w:latentStyles w:defLockedState="0" w:defUIPriority="99" w:defSemiHidden="1" w:defUnhideWhenUsed="1" w:defQFormat="0" w:count="267">
+    <w:lsdException w:name="Normal" w:semiHidden="0" w:uiPriority="0" w:unhideWhenUsed="0" w:qFormat="1"/>
+    <w:lsdException w:name="heading 1" w:semiHidden="0" w:uiPriority="9" w:unhideWhenUsed="0" w:qFormat="1"/>
+    <w:lsdException w:name="heading 2" w:uiPriority="9" w:qFormat="1"/>
+    <w:lsdException w:name="heading 3" w:uiPriority="9" w:qFormat="1"/>
+    <w:lsdException w:name="heading 4" w:uiPriority="9" w:qFormat="1"/>
+    <w:lsdException w:name="heading 5" w:uiPriority="9" w:qFormat="1"/>
+    <w:lsdException w:name="heading 6" w:uiPriority="9" w:qFormat="1"/>
+    <w:lsdException w:name="heading 7" w:uiPriority="9" w:qFormat="1"/>
+    <w:lsdException w:name="heading 8" w:uiPriority="9" w:qFormat="1"/>
+    <w:lsdException w:name="heading 9" w:uiPriority="9" w:qFormat="1"/>
+    <w:lsdException w:name="toc 1" w:uiPriority="39"/>
+    <w:lsdException w:name="toc 2" w:uiPriority="39"/>
+    <w:lsdException w:name="toc 3" w:uiPriority="39"/>
+    <w:lsdException w:name="toc 4" w:uiPriority="39"/>
+    <w:lsdException w:name="toc 5" w:uiPriority="39"/>
+    <w:lsdException w:name="toc 6" w:uiPriority="39"/>
+    <w:lsdException w:name="toc 7" w:uiPriority="39"/>
+    <w:lsdException w:name="toc 8" w:uiPriority="39"/>
+    <w:lsdException w:name="toc 9" w:uiPriority="39"/>
+    <w:lsdException w:name="caption" w:uiPriority="35" w:qFormat="1"/>
+    <w:lsdException w:name="Title" w:semiHidden="0" w:uiPriority="10" w:unhideWhenUsed="0" w:qFormat="1"/>
+    <w:lsdException w:name="Default Paragraph Font" w:uiPriority="1"/>
+    <w:lsdException w:name="Subtitle" w:semiHidden="0" w:uiPriority="11" w:unhideWhenUsed="0" w:qFormat="1"/>
+    <w:lsdException w:name="Strong" w:semiHidden="0" w:uiPriority="22" w:unhideWhenUsed="0" w:qFormat="1"/>
+    <w:lsdException w:name="Emphasis" w:semiHidden="0" w:uiPriority="20" w:unhideWhenUsed="0" w:qFormat="1"/>
+    <w:lsdException w:name="Table Grid" w:semiHidden="0" w:uiPriority="59" w:unhideWhenUsed="0"/>
+    <w:lsdException w:name="Placeholder Text" w:unhideWhenUsed="0"/>
+    <w:lsdException w:name="No Spacing" w:semiHidden="0" w:uiPriority="1" w:unhideWhenUsed="0" w:qFormat="1"/>
+    <w:lsdException w:name="Light Shading" w:semiHidden="0" w:uiPriority="60" w:unhideWhenUsed="0"/>
+    <w:lsdException w:name="Light List" w:semiHidden="0" w:uiPriority="61" w:unhideWhenUsed="0"/>
+    <w:lsdException w:name="Light Grid" w:semiHidden="0" w:uiPriority="62" w:unhideWhenUsed="0"/>
+    <w:lsdException w:name="Medium Shading 1" w:semiHidden="0" w:uiPriority="63" w:unhideWhenUsed="0"/>
+    <w:lsdException w:name="Medium Shading 2" w:semiHidden="0" w:uiPriority="64" w:unhideWhenUsed="0"/>
+    <w:lsdException w:name="Medium List 1" w:semiHidden="0" w:uiPriority="65" w:unhideWhenUsed="0"/>
+    <w:lsdException w:name="Medium List 2" w:semiHidden="0" w:uiPriority="66" w:unhideWhenUsed="0"/>
+    <w:lsdException w:name="Medium Grid 1" w:semiHidden="0" w:uiPriority="67" w:unhideWhenUsed="0"/>
+    <w:lsdException w:name="Medium Grid 2" w:semiHidden="0" w:uiPriority="68" w:unhideWhenUsed="0"/>
+    <w:lsdException w:name="Medium Grid 3" w:semiHidden="0" w:uiPriority="69" w:unhideWhenUsed="0"/>
+    <w:lsdException w:name="Dark List" w:semiHidden="0" w:uiPriority="70" w:unhideWhenUsed="0"/>
+    <w:lsdException w:name="Colorful Shading" w:semiHidden="0" w:uiPriority="71" w:unhideWhenUsed="0"/>
+    <w:lsdException w:name="Colorful List" w:semiHidden="0" w:uiPriority="72" w:unhideWhenUsed="0"/>
+    <w:lsdException w:name="Colorful Grid" w:semiHidden="0" w:uiPriority="73" w:unhideWhenUsed="0"/>
+    <w:lsdException w:name="Light Shading Accent 1" w:semiHidden="0" w:uiPriority="60" w:unhideWhenUsed="0"/>
+    <w:lsdException w:name="Light List Accent 1" w:semiHidden="0" w:uiPriority="61" w:unhideWhenUsed="0"/>
+    <w:lsdException w:name="Light Grid Accent 1" w:semiHidden="0" w:uiPriority="62" w:unhideWhenUsed="0"/>
+    <w:lsdException w:name="Medium Shading 1 Accent 1" w:semiHidden="0" w:uiPriority="63" w:unhideWhenUsed="0"/>
+    <w:lsdException w:name="Medium Shading 2 Accent 1" w:semiHidden="0" w:uiPriority="64" w:unhideWhenUsed="0"/>
+    <w:lsdException w:name="Medium List 1 Accent 1" w:semiHidden="0" w:uiPriority="65" w:unhideWhenUsed="0"/>
+    <w:lsdException w:name="Revision" w:unhideWhenUsed="0"/>
+    <w:lsdException w:name="List Paragraph" w:semiHidden="0" w:uiPriority="34" w:unhideWhenUsed="0" w:qFormat="1"/>
+    <w:lsdException w:name="Quote" w:semiHidden="0" w:uiPriority="29" w:unhideWhenUsed="0" w:qFormat="1"/>
+    <w:lsdException w:name="Intense Quote" w:semiHidden="0" w:uiPriority="30" w:unhideWhenUsed="0" w:qFormat="1"/>
+    <w:lsdException w:name="Medium List 2 Accent 1" w:semiHidden="0" w:uiPriority="66" w:unhideWhenUsed="0"/>
+    <w:lsdException w:name="Medium Grid 1 Accent 1" w:semiHidden="0" w:uiPriority="67" w:unhideWhenUsed="0"/>
+    <w:lsdException w:name="Medium Grid 2 Accent 1" w:semiHidden="0" w:uiPriority="68" w:unhideWhenUsed="0"/>
+    <w:lsdException w:name="Medium Grid 3 Accent 1" w:semiHidden="0" w:uiPriority="69" w:unhideWhenUsed="0"/>
+    <w:lsdException w:name="Dark List Accent 1" w:semiHidden="0" w:uiPriority="70" w:unhideWhenUsed="0"/>
+    <w:lsdException w:name="Colorful Shading Accent 1" w:semiHidden="0" w:uiPriority="71" w:unhideWhenUsed="0"/>
+    <w:lsdException w:name="Colorful List Accent 1" w:semiHidden="0" w:uiPriority="72" w:unhideWhenUsed="0"/>
+    <w:lsdException w:name="Colorful Grid Accent 1" w:semiHidden="0" w:uiPriority="73" w:unhideWhenUsed="0"/>
+    <w:lsdException w:name="Light Shading Accent 2" w:semiHidden="0" w:uiPriority="60" w:unhideWhenUsed="0"/>
+    <w:lsdException w:name="Light List Accent 2" w:semiHidden="0" w:uiPriority="61" w:unhideWhenUsed="0"/>
+    <w:lsdException w:name="Light Grid Accent 2" w:semiHidden="0" w:uiPriority="62" w:unhideWhenUsed="0"/>
+    <w:lsdException w:name="Medium Shading 1 Accent 2" w:semiHidden="0" w:uiPriority="63" w:unhideWhenUsed="0"/>
+    <w:lsdException w:name="Medium Shading 2 Accent 2" w:semiHidden="0" w:uiPriority="64" w:unhideWhenUsed="0"/>
+    <w:lsdException w:name="Medium List 1 Accent 2" w:semiHidden="0" w:uiPriority="65" w:unhideWhenUsed="0"/>
+    <w:lsdException w:name="Medium List 2 Accent 2" w:semiHidden="0" w:uiPriority="66" w:unhideWhenUsed="0"/>
+    <w:lsdException w:name="Medium Grid 1 Accent 2" w:semiHidden="0" w:uiPriority="67" w:unhideWhenUsed="0"/>
+    <w:lsdException w:name="Medium Grid 2 Accent 2" w:semiHidden="0" w:uiPriority="68" w:unhideWhenUsed="0"/>
+    <w:lsdException w:name="Medium Grid 3 Accent 2" w:semiHidden="0" w:uiPriority="69" w:unhideWhenUsed="0"/>
+    <w:lsdException w:name="Dark List Accent 2" w:semiHidden="0" w:uiPriority="70" w:unhideWhenUsed="0"/>
+    <w:lsdException w:name="Colorful Shading Accent 2" w:semiHidden="0" w:uiPriority="71" w:unhideWhenUsed="0"/>
+    <w:lsdException w:name="Colorful List Accent 2" w:semiHidden="0" w:uiPriority="72" w:unhideWhenUsed="0"/>
+    <w:lsdException w:name="Colorful Grid Accent 2" w:semiHidden="0" w:uiPriority="73" w:unhideWhenUsed="0"/>
+    <w:lsdException w:name="Light Shading Accent 3" w:semiHidden="0" w:uiPriority="60" w:unhideWhenUsed="0"/>
+    <w:lsdException w:name="Light List Accent 3" w:semiHidden="0" w:uiPriority="61" w:unhideWhenUsed="0"/>
+    <w:lsdException w:name="Light Grid Accent 3" w:semiHidden="0" w:uiPriority="62" w:unhideWhenUsed="0"/>
+    <w:lsdException w:name="Medium Shading 1 Accent 3" w:semiHidden="0" w:uiPriority="63" w:unhideWhenUsed="0"/>
+    <w:lsdException w:name="Medium Shading 2 Accent 3" w:semiHidden="0" w:uiPriority="64" w:unhideWhenUsed="0"/>
+    <w:lsdException w:name="Medium List 1 Accent 3" w:semiHidden="0" w:uiPriority="65" w:unhideWhenUsed="0"/>
+    <w:lsdException w:name="Medium List 2 Accent 3" w:semiHidden="0" w:uiPriority="66" w:unhideWhenUsed="0"/>
+    <w:lsdException w:name="Medium Grid 1 Accent 3" w:semiHidden="0" w:uiPriority="67" w:unhideWhenUsed="0"/>
+    <w:lsdException w:name="Medium Grid 2 Accent 3" w:semiHidden="0" w:uiPriority="68" w:unhideWhenUsed="0"/>
+    <w:lsdException w:name="Medium Grid 3 Accent 3" w:semiHidden="0" w:uiPriority="69" w:unhideWhenUsed="0"/>
+    <w:lsdException w:name="Dark List Accent 3" w:semiHidden="0" w:uiPriority="70" w:unhideWhenUsed="0"/>
+    <w:lsdException w:name="Colorful Shading Accent 3" w:semiHidden="0" w:uiPriority="71" w:unhideWhenUsed="0"/>
+    <w:lsdException w:name="Colorful List Accent 3" w:semiHidden="0" w:uiPriority="72" w:unhideWhenUsed="0"/>
+    <w:lsdException w:name="Colorful Grid Accent 3" w:semiHidden="0" w:uiPriority="73" w:unhideWhenUsed="0"/>
+    <w:lsdException w:name="Light Shading Accent 4" w:semiHidden="0" w:uiPriority="60" w:unhideWhenUsed="0"/>
+    <w:lsdException w:name="Light List Accent 4" w:semiHidden="0" w:uiPriority="61" w:unhideWhenUsed="0"/>
+    <w:lsdException w:name="Light Grid Accent 4" w:semiHidden="0" w:uiPriority="62" w:unhideWhenUsed="0"/>
+    <w:lsdException w:name="Medium Shading 1 Accent 4" w:semiHidden="0" w:uiPriority="63" w:unhideWhenUsed="0"/>
+    <w:lsdException w:name="Medium Shading 2 Accent 4" w:semiHidden="0" w:uiPriority="64" w:unhideWhenUsed="0"/>
+    <w:lsdException w:name="Medium List 1 Accent 4" w:semiHidden="0" w:uiPriority="65" w:unhideWhenUsed="0"/>
+    <w:lsdException w:name="Medium List 2 Accent 4" w:semiHidden="0" w:uiPriority="66" w:unhideWhenUsed="0"/>
+    <w:lsdException w:name="Medium Grid 1 Accent 4" w:semiHidden="0" w:uiPriority="67" w:unhideWhenUsed="0"/>
+    <w:lsdException w:name="Medium Grid 2 Accent 4" w:semiHidden="0" w:uiPriority="68" w:unhideWhenUsed="0"/>
+    <w:lsdException w:name="Medium Grid 3 Accent 4" w:semiHidden="0" w:uiPriority="69" w:unhideWhenUsed="0"/>
+    <w:lsdException w:name="Dark List Accent 4" w:semiHidden="0" w:uiPriority="70" w:unhideWhenUsed="0"/>
+    <w:lsdException w:name="Colorful Shading Accent 4" w:semiHidden="0" w:uiPriority="71" w:unhideWhenUsed="0"/>
+    <w:lsdException w:name="Colorful List Accent 4" w:semiHidden="0" w:uiPriority="72" w:unhideWhenUsed="0"/>
+    <w:lsdException w:name="Colorful Grid Accent 4" w:semiHidden="0" w:uiPriority="73" w:unhideWhenUsed="0"/>
+    <w:lsdException w:name="Light Shading Accent 5" w:semiHidden="0" w:uiPriority="60" w:unhideWhenUsed="0"/>
+    <w:lsdException w:name="Light List Accent 5" w:semiHidden="0" w:uiPriority="61" w:unhideWhenUsed="0"/>
+    <w:lsdException w:name="Light Grid Accent 5" w:semiHidden="0" w:uiPriority="62" w:unhideWhenUsed="0"/>
+    <w:lsdException w:name="Medium Shading 1 Accent 5" w:semiHidden="0" w:uiPriority="63" w:unhideWhenUsed="0"/>
+    <w:lsdException w:name="Medium Shading 2 Accent 5" w:semiHidden="0" w:uiPriority="64" w:unhideWhenUsed="0"/>
+    <w:lsdException w:name="Medium List 1 Accent 5" w:semiHidden="0" w:uiPriority="65" w:unhideWhenUsed="0"/>
+    <w:lsdException w:name="Medium List 2 Accent 5" w:semiHidden="0" w:uiPriority="66" w:unhideWhenUsed="0"/>
+    <w:lsdException w:name="Medium Grid 1 Accent 5" w:semiHidden="0" w:uiPriority="67" w:unhideWhenUsed="0"/>
+    <w:lsdException w:name="Medium Grid 2 Accent 5" w:semiHidden="0" w:uiPriority="68" w:unhideWhenUsed="0"/>
+    <w:lsdException w:name="Medium Grid 3 Accent 5" w:semiHidden="0" w:uiPriority="69" w:unhideWhenUsed="0"/>
+    <w:lsdException w:name="Dark List Accent 5" w:semiHidden="0" w:uiPriority="70" w:unhideWhenUsed="0"/>
+    <w:lsdException w:name="Colorful Shading Accent 5" w:semiHidden="0" w:uiPriority="71" w:unhideWhenUsed="0"/>
+    <w:lsdException w:name="Colorful List Accent 5" w:semiHidden="0" w:uiPriority="72" w:unhideWhenUsed="0"/>
+    <w:lsdException w:name="Colorful Grid Accent 5" w:semiHidden="0" w:uiPriority="73" w:unhideWhenUsed="0"/>
+    <w:lsdException w:name="Light Shading Accent 6" w:semiHidden="0" w:uiPriority="60" w:unhideWhenUsed="0"/>
+    <w:lsdException w:name="Light List Accent 6" w:semiHidden="0" w:uiPriority="61" w:unhideWhenUsed="0"/>
+    <w:lsdException w:name="Light Grid Accent 6" w:semiHidden="0" w:uiPriority="62" w:unhideWhenUsed="0"/>
+    <w:lsdException w:name="Medium Shading 1 Accent 6" w:semiHidden="0" w:uiPriority="63" w:unhideWhenUsed="0"/>
+    <w:lsdException w:name="Medium Shading 2 Accent 6" w:semiHidden="0" w:uiPriority="64" w:unhideWhenUsed="0"/>
+    <w:lsdException w:name="Medium List 1 Accent 6" w:semiHidden="0" w:uiPriority="65" w:unhideWhenUsed="0"/>
+    <w:lsdException w:name="Medium List 2 Accent 6" w:semiHidden="0" w:uiPriority="66" w:unhideWhenUsed="0"/>
+    <w:lsdException w:name="Medium Grid 1 Accent 6" w:semiHidden="0" w:uiPriority="67" w:unhideWhenUsed="0"/>
+    <w:lsdException w:name="Medium Grid 2 Accent 6" w:semiHidden="0" w:uiPriority="68" w:unhideWhenUsed="0"/>
+    <w:lsdException w:name="Medium Grid 3 Accent 6" w:semiHidden="0" w:uiPriority="69" w:unhideWhenUsed="0"/>
+    <w:lsdException w:name="Dark List Accent 6" w:semiHidden="0" w:uiPriority="70" w:unhideWhenUsed="0"/>
+    <w:lsdException w:name="Colorful Shading Accent 6" w:semiHidden="0" w:uiPriority="71" w:unhideWhenUsed="0"/>
+    <w:lsdException w:name="Colorful List Accent 6" w:semiHidden="0" w:uiPriority="72" w:unhideWhenUsed="0"/>
+    <w:lsdException w:name="Colorful Grid Accent 6" w:semiHidden="0" w:uiPriority="73" w:unhideWhenUsed="0"/>
+    <w:lsdException w:name="Subtle Emphasis" w:semiHidden="0" w:uiPriority="19" w:unhideWhenUsed="0" w:qFormat="1"/>
+    <w:lsdException w:name="Intense Emphasis" w:semiHidden="0" w:uiPriority="21" w:unhideWhenUsed="0" w:qFormat="1"/>
+    <w:lsdException w:name="Subtle Reference" w:semiHidden="0" w:uiPriority="31" w:unhideWhenUsed="0" w:qFormat="1"/>
+    <w:lsdException w:name="Intense Reference" w:semiHidden="0" w:uiPriority="32" w:unhideWhenUsed="0" w:qFormat="1"/>
+    <w:lsdException w:name="Book Title" w:semiHidden="0" w:uiPriority="33" w:unhideWhenUsed="0" w:qFormat="1"/>
+    <w:lsdException w:name="Bibliography" w:uiPriority="37"/>
+    <w:lsdException w:name="TOC Heading" w:uiPriority="39" w:qFormat="1"/>
   </w:latentStyles>
   <w:style w:type="paragraph" w:default="1" w:styleId="Normale">
     <w:name w:val="Normal"/>
@@ -6278,7 +6645,7 @@
 </file>
 
 <file path=word/glossary/webSettings.xml><?xml version="1.0" encoding="utf-8"?>
-<w:webSettings xmlns:mc="http://schemas.openxmlformats.org/markup-compatibility/2006" xmlns:r="http://schemas.openxmlformats.org/officeDocument/2006/relationships" xmlns:w="http://schemas.openxmlformats.org/wordprocessingml/2006/main" xmlns:w14="http://schemas.microsoft.com/office/word/2010/wordml" xmlns:w15="http://schemas.microsoft.com/office/word/2012/wordml" mc:Ignorable="w14 w15">
+<w:webSettings xmlns:mc="http://schemas.openxmlformats.org/markup-compatibility/2006" xmlns:r="http://schemas.openxmlformats.org/officeDocument/2006/relationships" xmlns:w="http://schemas.openxmlformats.org/wordprocessingml/2006/main" xmlns:w14="http://schemas.microsoft.com/office/word/2010/wordml" mc:Ignorable="w14">
   <w:optimizeForBrowser/>
   <w:allowPNG/>
 </w:webSettings>

</xml_diff>

<commit_message>
Gioco quasi definitivo, inserito missili, differenti nemici, punteggio, vite, suoni, classifica.
Signed-off-by: Alberto Raffaele Casale <deciocavallo@gmail.com>
</commit_message>
<xml_diff>
--- a/8bitfighter/documentation/RAD.docx
+++ b/8bitfighter/documentation/RAD.docx
@@ -625,7 +625,7 @@
               <w:cnfStyle w:val="000000000000" w:firstRow="0" w:lastRow="0" w:firstColumn="0" w:lastColumn="0" w:oddVBand="0" w:evenVBand="0" w:oddHBand="0" w:evenHBand="0" w:firstRowFirstColumn="0" w:firstRowLastColumn="0" w:lastRowFirstColumn="0" w:lastRowLastColumn="0"/>
             </w:pPr>
             <w:r>
-              <w:t>1.01</w:t>
+              <w:t>1.1</w:t>
             </w:r>
           </w:p>
         </w:tc>
@@ -691,7 +691,7 @@
               <w:cnfStyle w:val="000000100000" w:firstRow="0" w:lastRow="0" w:firstColumn="0" w:lastColumn="0" w:oddVBand="0" w:evenVBand="0" w:oddHBand="1" w:evenHBand="0" w:firstRowFirstColumn="0" w:firstRowLastColumn="0" w:lastRowFirstColumn="0" w:lastRowLastColumn="0"/>
             </w:pPr>
             <w:r>
-              <w:t>1.02</w:t>
+              <w:t>1.2</w:t>
             </w:r>
           </w:p>
         </w:tc>
@@ -743,7 +743,7 @@
               <w:cnfStyle w:val="000000000000" w:firstRow="0" w:lastRow="0" w:firstColumn="0" w:lastColumn="0" w:oddVBand="0" w:evenVBand="0" w:oddHBand="0" w:evenHBand="0" w:firstRowFirstColumn="0" w:firstRowLastColumn="0" w:lastRowFirstColumn="0" w:lastRowLastColumn="0"/>
             </w:pPr>
             <w:r>
-              <w:t>1.03</w:t>
+              <w:t>1.3</w:t>
             </w:r>
           </w:p>
         </w:tc>
@@ -790,8 +790,6 @@
             <w:r>
               <w:t>0</w:t>
             </w:r>
-            <w:bookmarkStart w:id="0" w:name="_GoBack"/>
-            <w:bookmarkEnd w:id="0"/>
             <w:r>
               <w:t>/04/2014</w:t>
             </w:r>
@@ -806,7 +804,10 @@
               <w:cnfStyle w:val="000000100000" w:firstRow="0" w:lastRow="0" w:firstColumn="0" w:lastColumn="0" w:oddVBand="0" w:evenVBand="0" w:oddHBand="1" w:evenHBand="0" w:firstRowFirstColumn="0" w:firstRowLastColumn="0" w:lastRowFirstColumn="0" w:lastRowLastColumn="0"/>
             </w:pPr>
             <w:r>
-              <w:t>1.04</w:t>
+              <w:t>1.</w:t>
+            </w:r>
+            <w:r>
+              <w:t>4</w:t>
             </w:r>
           </w:p>
         </w:tc>
@@ -837,6 +838,66 @@
           </w:p>
         </w:tc>
       </w:tr>
+      <w:tr>
+        <w:tc>
+          <w:tcPr>
+            <w:cnfStyle w:val="001000000000" w:firstRow="0" w:lastRow="0" w:firstColumn="1" w:lastColumn="0" w:oddVBand="0" w:evenVBand="0" w:oddHBand="0" w:evenHBand="0" w:firstRowFirstColumn="0" w:firstRowLastColumn="0" w:lastRowFirstColumn="0" w:lastRowLastColumn="0"/>
+            <w:tcW w:w="1298" w:type="dxa"/>
+          </w:tcPr>
+          <w:p>
+            <w:r>
+              <w:t>26/05/2014</w:t>
+            </w:r>
+          </w:p>
+        </w:tc>
+        <w:tc>
+          <w:tcPr>
+            <w:tcW w:w="1110" w:type="dxa"/>
+          </w:tcPr>
+          <w:p>
+            <w:pPr>
+              <w:cnfStyle w:val="000000000000" w:firstRow="0" w:lastRow="0" w:firstColumn="0" w:lastColumn="0" w:oddVBand="0" w:evenVBand="0" w:oddHBand="0" w:evenHBand="0" w:firstRowFirstColumn="0" w:firstRowLastColumn="0" w:lastRowFirstColumn="0" w:lastRowLastColumn="0"/>
+            </w:pPr>
+            <w:r>
+              <w:t>1.5</w:t>
+            </w:r>
+          </w:p>
+        </w:tc>
+        <w:tc>
+          <w:tcPr>
+            <w:tcW w:w="5071" w:type="dxa"/>
+          </w:tcPr>
+          <w:p>
+            <w:pPr>
+              <w:cnfStyle w:val="000000000000" w:firstRow="0" w:lastRow="0" w:firstColumn="0" w:lastColumn="0" w:oddVBand="0" w:evenVBand="0" w:oddHBand="0" w:evenHBand="0" w:firstRowFirstColumn="0" w:firstRowLastColumn="0" w:lastRowFirstColumn="0" w:lastRowLastColumn="0"/>
+            </w:pPr>
+            <w:r>
+              <w:t>Aggiunta degli User Case</w:t>
+            </w:r>
+            <w:r>
+              <w:t xml:space="preserve"> e</w:t>
+            </w:r>
+            <w:bookmarkStart w:id="0" w:name="_GoBack"/>
+            <w:bookmarkEnd w:id="0"/>
+            <w:r>
+              <w:t xml:space="preserve"> dei diagrammi di sequenza</w:t>
+            </w:r>
+          </w:p>
+        </w:tc>
+        <w:tc>
+          <w:tcPr>
+            <w:tcW w:w="2299" w:type="dxa"/>
+          </w:tcPr>
+          <w:p>
+            <w:pPr>
+              <w:cnfStyle w:val="000000000000" w:firstRow="0" w:lastRow="0" w:firstColumn="0" w:lastColumn="0" w:oddVBand="0" w:evenVBand="0" w:oddHBand="0" w:evenHBand="0" w:firstRowFirstColumn="0" w:firstRowLastColumn="0" w:lastRowFirstColumn="0" w:lastRowLastColumn="0"/>
+            </w:pPr>
+            <w:r>
+              <w:t>Giovanni Palumbo</w:t>
+            </w:r>
+          </w:p>
+        </w:tc>
+      </w:tr>
     </w:tbl>
     <w:p>
       <w:pPr>
@@ -1007,6 +1068,24 @@
       </w:pPr>
       <w:r>
         <w:t>4.2 Modello dei casi d’uso (Diagramma e sviluppo dei singoli casi d’uso)</w:t>
+      </w:r>
+    </w:p>
+    <w:p>
+      <w:pPr>
+        <w:pStyle w:val="Titolo2"/>
+        <w:ind w:left="1416"/>
+      </w:pPr>
+      <w:r>
+        <w:t>4.2</w:t>
+      </w:r>
+      <w:r>
+        <w:t>.1</w:t>
+      </w:r>
+      <w:r>
+        <w:t xml:space="preserve"> </w:t>
+      </w:r>
+      <w:r>
+        <w:t>User Case</w:t>
       </w:r>
     </w:p>
     <w:p>
@@ -3058,6 +3137,1658 @@
         <w:pStyle w:val="Titolo1"/>
       </w:pPr>
       <w:r>
+        <w:t>4.2</w:t>
+      </w:r>
+      <w:r>
+        <w:t>.1</w:t>
+      </w:r>
+      <w:r>
+        <w:t xml:space="preserve"> </w:t>
+      </w:r>
+      <w:r>
+        <w:t>User Case</w:t>
+      </w:r>
+    </w:p>
+    <w:p/>
+    <w:tbl>
+      <w:tblPr>
+        <w:tblStyle w:val="Sfondomedio2-Colore1"/>
+        <w:tblW w:w="0" w:type="auto"/>
+        <w:tblLook w:val="04A0" w:firstRow="1" w:lastRow="0" w:firstColumn="1" w:lastColumn="0" w:noHBand="0" w:noVBand="1"/>
+      </w:tblPr>
+      <w:tblGrid>
+        <w:gridCol w:w="2660"/>
+        <w:gridCol w:w="7118"/>
+      </w:tblGrid>
+      <w:tr>
+        <w:trPr>
+          <w:cnfStyle w:val="100000000000" w:firstRow="1" w:lastRow="0" w:firstColumn="0" w:lastColumn="0" w:oddVBand="0" w:evenVBand="0" w:oddHBand="0" w:evenHBand="0" w:firstRowFirstColumn="0" w:firstRowLastColumn="0" w:lastRowFirstColumn="0" w:lastRowLastColumn="0"/>
+        </w:trPr>
+        <w:tc>
+          <w:tcPr>
+            <w:cnfStyle w:val="001000000100" w:firstRow="0" w:lastRow="0" w:firstColumn="1" w:lastColumn="0" w:oddVBand="0" w:evenVBand="0" w:oddHBand="0" w:evenHBand="0" w:firstRowFirstColumn="1" w:firstRowLastColumn="0" w:lastRowFirstColumn="0" w:lastRowLastColumn="0"/>
+            <w:tcW w:w="2660" w:type="dxa"/>
+          </w:tcPr>
+          <w:p>
+            <w:r>
+              <w:t>ID</w:t>
+            </w:r>
+          </w:p>
+        </w:tc>
+        <w:tc>
+          <w:tcPr>
+            <w:tcW w:w="7118" w:type="dxa"/>
+          </w:tcPr>
+          <w:p>
+            <w:pPr>
+              <w:cnfStyle w:val="100000000000" w:firstRow="1" w:lastRow="0" w:firstColumn="0" w:lastColumn="0" w:oddVBand="0" w:evenVBand="0" w:oddHBand="0" w:evenHBand="0" w:firstRowFirstColumn="0" w:firstRowLastColumn="0" w:lastRowFirstColumn="0" w:lastRowLastColumn="0"/>
+            </w:pPr>
+            <w:r>
+              <w:t>UC-001</w:t>
+            </w:r>
+          </w:p>
+        </w:tc>
+      </w:tr>
+      <w:tr>
+        <w:trPr>
+          <w:cnfStyle w:val="000000100000" w:firstRow="0" w:lastRow="0" w:firstColumn="0" w:lastColumn="0" w:oddVBand="0" w:evenVBand="0" w:oddHBand="1" w:evenHBand="0" w:firstRowFirstColumn="0" w:firstRowLastColumn="0" w:lastRowFirstColumn="0" w:lastRowLastColumn="0"/>
+        </w:trPr>
+        <w:tc>
+          <w:tcPr>
+            <w:cnfStyle w:val="001000000000" w:firstRow="0" w:lastRow="0" w:firstColumn="1" w:lastColumn="0" w:oddVBand="0" w:evenVBand="0" w:oddHBand="0" w:evenHBand="0" w:firstRowFirstColumn="0" w:firstRowLastColumn="0" w:lastRowFirstColumn="0" w:lastRowLastColumn="0"/>
+            <w:tcW w:w="2660" w:type="dxa"/>
+          </w:tcPr>
+          <w:p>
+            <w:r>
+              <w:t>Nome</w:t>
+            </w:r>
+          </w:p>
+        </w:tc>
+        <w:tc>
+          <w:tcPr>
+            <w:tcW w:w="7118" w:type="dxa"/>
+          </w:tcPr>
+          <w:p>
+            <w:pPr>
+              <w:cnfStyle w:val="000000100000" w:firstRow="0" w:lastRow="0" w:firstColumn="0" w:lastColumn="0" w:oddVBand="0" w:evenVBand="0" w:oddHBand="1" w:evenHBand="0" w:firstRowFirstColumn="0" w:firstRowLastColumn="0" w:lastRowFirstColumn="0" w:lastRowLastColumn="0"/>
+            </w:pPr>
+            <w:r>
+              <w:t>Scelta lingua</w:t>
+            </w:r>
+          </w:p>
+        </w:tc>
+      </w:tr>
+      <w:tr>
+        <w:tc>
+          <w:tcPr>
+            <w:cnfStyle w:val="001000000000" w:firstRow="0" w:lastRow="0" w:firstColumn="1" w:lastColumn="0" w:oddVBand="0" w:evenVBand="0" w:oddHBand="0" w:evenHBand="0" w:firstRowFirstColumn="0" w:firstRowLastColumn="0" w:lastRowFirstColumn="0" w:lastRowLastColumn="0"/>
+            <w:tcW w:w="2660" w:type="dxa"/>
+          </w:tcPr>
+          <w:p>
+            <w:r>
+              <w:t>Partecipanti</w:t>
+            </w:r>
+          </w:p>
+        </w:tc>
+        <w:tc>
+          <w:tcPr>
+            <w:tcW w:w="7118" w:type="dxa"/>
+          </w:tcPr>
+          <w:p>
+            <w:pPr>
+              <w:cnfStyle w:val="000000000000" w:firstRow="0" w:lastRow="0" w:firstColumn="0" w:lastColumn="0" w:oddVBand="0" w:evenVBand="0" w:oddHBand="0" w:evenHBand="0" w:firstRowFirstColumn="0" w:firstRowLastColumn="0" w:lastRowFirstColumn="0" w:lastRowLastColumn="0"/>
+            </w:pPr>
+            <w:r>
+              <w:t>Utente</w:t>
+            </w:r>
+          </w:p>
+        </w:tc>
+      </w:tr>
+      <w:tr>
+        <w:trPr>
+          <w:cnfStyle w:val="000000100000" w:firstRow="0" w:lastRow="0" w:firstColumn="0" w:lastColumn="0" w:oddVBand="0" w:evenVBand="0" w:oddHBand="1" w:evenHBand="0" w:firstRowFirstColumn="0" w:firstRowLastColumn="0" w:lastRowFirstColumn="0" w:lastRowLastColumn="0"/>
+        </w:trPr>
+        <w:tc>
+          <w:tcPr>
+            <w:cnfStyle w:val="001000000000" w:firstRow="0" w:lastRow="0" w:firstColumn="1" w:lastColumn="0" w:oddVBand="0" w:evenVBand="0" w:oddHBand="0" w:evenHBand="0" w:firstRowFirstColumn="0" w:firstRowLastColumn="0" w:lastRowFirstColumn="0" w:lastRowLastColumn="0"/>
+            <w:tcW w:w="2660" w:type="dxa"/>
+          </w:tcPr>
+          <w:p>
+            <w:r>
+              <w:t>Condizione d’ingresso</w:t>
+            </w:r>
+          </w:p>
+        </w:tc>
+        <w:tc>
+          <w:tcPr>
+            <w:tcW w:w="7118" w:type="dxa"/>
+          </w:tcPr>
+          <w:p>
+            <w:pPr>
+              <w:cnfStyle w:val="000000100000" w:firstRow="0" w:lastRow="0" w:firstColumn="0" w:lastColumn="0" w:oddVBand="0" w:evenVBand="0" w:oddHBand="1" w:evenHBand="0" w:firstRowFirstColumn="0" w:firstRowLastColumn="0" w:lastRowFirstColumn="0" w:lastRowLastColumn="0"/>
+            </w:pPr>
+            <w:r>
+              <w:t>Il giocatore avvia l’applicazione</w:t>
+            </w:r>
+          </w:p>
+        </w:tc>
+      </w:tr>
+      <w:tr>
+        <w:tc>
+          <w:tcPr>
+            <w:cnfStyle w:val="001000000000" w:firstRow="0" w:lastRow="0" w:firstColumn="1" w:lastColumn="0" w:oddVBand="0" w:evenVBand="0" w:oddHBand="0" w:evenHBand="0" w:firstRowFirstColumn="0" w:firstRowLastColumn="0" w:lastRowFirstColumn="0" w:lastRowLastColumn="0"/>
+            <w:tcW w:w="2660" w:type="dxa"/>
+          </w:tcPr>
+          <w:p>
+            <w:r>
+              <w:t>Flusso eventi</w:t>
+            </w:r>
+          </w:p>
+        </w:tc>
+        <w:tc>
+          <w:tcPr>
+            <w:tcW w:w="7118" w:type="dxa"/>
+          </w:tcPr>
+          <w:tbl>
+            <w:tblPr>
+              <w:tblStyle w:val="Grigliamedia1-Colore5"/>
+              <w:tblW w:w="0" w:type="auto"/>
+              <w:tblLook w:val="04A0" w:firstRow="1" w:lastRow="0" w:firstColumn="1" w:lastColumn="0" w:noHBand="0" w:noVBand="1"/>
+            </w:tblPr>
+            <w:tblGrid>
+              <w:gridCol w:w="3440"/>
+              <w:gridCol w:w="3442"/>
+            </w:tblGrid>
+            <w:tr>
+              <w:trPr>
+                <w:cnfStyle w:val="100000000000" w:firstRow="1" w:lastRow="0" w:firstColumn="0" w:lastColumn="0" w:oddVBand="0" w:evenVBand="0" w:oddHBand="0" w:evenHBand="0" w:firstRowFirstColumn="0" w:firstRowLastColumn="0" w:lastRowFirstColumn="0" w:lastRowLastColumn="0"/>
+              </w:trPr>
+              <w:tc>
+                <w:tcPr>
+                  <w:cnfStyle w:val="001000000000" w:firstRow="0" w:lastRow="0" w:firstColumn="1" w:lastColumn="0" w:oddVBand="0" w:evenVBand="0" w:oddHBand="0" w:evenHBand="0" w:firstRowFirstColumn="0" w:firstRowLastColumn="0" w:lastRowFirstColumn="0" w:lastRowLastColumn="0"/>
+                  <w:tcW w:w="3443" w:type="dxa"/>
+                </w:tcPr>
+                <w:p>
+                  <w:pPr>
+                    <w:jc w:val="center"/>
+                  </w:pPr>
+                  <w:r>
+                    <w:t>Utente</w:t>
+                  </w:r>
+                </w:p>
+              </w:tc>
+              <w:tc>
+                <w:tcPr>
+                  <w:tcW w:w="3444" w:type="dxa"/>
+                </w:tcPr>
+                <w:p>
+                  <w:pPr>
+                    <w:jc w:val="center"/>
+                    <w:cnfStyle w:val="100000000000" w:firstRow="1" w:lastRow="0" w:firstColumn="0" w:lastColumn="0" w:oddVBand="0" w:evenVBand="0" w:oddHBand="0" w:evenHBand="0" w:firstRowFirstColumn="0" w:firstRowLastColumn="0" w:lastRowFirstColumn="0" w:lastRowLastColumn="0"/>
+                  </w:pPr>
+                  <w:r>
+                    <w:t>Sistema</w:t>
+                  </w:r>
+                </w:p>
+              </w:tc>
+            </w:tr>
+            <w:tr>
+              <w:trPr>
+                <w:cnfStyle w:val="000000100000" w:firstRow="0" w:lastRow="0" w:firstColumn="0" w:lastColumn="0" w:oddVBand="0" w:evenVBand="0" w:oddHBand="1" w:evenHBand="0" w:firstRowFirstColumn="0" w:firstRowLastColumn="0" w:lastRowFirstColumn="0" w:lastRowLastColumn="0"/>
+              </w:trPr>
+              <w:tc>
+                <w:tcPr>
+                  <w:cnfStyle w:val="001000000000" w:firstRow="0" w:lastRow="0" w:firstColumn="1" w:lastColumn="0" w:oddVBand="0" w:evenVBand="0" w:oddHBand="0" w:evenHBand="0" w:firstRowFirstColumn="0" w:firstRowLastColumn="0" w:lastRowFirstColumn="0" w:lastRowLastColumn="0"/>
+                  <w:tcW w:w="3443" w:type="dxa"/>
+                </w:tcPr>
+                <w:p>
+                  <w:pPr>
+                    <w:rPr>
+                      <w:b w:val="0"/>
+                    </w:rPr>
+                  </w:pPr>
+                </w:p>
+              </w:tc>
+              <w:tc>
+                <w:tcPr>
+                  <w:tcW w:w="3444" w:type="dxa"/>
+                </w:tcPr>
+                <w:p>
+                  <w:pPr>
+                    <w:cnfStyle w:val="000000100000" w:firstRow="0" w:lastRow="0" w:firstColumn="0" w:lastColumn="0" w:oddVBand="0" w:evenVBand="0" w:oddHBand="1" w:evenHBand="0" w:firstRowFirstColumn="0" w:firstRowLastColumn="0" w:lastRowFirstColumn="0" w:lastRowLastColumn="0"/>
+                  </w:pPr>
+                  <w:r>
+                    <w:t>L’applicazione carica le immagini raffiguranti le bandiere per la scelta della lingua</w:t>
+                  </w:r>
+                </w:p>
+              </w:tc>
+            </w:tr>
+            <w:tr>
+              <w:tc>
+                <w:tcPr>
+                  <w:cnfStyle w:val="001000000000" w:firstRow="0" w:lastRow="0" w:firstColumn="1" w:lastColumn="0" w:oddVBand="0" w:evenVBand="0" w:oddHBand="0" w:evenHBand="0" w:firstRowFirstColumn="0" w:firstRowLastColumn="0" w:lastRowFirstColumn="0" w:lastRowLastColumn="0"/>
+                  <w:tcW w:w="3443" w:type="dxa"/>
+                </w:tcPr>
+                <w:p>
+                  <w:pPr>
+                    <w:rPr>
+                      <w:b w:val="0"/>
+                    </w:rPr>
+                  </w:pPr>
+                  <w:r>
+                    <w:rPr>
+                      <w:b w:val="0"/>
+                    </w:rPr>
+                    <w:t>L’utente seleziona la propria lingua</w:t>
+                  </w:r>
+                </w:p>
+              </w:tc>
+              <w:tc>
+                <w:tcPr>
+                  <w:tcW w:w="3444" w:type="dxa"/>
+                </w:tcPr>
+                <w:p>
+                  <w:pPr>
+                    <w:cnfStyle w:val="000000000000" w:firstRow="0" w:lastRow="0" w:firstColumn="0" w:lastColumn="0" w:oddVBand="0" w:evenVBand="0" w:oddHBand="0" w:evenHBand="0" w:firstRowFirstColumn="0" w:firstRowLastColumn="0" w:lastRowFirstColumn="0" w:lastRowLastColumn="0"/>
+                  </w:pPr>
+                </w:p>
+              </w:tc>
+            </w:tr>
+          </w:tbl>
+          <w:p>
+            <w:pPr>
+              <w:cnfStyle w:val="000000000000" w:firstRow="0" w:lastRow="0" w:firstColumn="0" w:lastColumn="0" w:oddVBand="0" w:evenVBand="0" w:oddHBand="0" w:evenHBand="0" w:firstRowFirstColumn="0" w:firstRowLastColumn="0" w:lastRowFirstColumn="0" w:lastRowLastColumn="0"/>
+            </w:pPr>
+          </w:p>
+        </w:tc>
+      </w:tr>
+      <w:tr>
+        <w:trPr>
+          <w:cnfStyle w:val="000000100000" w:firstRow="0" w:lastRow="0" w:firstColumn="0" w:lastColumn="0" w:oddVBand="0" w:evenVBand="0" w:oddHBand="1" w:evenHBand="0" w:firstRowFirstColumn="0" w:firstRowLastColumn="0" w:lastRowFirstColumn="0" w:lastRowLastColumn="0"/>
+        </w:trPr>
+        <w:tc>
+          <w:tcPr>
+            <w:cnfStyle w:val="001000000000" w:firstRow="0" w:lastRow="0" w:firstColumn="1" w:lastColumn="0" w:oddVBand="0" w:evenVBand="0" w:oddHBand="0" w:evenHBand="0" w:firstRowFirstColumn="0" w:firstRowLastColumn="0" w:lastRowFirstColumn="0" w:lastRowLastColumn="0"/>
+            <w:tcW w:w="2660" w:type="dxa"/>
+          </w:tcPr>
+          <w:p>
+            <w:r>
+              <w:t>Condizioni d’uscita</w:t>
+            </w:r>
+          </w:p>
+        </w:tc>
+        <w:tc>
+          <w:tcPr>
+            <w:tcW w:w="7118" w:type="dxa"/>
+          </w:tcPr>
+          <w:p>
+            <w:pPr>
+              <w:cnfStyle w:val="000000100000" w:firstRow="0" w:lastRow="0" w:firstColumn="0" w:lastColumn="0" w:oddVBand="0" w:evenVBand="0" w:oddHBand="1" w:evenHBand="0" w:firstRowFirstColumn="0" w:firstRowLastColumn="0" w:lastRowFirstColumn="0" w:lastRowLastColumn="0"/>
+            </w:pPr>
+          </w:p>
+        </w:tc>
+      </w:tr>
+      <w:tr>
+        <w:tc>
+          <w:tcPr>
+            <w:cnfStyle w:val="001000000000" w:firstRow="0" w:lastRow="0" w:firstColumn="1" w:lastColumn="0" w:oddVBand="0" w:evenVBand="0" w:oddHBand="0" w:evenHBand="0" w:firstRowFirstColumn="0" w:firstRowLastColumn="0" w:lastRowFirstColumn="0" w:lastRowLastColumn="0"/>
+            <w:tcW w:w="2660" w:type="dxa"/>
+          </w:tcPr>
+          <w:p>
+            <w:r>
+              <w:t>Eccezioni</w:t>
+            </w:r>
+          </w:p>
+        </w:tc>
+        <w:tc>
+          <w:tcPr>
+            <w:tcW w:w="7118" w:type="dxa"/>
+          </w:tcPr>
+          <w:p>
+            <w:pPr>
+              <w:cnfStyle w:val="000000000000" w:firstRow="0" w:lastRow="0" w:firstColumn="0" w:lastColumn="0" w:oddVBand="0" w:evenVBand="0" w:oddHBand="0" w:evenHBand="0" w:firstRowFirstColumn="0" w:firstRowLastColumn="0" w:lastRowFirstColumn="0" w:lastRowLastColumn="0"/>
+            </w:pPr>
+          </w:p>
+        </w:tc>
+      </w:tr>
+    </w:tbl>
+    <w:p/>
+    <w:p/>
+    <w:p/>
+    <w:tbl>
+      <w:tblPr>
+        <w:tblStyle w:val="Sfondomedio2-Colore1"/>
+        <w:tblW w:w="0" w:type="auto"/>
+        <w:tblLook w:val="04A0" w:firstRow="1" w:lastRow="0" w:firstColumn="1" w:lastColumn="0" w:noHBand="0" w:noVBand="1"/>
+      </w:tblPr>
+      <w:tblGrid>
+        <w:gridCol w:w="2660"/>
+        <w:gridCol w:w="7118"/>
+      </w:tblGrid>
+      <w:tr>
+        <w:trPr>
+          <w:cnfStyle w:val="100000000000" w:firstRow="1" w:lastRow="0" w:firstColumn="0" w:lastColumn="0" w:oddVBand="0" w:evenVBand="0" w:oddHBand="0" w:evenHBand="0" w:firstRowFirstColumn="0" w:firstRowLastColumn="0" w:lastRowFirstColumn="0" w:lastRowLastColumn="0"/>
+        </w:trPr>
+        <w:tc>
+          <w:tcPr>
+            <w:cnfStyle w:val="001000000100" w:firstRow="0" w:lastRow="0" w:firstColumn="1" w:lastColumn="0" w:oddVBand="0" w:evenVBand="0" w:oddHBand="0" w:evenHBand="0" w:firstRowFirstColumn="1" w:firstRowLastColumn="0" w:lastRowFirstColumn="0" w:lastRowLastColumn="0"/>
+            <w:tcW w:w="2660" w:type="dxa"/>
+          </w:tcPr>
+          <w:p>
+            <w:r>
+              <w:lastRenderedPageBreak/>
+              <w:t>ID</w:t>
+            </w:r>
+          </w:p>
+        </w:tc>
+        <w:tc>
+          <w:tcPr>
+            <w:tcW w:w="7118" w:type="dxa"/>
+          </w:tcPr>
+          <w:p>
+            <w:pPr>
+              <w:cnfStyle w:val="100000000000" w:firstRow="1" w:lastRow="0" w:firstColumn="0" w:lastColumn="0" w:oddVBand="0" w:evenVBand="0" w:oddHBand="0" w:evenHBand="0" w:firstRowFirstColumn="0" w:firstRowLastColumn="0" w:lastRowFirstColumn="0" w:lastRowLastColumn="0"/>
+            </w:pPr>
+            <w:r>
+              <w:t>UC-00</w:t>
+            </w:r>
+            <w:r>
+              <w:t>2</w:t>
+            </w:r>
+          </w:p>
+        </w:tc>
+      </w:tr>
+      <w:tr>
+        <w:trPr>
+          <w:cnfStyle w:val="000000100000" w:firstRow="0" w:lastRow="0" w:firstColumn="0" w:lastColumn="0" w:oddVBand="0" w:evenVBand="0" w:oddHBand="1" w:evenHBand="0" w:firstRowFirstColumn="0" w:firstRowLastColumn="0" w:lastRowFirstColumn="0" w:lastRowLastColumn="0"/>
+        </w:trPr>
+        <w:tc>
+          <w:tcPr>
+            <w:cnfStyle w:val="001000000000" w:firstRow="0" w:lastRow="0" w:firstColumn="1" w:lastColumn="0" w:oddVBand="0" w:evenVBand="0" w:oddHBand="0" w:evenHBand="0" w:firstRowFirstColumn="0" w:firstRowLastColumn="0" w:lastRowFirstColumn="0" w:lastRowLastColumn="0"/>
+            <w:tcW w:w="2660" w:type="dxa"/>
+          </w:tcPr>
+          <w:p>
+            <w:r>
+              <w:t>Nome</w:t>
+            </w:r>
+          </w:p>
+        </w:tc>
+        <w:tc>
+          <w:tcPr>
+            <w:tcW w:w="7118" w:type="dxa"/>
+          </w:tcPr>
+          <w:p>
+            <w:pPr>
+              <w:cnfStyle w:val="000000100000" w:firstRow="0" w:lastRow="0" w:firstColumn="0" w:lastColumn="0" w:oddVBand="0" w:evenVBand="0" w:oddHBand="1" w:evenHBand="0" w:firstRowFirstColumn="0" w:firstRowLastColumn="0" w:lastRowFirstColumn="0" w:lastRowLastColumn="0"/>
+            </w:pPr>
+            <w:r>
+              <w:t>Inizio</w:t>
+            </w:r>
+            <w:r>
+              <w:t xml:space="preserve"> partita</w:t>
+            </w:r>
+          </w:p>
+        </w:tc>
+      </w:tr>
+      <w:tr>
+        <w:tc>
+          <w:tcPr>
+            <w:cnfStyle w:val="001000000000" w:firstRow="0" w:lastRow="0" w:firstColumn="1" w:lastColumn="0" w:oddVBand="0" w:evenVBand="0" w:oddHBand="0" w:evenHBand="0" w:firstRowFirstColumn="0" w:firstRowLastColumn="0" w:lastRowFirstColumn="0" w:lastRowLastColumn="0"/>
+            <w:tcW w:w="2660" w:type="dxa"/>
+          </w:tcPr>
+          <w:p>
+            <w:r>
+              <w:t>Partecipanti</w:t>
+            </w:r>
+          </w:p>
+        </w:tc>
+        <w:tc>
+          <w:tcPr>
+            <w:tcW w:w="7118" w:type="dxa"/>
+          </w:tcPr>
+          <w:p>
+            <w:pPr>
+              <w:cnfStyle w:val="000000000000" w:firstRow="0" w:lastRow="0" w:firstColumn="0" w:lastColumn="0" w:oddVBand="0" w:evenVBand="0" w:oddHBand="0" w:evenHBand="0" w:firstRowFirstColumn="0" w:firstRowLastColumn="0" w:lastRowFirstColumn="0" w:lastRowLastColumn="0"/>
+            </w:pPr>
+            <w:r>
+              <w:t>Utente</w:t>
+            </w:r>
+          </w:p>
+        </w:tc>
+      </w:tr>
+      <w:tr>
+        <w:trPr>
+          <w:cnfStyle w:val="000000100000" w:firstRow="0" w:lastRow="0" w:firstColumn="0" w:lastColumn="0" w:oddVBand="0" w:evenVBand="0" w:oddHBand="1" w:evenHBand="0" w:firstRowFirstColumn="0" w:firstRowLastColumn="0" w:lastRowFirstColumn="0" w:lastRowLastColumn="0"/>
+        </w:trPr>
+        <w:tc>
+          <w:tcPr>
+            <w:cnfStyle w:val="001000000000" w:firstRow="0" w:lastRow="0" w:firstColumn="1" w:lastColumn="0" w:oddVBand="0" w:evenVBand="0" w:oddHBand="0" w:evenHBand="0" w:firstRowFirstColumn="0" w:firstRowLastColumn="0" w:lastRowFirstColumn="0" w:lastRowLastColumn="0"/>
+            <w:tcW w:w="2660" w:type="dxa"/>
+          </w:tcPr>
+          <w:p>
+            <w:r>
+              <w:t>Condizione d’ingresso</w:t>
+            </w:r>
+          </w:p>
+        </w:tc>
+        <w:tc>
+          <w:tcPr>
+            <w:tcW w:w="7118" w:type="dxa"/>
+          </w:tcPr>
+          <w:p>
+            <w:pPr>
+              <w:cnfStyle w:val="000000100000" w:firstRow="0" w:lastRow="0" w:firstColumn="0" w:lastColumn="0" w:oddVBand="0" w:evenVBand="0" w:oddHBand="1" w:evenHBand="0" w:firstRowFirstColumn="0" w:firstRowLastColumn="0" w:lastRowFirstColumn="0" w:lastRowLastColumn="0"/>
+            </w:pPr>
+            <w:r>
+              <w:t xml:space="preserve">Il giocatore </w:t>
+            </w:r>
+            <w:r>
+              <w:t>preme su “</w:t>
+            </w:r>
+            <w:r>
+              <w:t>G</w:t>
+            </w:r>
+            <w:r>
+              <w:rPr>
+                <w:i/>
+              </w:rPr>
+              <w:t>ioca</w:t>
+            </w:r>
+            <w:r>
+              <w:t>”</w:t>
+            </w:r>
+          </w:p>
+        </w:tc>
+      </w:tr>
+      <w:tr>
+        <w:tc>
+          <w:tcPr>
+            <w:cnfStyle w:val="001000000000" w:firstRow="0" w:lastRow="0" w:firstColumn="1" w:lastColumn="0" w:oddVBand="0" w:evenVBand="0" w:oddHBand="0" w:evenHBand="0" w:firstRowFirstColumn="0" w:firstRowLastColumn="0" w:lastRowFirstColumn="0" w:lastRowLastColumn="0"/>
+            <w:tcW w:w="2660" w:type="dxa"/>
+          </w:tcPr>
+          <w:p>
+            <w:r>
+              <w:t>Flusso eventi</w:t>
+            </w:r>
+          </w:p>
+        </w:tc>
+        <w:tc>
+          <w:tcPr>
+            <w:tcW w:w="7118" w:type="dxa"/>
+          </w:tcPr>
+          <w:tbl>
+            <w:tblPr>
+              <w:tblStyle w:val="Grigliamedia1-Colore5"/>
+              <w:tblW w:w="0" w:type="auto"/>
+              <w:tblLook w:val="04A0" w:firstRow="1" w:lastRow="0" w:firstColumn="1" w:lastColumn="0" w:noHBand="0" w:noVBand="1"/>
+            </w:tblPr>
+            <w:tblGrid>
+              <w:gridCol w:w="3440"/>
+              <w:gridCol w:w="3442"/>
+            </w:tblGrid>
+            <w:tr>
+              <w:trPr>
+                <w:cnfStyle w:val="100000000000" w:firstRow="1" w:lastRow="0" w:firstColumn="0" w:lastColumn="0" w:oddVBand="0" w:evenVBand="0" w:oddHBand="0" w:evenHBand="0" w:firstRowFirstColumn="0" w:firstRowLastColumn="0" w:lastRowFirstColumn="0" w:lastRowLastColumn="0"/>
+              </w:trPr>
+              <w:tc>
+                <w:tcPr>
+                  <w:cnfStyle w:val="001000000000" w:firstRow="0" w:lastRow="0" w:firstColumn="1" w:lastColumn="0" w:oddVBand="0" w:evenVBand="0" w:oddHBand="0" w:evenHBand="0" w:firstRowFirstColumn="0" w:firstRowLastColumn="0" w:lastRowFirstColumn="0" w:lastRowLastColumn="0"/>
+                  <w:tcW w:w="3443" w:type="dxa"/>
+                </w:tcPr>
+                <w:p>
+                  <w:pPr>
+                    <w:jc w:val="center"/>
+                  </w:pPr>
+                  <w:r>
+                    <w:t>Utente</w:t>
+                  </w:r>
+                </w:p>
+              </w:tc>
+              <w:tc>
+                <w:tcPr>
+                  <w:tcW w:w="3444" w:type="dxa"/>
+                </w:tcPr>
+                <w:p>
+                  <w:pPr>
+                    <w:jc w:val="center"/>
+                    <w:cnfStyle w:val="100000000000" w:firstRow="1" w:lastRow="0" w:firstColumn="0" w:lastColumn="0" w:oddVBand="0" w:evenVBand="0" w:oddHBand="0" w:evenHBand="0" w:firstRowFirstColumn="0" w:firstRowLastColumn="0" w:lastRowFirstColumn="0" w:lastRowLastColumn="0"/>
+                  </w:pPr>
+                  <w:r>
+                    <w:t>Sistema</w:t>
+                  </w:r>
+                </w:p>
+              </w:tc>
+            </w:tr>
+            <w:tr>
+              <w:trPr>
+                <w:cnfStyle w:val="000000100000" w:firstRow="0" w:lastRow="0" w:firstColumn="0" w:lastColumn="0" w:oddVBand="0" w:evenVBand="0" w:oddHBand="1" w:evenHBand="0" w:firstRowFirstColumn="0" w:firstRowLastColumn="0" w:lastRowFirstColumn="0" w:lastRowLastColumn="0"/>
+              </w:trPr>
+              <w:tc>
+                <w:tcPr>
+                  <w:cnfStyle w:val="001000000000" w:firstRow="0" w:lastRow="0" w:firstColumn="1" w:lastColumn="0" w:oddVBand="0" w:evenVBand="0" w:oddHBand="0" w:evenHBand="0" w:firstRowFirstColumn="0" w:firstRowLastColumn="0" w:lastRowFirstColumn="0" w:lastRowLastColumn="0"/>
+                  <w:tcW w:w="3443" w:type="dxa"/>
+                </w:tcPr>
+                <w:p>
+                  <w:pPr>
+                    <w:rPr>
+                      <w:b w:val="0"/>
+                    </w:rPr>
+                  </w:pPr>
+                </w:p>
+              </w:tc>
+              <w:tc>
+                <w:tcPr>
+                  <w:tcW w:w="3444" w:type="dxa"/>
+                </w:tcPr>
+                <w:p>
+                  <w:pPr>
+                    <w:cnfStyle w:val="000000100000" w:firstRow="0" w:lastRow="0" w:firstColumn="0" w:lastColumn="0" w:oddVBand="0" w:evenVBand="0" w:oddHBand="1" w:evenHBand="0" w:firstRowFirstColumn="0" w:firstRowLastColumn="0" w:lastRowFirstColumn="0" w:lastRowLastColumn="0"/>
+                  </w:pPr>
+                  <w:r>
+                    <w:t xml:space="preserve">L’applicazione carica </w:t>
+                  </w:r>
+                  <w:r>
+                    <w:t>il gioco</w:t>
+                  </w:r>
+                </w:p>
+              </w:tc>
+            </w:tr>
+            <w:tr>
+              <w:tc>
+                <w:tcPr>
+                  <w:cnfStyle w:val="001000000000" w:firstRow="0" w:lastRow="0" w:firstColumn="1" w:lastColumn="0" w:oddVBand="0" w:evenVBand="0" w:oddHBand="0" w:evenHBand="0" w:firstRowFirstColumn="0" w:firstRowLastColumn="0" w:lastRowFirstColumn="0" w:lastRowLastColumn="0"/>
+                  <w:tcW w:w="3443" w:type="dxa"/>
+                </w:tcPr>
+                <w:p>
+                  <w:pPr>
+                    <w:rPr>
+                      <w:b w:val="0"/>
+                    </w:rPr>
+                  </w:pPr>
+                  <w:r>
+                    <w:rPr>
+                      <w:b w:val="0"/>
+                    </w:rPr>
+                    <w:t xml:space="preserve">L’utente </w:t>
+                  </w:r>
+                  <w:r>
+                    <w:rPr>
+                      <w:b w:val="0"/>
+                    </w:rPr>
+                    <w:t>inizia a giocare</w:t>
+                  </w:r>
+                </w:p>
+              </w:tc>
+              <w:tc>
+                <w:tcPr>
+                  <w:tcW w:w="3444" w:type="dxa"/>
+                </w:tcPr>
+                <w:p>
+                  <w:pPr>
+                    <w:cnfStyle w:val="000000000000" w:firstRow="0" w:lastRow="0" w:firstColumn="0" w:lastColumn="0" w:oddVBand="0" w:evenVBand="0" w:oddHBand="0" w:evenHBand="0" w:firstRowFirstColumn="0" w:firstRowLastColumn="0" w:lastRowFirstColumn="0" w:lastRowLastColumn="0"/>
+                  </w:pPr>
+                </w:p>
+              </w:tc>
+            </w:tr>
+          </w:tbl>
+          <w:p>
+            <w:pPr>
+              <w:cnfStyle w:val="000000000000" w:firstRow="0" w:lastRow="0" w:firstColumn="0" w:lastColumn="0" w:oddVBand="0" w:evenVBand="0" w:oddHBand="0" w:evenHBand="0" w:firstRowFirstColumn="0" w:firstRowLastColumn="0" w:lastRowFirstColumn="0" w:lastRowLastColumn="0"/>
+            </w:pPr>
+          </w:p>
+        </w:tc>
+      </w:tr>
+      <w:tr>
+        <w:trPr>
+          <w:cnfStyle w:val="000000100000" w:firstRow="0" w:lastRow="0" w:firstColumn="0" w:lastColumn="0" w:oddVBand="0" w:evenVBand="0" w:oddHBand="1" w:evenHBand="0" w:firstRowFirstColumn="0" w:firstRowLastColumn="0" w:lastRowFirstColumn="0" w:lastRowLastColumn="0"/>
+        </w:trPr>
+        <w:tc>
+          <w:tcPr>
+            <w:cnfStyle w:val="001000000000" w:firstRow="0" w:lastRow="0" w:firstColumn="1" w:lastColumn="0" w:oddVBand="0" w:evenVBand="0" w:oddHBand="0" w:evenHBand="0" w:firstRowFirstColumn="0" w:firstRowLastColumn="0" w:lastRowFirstColumn="0" w:lastRowLastColumn="0"/>
+            <w:tcW w:w="2660" w:type="dxa"/>
+          </w:tcPr>
+          <w:p>
+            <w:r>
+              <w:t>Condizioni d’uscita</w:t>
+            </w:r>
+          </w:p>
+        </w:tc>
+        <w:tc>
+          <w:tcPr>
+            <w:tcW w:w="7118" w:type="dxa"/>
+          </w:tcPr>
+          <w:p>
+            <w:pPr>
+              <w:cnfStyle w:val="000000100000" w:firstRow="0" w:lastRow="0" w:firstColumn="0" w:lastColumn="0" w:oddVBand="0" w:evenVBand="0" w:oddHBand="1" w:evenHBand="0" w:firstRowFirstColumn="0" w:firstRowLastColumn="0" w:lastRowFirstColumn="0" w:lastRowLastColumn="0"/>
+            </w:pPr>
+            <w:r>
+              <w:t>L’utente perde le vite a disposizione</w:t>
+            </w:r>
+          </w:p>
+        </w:tc>
+      </w:tr>
+      <w:tr>
+        <w:tc>
+          <w:tcPr>
+            <w:cnfStyle w:val="001000000000" w:firstRow="0" w:lastRow="0" w:firstColumn="1" w:lastColumn="0" w:oddVBand="0" w:evenVBand="0" w:oddHBand="0" w:evenHBand="0" w:firstRowFirstColumn="0" w:firstRowLastColumn="0" w:lastRowFirstColumn="0" w:lastRowLastColumn="0"/>
+            <w:tcW w:w="2660" w:type="dxa"/>
+          </w:tcPr>
+          <w:p>
+            <w:r>
+              <w:t>Eccezioni</w:t>
+            </w:r>
+          </w:p>
+        </w:tc>
+        <w:tc>
+          <w:tcPr>
+            <w:tcW w:w="7118" w:type="dxa"/>
+          </w:tcPr>
+          <w:p>
+            <w:pPr>
+              <w:cnfStyle w:val="000000000000" w:firstRow="0" w:lastRow="0" w:firstColumn="0" w:lastColumn="0" w:oddVBand="0" w:evenVBand="0" w:oddHBand="0" w:evenHBand="0" w:firstRowFirstColumn="0" w:firstRowLastColumn="0" w:lastRowFirstColumn="0" w:lastRowLastColumn="0"/>
+            </w:pPr>
+          </w:p>
+        </w:tc>
+      </w:tr>
+    </w:tbl>
+    <w:p/>
+    <w:tbl>
+      <w:tblPr>
+        <w:tblStyle w:val="Sfondomedio2-Colore1"/>
+        <w:tblW w:w="0" w:type="auto"/>
+        <w:tblLook w:val="04A0" w:firstRow="1" w:lastRow="0" w:firstColumn="1" w:lastColumn="0" w:noHBand="0" w:noVBand="1"/>
+      </w:tblPr>
+      <w:tblGrid>
+        <w:gridCol w:w="2660"/>
+        <w:gridCol w:w="7118"/>
+      </w:tblGrid>
+      <w:tr>
+        <w:trPr>
+          <w:cnfStyle w:val="100000000000" w:firstRow="1" w:lastRow="0" w:firstColumn="0" w:lastColumn="0" w:oddVBand="0" w:evenVBand="0" w:oddHBand="0" w:evenHBand="0" w:firstRowFirstColumn="0" w:firstRowLastColumn="0" w:lastRowFirstColumn="0" w:lastRowLastColumn="0"/>
+        </w:trPr>
+        <w:tc>
+          <w:tcPr>
+            <w:cnfStyle w:val="001000000100" w:firstRow="0" w:lastRow="0" w:firstColumn="1" w:lastColumn="0" w:oddVBand="0" w:evenVBand="0" w:oddHBand="0" w:evenHBand="0" w:firstRowFirstColumn="1" w:firstRowLastColumn="0" w:lastRowFirstColumn="0" w:lastRowLastColumn="0"/>
+            <w:tcW w:w="2660" w:type="dxa"/>
+          </w:tcPr>
+          <w:p>
+            <w:r>
+              <w:t>ID</w:t>
+            </w:r>
+          </w:p>
+        </w:tc>
+        <w:tc>
+          <w:tcPr>
+            <w:tcW w:w="7118" w:type="dxa"/>
+          </w:tcPr>
+          <w:p>
+            <w:pPr>
+              <w:cnfStyle w:val="100000000000" w:firstRow="1" w:lastRow="0" w:firstColumn="0" w:lastColumn="0" w:oddVBand="0" w:evenVBand="0" w:oddHBand="0" w:evenHBand="0" w:firstRowFirstColumn="0" w:firstRowLastColumn="0" w:lastRowFirstColumn="0" w:lastRowLastColumn="0"/>
+            </w:pPr>
+            <w:r>
+              <w:t>UC-00</w:t>
+            </w:r>
+            <w:r>
+              <w:t>3</w:t>
+            </w:r>
+          </w:p>
+        </w:tc>
+      </w:tr>
+      <w:tr>
+        <w:trPr>
+          <w:cnfStyle w:val="000000100000" w:firstRow="0" w:lastRow="0" w:firstColumn="0" w:lastColumn="0" w:oddVBand="0" w:evenVBand="0" w:oddHBand="1" w:evenHBand="0" w:firstRowFirstColumn="0" w:firstRowLastColumn="0" w:lastRowFirstColumn="0" w:lastRowLastColumn="0"/>
+        </w:trPr>
+        <w:tc>
+          <w:tcPr>
+            <w:cnfStyle w:val="001000000000" w:firstRow="0" w:lastRow="0" w:firstColumn="1" w:lastColumn="0" w:oddVBand="0" w:evenVBand="0" w:oddHBand="0" w:evenHBand="0" w:firstRowFirstColumn="0" w:firstRowLastColumn="0" w:lastRowFirstColumn="0" w:lastRowLastColumn="0"/>
+            <w:tcW w:w="2660" w:type="dxa"/>
+          </w:tcPr>
+          <w:p>
+            <w:r>
+              <w:t>Nome</w:t>
+            </w:r>
+          </w:p>
+        </w:tc>
+        <w:tc>
+          <w:tcPr>
+            <w:tcW w:w="7118" w:type="dxa"/>
+          </w:tcPr>
+          <w:p>
+            <w:pPr>
+              <w:cnfStyle w:val="000000100000" w:firstRow="0" w:lastRow="0" w:firstColumn="0" w:lastColumn="0" w:oddVBand="0" w:evenVBand="0" w:oddHBand="1" w:evenHBand="0" w:firstRowFirstColumn="0" w:firstRowLastColumn="0" w:lastRowFirstColumn="0" w:lastRowLastColumn="0"/>
+            </w:pPr>
+            <w:r>
+              <w:t>Visualizza punteggi</w:t>
+            </w:r>
+          </w:p>
+        </w:tc>
+      </w:tr>
+      <w:tr>
+        <w:tc>
+          <w:tcPr>
+            <w:cnfStyle w:val="001000000000" w:firstRow="0" w:lastRow="0" w:firstColumn="1" w:lastColumn="0" w:oddVBand="0" w:evenVBand="0" w:oddHBand="0" w:evenHBand="0" w:firstRowFirstColumn="0" w:firstRowLastColumn="0" w:lastRowFirstColumn="0" w:lastRowLastColumn="0"/>
+            <w:tcW w:w="2660" w:type="dxa"/>
+          </w:tcPr>
+          <w:p>
+            <w:r>
+              <w:t>Partecipanti</w:t>
+            </w:r>
+          </w:p>
+        </w:tc>
+        <w:tc>
+          <w:tcPr>
+            <w:tcW w:w="7118" w:type="dxa"/>
+          </w:tcPr>
+          <w:p>
+            <w:pPr>
+              <w:cnfStyle w:val="000000000000" w:firstRow="0" w:lastRow="0" w:firstColumn="0" w:lastColumn="0" w:oddVBand="0" w:evenVBand="0" w:oddHBand="0" w:evenHBand="0" w:firstRowFirstColumn="0" w:firstRowLastColumn="0" w:lastRowFirstColumn="0" w:lastRowLastColumn="0"/>
+            </w:pPr>
+            <w:r>
+              <w:t>Utente</w:t>
+            </w:r>
+          </w:p>
+        </w:tc>
+      </w:tr>
+      <w:tr>
+        <w:trPr>
+          <w:cnfStyle w:val="000000100000" w:firstRow="0" w:lastRow="0" w:firstColumn="0" w:lastColumn="0" w:oddVBand="0" w:evenVBand="0" w:oddHBand="1" w:evenHBand="0" w:firstRowFirstColumn="0" w:firstRowLastColumn="0" w:lastRowFirstColumn="0" w:lastRowLastColumn="0"/>
+        </w:trPr>
+        <w:tc>
+          <w:tcPr>
+            <w:cnfStyle w:val="001000000000" w:firstRow="0" w:lastRow="0" w:firstColumn="1" w:lastColumn="0" w:oddVBand="0" w:evenVBand="0" w:oddHBand="0" w:evenHBand="0" w:firstRowFirstColumn="0" w:firstRowLastColumn="0" w:lastRowFirstColumn="0" w:lastRowLastColumn="0"/>
+            <w:tcW w:w="2660" w:type="dxa"/>
+          </w:tcPr>
+          <w:p>
+            <w:r>
+              <w:t>Condizione d’ingresso</w:t>
+            </w:r>
+          </w:p>
+        </w:tc>
+        <w:tc>
+          <w:tcPr>
+            <w:tcW w:w="7118" w:type="dxa"/>
+          </w:tcPr>
+          <w:p>
+            <w:pPr>
+              <w:cnfStyle w:val="000000100000" w:firstRow="0" w:lastRow="0" w:firstColumn="0" w:lastColumn="0" w:oddVBand="0" w:evenVBand="0" w:oddHBand="1" w:evenHBand="0" w:firstRowFirstColumn="0" w:firstRowLastColumn="0" w:lastRowFirstColumn="0" w:lastRowLastColumn="0"/>
+            </w:pPr>
+            <w:r>
+              <w:t>Il giocatore preme su “</w:t>
+            </w:r>
+            <w:r>
+              <w:rPr>
+                <w:i/>
+              </w:rPr>
+              <w:t>Classifica</w:t>
+            </w:r>
+            <w:r>
+              <w:t>”</w:t>
+            </w:r>
+          </w:p>
+        </w:tc>
+      </w:tr>
+      <w:tr>
+        <w:tc>
+          <w:tcPr>
+            <w:cnfStyle w:val="001000000000" w:firstRow="0" w:lastRow="0" w:firstColumn="1" w:lastColumn="0" w:oddVBand="0" w:evenVBand="0" w:oddHBand="0" w:evenHBand="0" w:firstRowFirstColumn="0" w:firstRowLastColumn="0" w:lastRowFirstColumn="0" w:lastRowLastColumn="0"/>
+            <w:tcW w:w="2660" w:type="dxa"/>
+          </w:tcPr>
+          <w:p>
+            <w:r>
+              <w:t>Flusso eventi</w:t>
+            </w:r>
+          </w:p>
+        </w:tc>
+        <w:tc>
+          <w:tcPr>
+            <w:tcW w:w="7118" w:type="dxa"/>
+          </w:tcPr>
+          <w:tbl>
+            <w:tblPr>
+              <w:tblStyle w:val="Grigliamedia1-Colore5"/>
+              <w:tblW w:w="0" w:type="auto"/>
+              <w:tblLook w:val="04A0" w:firstRow="1" w:lastRow="0" w:firstColumn="1" w:lastColumn="0" w:noHBand="0" w:noVBand="1"/>
+            </w:tblPr>
+            <w:tblGrid>
+              <w:gridCol w:w="3440"/>
+              <w:gridCol w:w="3442"/>
+            </w:tblGrid>
+            <w:tr>
+              <w:trPr>
+                <w:cnfStyle w:val="100000000000" w:firstRow="1" w:lastRow="0" w:firstColumn="0" w:lastColumn="0" w:oddVBand="0" w:evenVBand="0" w:oddHBand="0" w:evenHBand="0" w:firstRowFirstColumn="0" w:firstRowLastColumn="0" w:lastRowFirstColumn="0" w:lastRowLastColumn="0"/>
+              </w:trPr>
+              <w:tc>
+                <w:tcPr>
+                  <w:cnfStyle w:val="001000000000" w:firstRow="0" w:lastRow="0" w:firstColumn="1" w:lastColumn="0" w:oddVBand="0" w:evenVBand="0" w:oddHBand="0" w:evenHBand="0" w:firstRowFirstColumn="0" w:firstRowLastColumn="0" w:lastRowFirstColumn="0" w:lastRowLastColumn="0"/>
+                  <w:tcW w:w="3443" w:type="dxa"/>
+                </w:tcPr>
+                <w:p>
+                  <w:pPr>
+                    <w:jc w:val="center"/>
+                  </w:pPr>
+                  <w:r>
+                    <w:t>Utente</w:t>
+                  </w:r>
+                </w:p>
+              </w:tc>
+              <w:tc>
+                <w:tcPr>
+                  <w:tcW w:w="3444" w:type="dxa"/>
+                </w:tcPr>
+                <w:p>
+                  <w:pPr>
+                    <w:jc w:val="center"/>
+                    <w:cnfStyle w:val="100000000000" w:firstRow="1" w:lastRow="0" w:firstColumn="0" w:lastColumn="0" w:oddVBand="0" w:evenVBand="0" w:oddHBand="0" w:evenHBand="0" w:firstRowFirstColumn="0" w:firstRowLastColumn="0" w:lastRowFirstColumn="0" w:lastRowLastColumn="0"/>
+                  </w:pPr>
+                  <w:r>
+                    <w:t>Sistema</w:t>
+                  </w:r>
+                </w:p>
+              </w:tc>
+            </w:tr>
+            <w:tr>
+              <w:trPr>
+                <w:cnfStyle w:val="000000100000" w:firstRow="0" w:lastRow="0" w:firstColumn="0" w:lastColumn="0" w:oddVBand="0" w:evenVBand="0" w:oddHBand="1" w:evenHBand="0" w:firstRowFirstColumn="0" w:firstRowLastColumn="0" w:lastRowFirstColumn="0" w:lastRowLastColumn="0"/>
+              </w:trPr>
+              <w:tc>
+                <w:tcPr>
+                  <w:cnfStyle w:val="001000000000" w:firstRow="0" w:lastRow="0" w:firstColumn="1" w:lastColumn="0" w:oddVBand="0" w:evenVBand="0" w:oddHBand="0" w:evenHBand="0" w:firstRowFirstColumn="0" w:firstRowLastColumn="0" w:lastRowFirstColumn="0" w:lastRowLastColumn="0"/>
+                  <w:tcW w:w="3443" w:type="dxa"/>
+                </w:tcPr>
+                <w:p>
+                  <w:pPr>
+                    <w:rPr>
+                      <w:b w:val="0"/>
+                    </w:rPr>
+                  </w:pPr>
+                </w:p>
+              </w:tc>
+              <w:tc>
+                <w:tcPr>
+                  <w:tcW w:w="3444" w:type="dxa"/>
+                </w:tcPr>
+                <w:p>
+                  <w:pPr>
+                    <w:cnfStyle w:val="000000100000" w:firstRow="0" w:lastRow="0" w:firstColumn="0" w:lastColumn="0" w:oddVBand="0" w:evenVBand="0" w:oddHBand="1" w:evenHBand="0" w:firstRowFirstColumn="0" w:firstRowLastColumn="0" w:lastRowFirstColumn="0" w:lastRowLastColumn="0"/>
+                  </w:pPr>
+                  <w:r>
+                    <w:t xml:space="preserve">L’applicazione </w:t>
+                  </w:r>
+                  <w:r>
+                    <w:t>controlla se è disponibile una connessione</w:t>
+                  </w:r>
+                </w:p>
+              </w:tc>
+            </w:tr>
+            <w:tr>
+              <w:tc>
+                <w:tcPr>
+                  <w:cnfStyle w:val="001000000000" w:firstRow="0" w:lastRow="0" w:firstColumn="1" w:lastColumn="0" w:oddVBand="0" w:evenVBand="0" w:oddHBand="0" w:evenHBand="0" w:firstRowFirstColumn="0" w:firstRowLastColumn="0" w:lastRowFirstColumn="0" w:lastRowLastColumn="0"/>
+                  <w:tcW w:w="3443" w:type="dxa"/>
+                </w:tcPr>
+                <w:p>
+                  <w:pPr>
+                    <w:rPr>
+                      <w:b w:val="0"/>
+                    </w:rPr>
+                  </w:pPr>
+                  <w:r>
+                    <w:rPr>
+                      <w:b w:val="0"/>
+                    </w:rPr>
+                    <w:t xml:space="preserve">L’utente </w:t>
+                  </w:r>
+                  <w:r>
+                    <w:rPr>
+                      <w:b w:val="0"/>
+                    </w:rPr>
+                    <w:t>visualizza la classifica</w:t>
+                  </w:r>
+                </w:p>
+              </w:tc>
+              <w:tc>
+                <w:tcPr>
+                  <w:tcW w:w="3444" w:type="dxa"/>
+                </w:tcPr>
+                <w:p>
+                  <w:pPr>
+                    <w:cnfStyle w:val="000000000000" w:firstRow="0" w:lastRow="0" w:firstColumn="0" w:lastColumn="0" w:oddVBand="0" w:evenVBand="0" w:oddHBand="0" w:evenHBand="0" w:firstRowFirstColumn="0" w:firstRowLastColumn="0" w:lastRowFirstColumn="0" w:lastRowLastColumn="0"/>
+                  </w:pPr>
+                </w:p>
+              </w:tc>
+            </w:tr>
+          </w:tbl>
+          <w:p>
+            <w:pPr>
+              <w:cnfStyle w:val="000000000000" w:firstRow="0" w:lastRow="0" w:firstColumn="0" w:lastColumn="0" w:oddVBand="0" w:evenVBand="0" w:oddHBand="0" w:evenHBand="0" w:firstRowFirstColumn="0" w:firstRowLastColumn="0" w:lastRowFirstColumn="0" w:lastRowLastColumn="0"/>
+            </w:pPr>
+          </w:p>
+        </w:tc>
+      </w:tr>
+      <w:tr>
+        <w:trPr>
+          <w:cnfStyle w:val="000000100000" w:firstRow="0" w:lastRow="0" w:firstColumn="0" w:lastColumn="0" w:oddVBand="0" w:evenVBand="0" w:oddHBand="1" w:evenHBand="0" w:firstRowFirstColumn="0" w:firstRowLastColumn="0" w:lastRowFirstColumn="0" w:lastRowLastColumn="0"/>
+        </w:trPr>
+        <w:tc>
+          <w:tcPr>
+            <w:cnfStyle w:val="001000000000" w:firstRow="0" w:lastRow="0" w:firstColumn="1" w:lastColumn="0" w:oddVBand="0" w:evenVBand="0" w:oddHBand="0" w:evenHBand="0" w:firstRowFirstColumn="0" w:firstRowLastColumn="0" w:lastRowFirstColumn="0" w:lastRowLastColumn="0"/>
+            <w:tcW w:w="2660" w:type="dxa"/>
+          </w:tcPr>
+          <w:p>
+            <w:r>
+              <w:t>Condizioni d’uscita</w:t>
+            </w:r>
+          </w:p>
+        </w:tc>
+        <w:tc>
+          <w:tcPr>
+            <w:tcW w:w="7118" w:type="dxa"/>
+          </w:tcPr>
+          <w:p>
+            <w:pPr>
+              <w:cnfStyle w:val="000000100000" w:firstRow="0" w:lastRow="0" w:firstColumn="0" w:lastColumn="0" w:oddVBand="0" w:evenVBand="0" w:oddHBand="1" w:evenHBand="0" w:firstRowFirstColumn="0" w:firstRowLastColumn="0" w:lastRowFirstColumn="0" w:lastRowLastColumn="0"/>
+            </w:pPr>
+            <w:r>
+              <w:t xml:space="preserve">L’utente </w:t>
+            </w:r>
+            <w:r>
+              <w:t>chiude la classifica e ritorna al menu principale</w:t>
+            </w:r>
+          </w:p>
+        </w:tc>
+      </w:tr>
+      <w:tr>
+        <w:tc>
+          <w:tcPr>
+            <w:cnfStyle w:val="001000000000" w:firstRow="0" w:lastRow="0" w:firstColumn="1" w:lastColumn="0" w:oddVBand="0" w:evenVBand="0" w:oddHBand="0" w:evenHBand="0" w:firstRowFirstColumn="0" w:firstRowLastColumn="0" w:lastRowFirstColumn="0" w:lastRowLastColumn="0"/>
+            <w:tcW w:w="2660" w:type="dxa"/>
+          </w:tcPr>
+          <w:p>
+            <w:r>
+              <w:t>Eccezioni</w:t>
+            </w:r>
+          </w:p>
+        </w:tc>
+        <w:tc>
+          <w:tcPr>
+            <w:tcW w:w="7118" w:type="dxa"/>
+          </w:tcPr>
+          <w:p>
+            <w:pPr>
+              <w:cnfStyle w:val="000000000000" w:firstRow="0" w:lastRow="0" w:firstColumn="0" w:lastColumn="0" w:oddVBand="0" w:evenVBand="0" w:oddHBand="0" w:evenHBand="0" w:firstRowFirstColumn="0" w:firstRowLastColumn="0" w:lastRowFirstColumn="0" w:lastRowLastColumn="0"/>
+            </w:pPr>
+            <w:r>
+              <w:t>Mancanza di una connessione</w:t>
+            </w:r>
+          </w:p>
+          <w:p>
+            <w:pPr>
+              <w:cnfStyle w:val="000000000000" w:firstRow="0" w:lastRow="0" w:firstColumn="0" w:lastColumn="0" w:oddVBand="0" w:evenVBand="0" w:oddHBand="0" w:evenHBand="0" w:firstRowFirstColumn="0" w:firstRowLastColumn="0" w:lastRowFirstColumn="0" w:lastRowLastColumn="0"/>
+            </w:pPr>
+            <w:r>
+              <w:t>Visualizzazione della classifica non sincronizzata</w:t>
+            </w:r>
+          </w:p>
+        </w:tc>
+      </w:tr>
+    </w:tbl>
+    <w:p/>
+    <w:tbl>
+      <w:tblPr>
+        <w:tblStyle w:val="Sfondomedio2-Colore1"/>
+        <w:tblW w:w="0" w:type="auto"/>
+        <w:tblLook w:val="04A0" w:firstRow="1" w:lastRow="0" w:firstColumn="1" w:lastColumn="0" w:noHBand="0" w:noVBand="1"/>
+      </w:tblPr>
+      <w:tblGrid>
+        <w:gridCol w:w="2660"/>
+        <w:gridCol w:w="7118"/>
+      </w:tblGrid>
+      <w:tr>
+        <w:trPr>
+          <w:cnfStyle w:val="100000000000" w:firstRow="1" w:lastRow="0" w:firstColumn="0" w:lastColumn="0" w:oddVBand="0" w:evenVBand="0" w:oddHBand="0" w:evenHBand="0" w:firstRowFirstColumn="0" w:firstRowLastColumn="0" w:lastRowFirstColumn="0" w:lastRowLastColumn="0"/>
+        </w:trPr>
+        <w:tc>
+          <w:tcPr>
+            <w:cnfStyle w:val="001000000100" w:firstRow="0" w:lastRow="0" w:firstColumn="1" w:lastColumn="0" w:oddVBand="0" w:evenVBand="0" w:oddHBand="0" w:evenHBand="0" w:firstRowFirstColumn="1" w:firstRowLastColumn="0" w:lastRowFirstColumn="0" w:lastRowLastColumn="0"/>
+            <w:tcW w:w="2660" w:type="dxa"/>
+          </w:tcPr>
+          <w:p>
+            <w:r>
+              <w:t>ID</w:t>
+            </w:r>
+          </w:p>
+        </w:tc>
+        <w:tc>
+          <w:tcPr>
+            <w:tcW w:w="7118" w:type="dxa"/>
+          </w:tcPr>
+          <w:p>
+            <w:pPr>
+              <w:cnfStyle w:val="100000000000" w:firstRow="1" w:lastRow="0" w:firstColumn="0" w:lastColumn="0" w:oddVBand="0" w:evenVBand="0" w:oddHBand="0" w:evenHBand="0" w:firstRowFirstColumn="0" w:firstRowLastColumn="0" w:lastRowFirstColumn="0" w:lastRowLastColumn="0"/>
+            </w:pPr>
+            <w:r>
+              <w:t>UC-00</w:t>
+            </w:r>
+            <w:r>
+              <w:t>4</w:t>
+            </w:r>
+          </w:p>
+        </w:tc>
+      </w:tr>
+      <w:tr>
+        <w:trPr>
+          <w:cnfStyle w:val="000000100000" w:firstRow="0" w:lastRow="0" w:firstColumn="0" w:lastColumn="0" w:oddVBand="0" w:evenVBand="0" w:oddHBand="1" w:evenHBand="0" w:firstRowFirstColumn="0" w:firstRowLastColumn="0" w:lastRowFirstColumn="0" w:lastRowLastColumn="0"/>
+        </w:trPr>
+        <w:tc>
+          <w:tcPr>
+            <w:cnfStyle w:val="001000000000" w:firstRow="0" w:lastRow="0" w:firstColumn="1" w:lastColumn="0" w:oddVBand="0" w:evenVBand="0" w:oddHBand="0" w:evenHBand="0" w:firstRowFirstColumn="0" w:firstRowLastColumn="0" w:lastRowFirstColumn="0" w:lastRowLastColumn="0"/>
+            <w:tcW w:w="2660" w:type="dxa"/>
+          </w:tcPr>
+          <w:p>
+            <w:r>
+              <w:t>Nome</w:t>
+            </w:r>
+          </w:p>
+        </w:tc>
+        <w:tc>
+          <w:tcPr>
+            <w:tcW w:w="7118" w:type="dxa"/>
+          </w:tcPr>
+          <w:p>
+            <w:pPr>
+              <w:cnfStyle w:val="000000100000" w:firstRow="0" w:lastRow="0" w:firstColumn="0" w:lastColumn="0" w:oddVBand="0" w:evenVBand="0" w:oddHBand="1" w:evenHBand="0" w:firstRowFirstColumn="0" w:firstRowLastColumn="0" w:lastRowFirstColumn="0" w:lastRowLastColumn="0"/>
+            </w:pPr>
+            <w:r>
+              <w:t>Visualizza crediti</w:t>
+            </w:r>
+          </w:p>
+        </w:tc>
+      </w:tr>
+      <w:tr>
+        <w:tc>
+          <w:tcPr>
+            <w:cnfStyle w:val="001000000000" w:firstRow="0" w:lastRow="0" w:firstColumn="1" w:lastColumn="0" w:oddVBand="0" w:evenVBand="0" w:oddHBand="0" w:evenHBand="0" w:firstRowFirstColumn="0" w:firstRowLastColumn="0" w:lastRowFirstColumn="0" w:lastRowLastColumn="0"/>
+            <w:tcW w:w="2660" w:type="dxa"/>
+          </w:tcPr>
+          <w:p>
+            <w:r>
+              <w:t>Partecipanti</w:t>
+            </w:r>
+          </w:p>
+        </w:tc>
+        <w:tc>
+          <w:tcPr>
+            <w:tcW w:w="7118" w:type="dxa"/>
+          </w:tcPr>
+          <w:p>
+            <w:pPr>
+              <w:cnfStyle w:val="000000000000" w:firstRow="0" w:lastRow="0" w:firstColumn="0" w:lastColumn="0" w:oddVBand="0" w:evenVBand="0" w:oddHBand="0" w:evenHBand="0" w:firstRowFirstColumn="0" w:firstRowLastColumn="0" w:lastRowFirstColumn="0" w:lastRowLastColumn="0"/>
+            </w:pPr>
+            <w:r>
+              <w:t>Utente</w:t>
+            </w:r>
+          </w:p>
+        </w:tc>
+      </w:tr>
+      <w:tr>
+        <w:trPr>
+          <w:cnfStyle w:val="000000100000" w:firstRow="0" w:lastRow="0" w:firstColumn="0" w:lastColumn="0" w:oddVBand="0" w:evenVBand="0" w:oddHBand="1" w:evenHBand="0" w:firstRowFirstColumn="0" w:firstRowLastColumn="0" w:lastRowFirstColumn="0" w:lastRowLastColumn="0"/>
+        </w:trPr>
+        <w:tc>
+          <w:tcPr>
+            <w:cnfStyle w:val="001000000000" w:firstRow="0" w:lastRow="0" w:firstColumn="1" w:lastColumn="0" w:oddVBand="0" w:evenVBand="0" w:oddHBand="0" w:evenHBand="0" w:firstRowFirstColumn="0" w:firstRowLastColumn="0" w:lastRowFirstColumn="0" w:lastRowLastColumn="0"/>
+            <w:tcW w:w="2660" w:type="dxa"/>
+          </w:tcPr>
+          <w:p>
+            <w:r>
+              <w:t>Condizione d’ingresso</w:t>
+            </w:r>
+          </w:p>
+        </w:tc>
+        <w:tc>
+          <w:tcPr>
+            <w:tcW w:w="7118" w:type="dxa"/>
+          </w:tcPr>
+          <w:p>
+            <w:pPr>
+              <w:cnfStyle w:val="000000100000" w:firstRow="0" w:lastRow="0" w:firstColumn="0" w:lastColumn="0" w:oddVBand="0" w:evenVBand="0" w:oddHBand="1" w:evenHBand="0" w:firstRowFirstColumn="0" w:firstRowLastColumn="0" w:lastRowFirstColumn="0" w:lastRowLastColumn="0"/>
+            </w:pPr>
+            <w:r>
+              <w:t>Il giocatore preme su “</w:t>
+            </w:r>
+            <w:r>
+              <w:t>Crediti</w:t>
+            </w:r>
+            <w:r>
+              <w:t>”</w:t>
+            </w:r>
+          </w:p>
+        </w:tc>
+      </w:tr>
+      <w:tr>
+        <w:tc>
+          <w:tcPr>
+            <w:cnfStyle w:val="001000000000" w:firstRow="0" w:lastRow="0" w:firstColumn="1" w:lastColumn="0" w:oddVBand="0" w:evenVBand="0" w:oddHBand="0" w:evenHBand="0" w:firstRowFirstColumn="0" w:firstRowLastColumn="0" w:lastRowFirstColumn="0" w:lastRowLastColumn="0"/>
+            <w:tcW w:w="2660" w:type="dxa"/>
+          </w:tcPr>
+          <w:p>
+            <w:r>
+              <w:t>Flusso eventi</w:t>
+            </w:r>
+          </w:p>
+        </w:tc>
+        <w:tc>
+          <w:tcPr>
+            <w:tcW w:w="7118" w:type="dxa"/>
+          </w:tcPr>
+          <w:tbl>
+            <w:tblPr>
+              <w:tblStyle w:val="Grigliamedia1-Colore5"/>
+              <w:tblW w:w="0" w:type="auto"/>
+              <w:tblLook w:val="04A0" w:firstRow="1" w:lastRow="0" w:firstColumn="1" w:lastColumn="0" w:noHBand="0" w:noVBand="1"/>
+            </w:tblPr>
+            <w:tblGrid>
+              <w:gridCol w:w="3440"/>
+              <w:gridCol w:w="3442"/>
+            </w:tblGrid>
+            <w:tr>
+              <w:trPr>
+                <w:cnfStyle w:val="100000000000" w:firstRow="1" w:lastRow="0" w:firstColumn="0" w:lastColumn="0" w:oddVBand="0" w:evenVBand="0" w:oddHBand="0" w:evenHBand="0" w:firstRowFirstColumn="0" w:firstRowLastColumn="0" w:lastRowFirstColumn="0" w:lastRowLastColumn="0"/>
+              </w:trPr>
+              <w:tc>
+                <w:tcPr>
+                  <w:cnfStyle w:val="001000000000" w:firstRow="0" w:lastRow="0" w:firstColumn="1" w:lastColumn="0" w:oddVBand="0" w:evenVBand="0" w:oddHBand="0" w:evenHBand="0" w:firstRowFirstColumn="0" w:firstRowLastColumn="0" w:lastRowFirstColumn="0" w:lastRowLastColumn="0"/>
+                  <w:tcW w:w="3443" w:type="dxa"/>
+                </w:tcPr>
+                <w:p>
+                  <w:pPr>
+                    <w:jc w:val="center"/>
+                  </w:pPr>
+                  <w:r>
+                    <w:t>Utente</w:t>
+                  </w:r>
+                </w:p>
+              </w:tc>
+              <w:tc>
+                <w:tcPr>
+                  <w:tcW w:w="3444" w:type="dxa"/>
+                </w:tcPr>
+                <w:p>
+                  <w:pPr>
+                    <w:jc w:val="center"/>
+                    <w:cnfStyle w:val="100000000000" w:firstRow="1" w:lastRow="0" w:firstColumn="0" w:lastColumn="0" w:oddVBand="0" w:evenVBand="0" w:oddHBand="0" w:evenHBand="0" w:firstRowFirstColumn="0" w:firstRowLastColumn="0" w:lastRowFirstColumn="0" w:lastRowLastColumn="0"/>
+                  </w:pPr>
+                  <w:r>
+                    <w:t>Sistema</w:t>
+                  </w:r>
+                </w:p>
+              </w:tc>
+            </w:tr>
+            <w:tr>
+              <w:trPr>
+                <w:cnfStyle w:val="000000100000" w:firstRow="0" w:lastRow="0" w:firstColumn="0" w:lastColumn="0" w:oddVBand="0" w:evenVBand="0" w:oddHBand="1" w:evenHBand="0" w:firstRowFirstColumn="0" w:firstRowLastColumn="0" w:lastRowFirstColumn="0" w:lastRowLastColumn="0"/>
+              </w:trPr>
+              <w:tc>
+                <w:tcPr>
+                  <w:cnfStyle w:val="001000000000" w:firstRow="0" w:lastRow="0" w:firstColumn="1" w:lastColumn="0" w:oddVBand="0" w:evenVBand="0" w:oddHBand="0" w:evenHBand="0" w:firstRowFirstColumn="0" w:firstRowLastColumn="0" w:lastRowFirstColumn="0" w:lastRowLastColumn="0"/>
+                  <w:tcW w:w="3443" w:type="dxa"/>
+                </w:tcPr>
+                <w:p>
+                  <w:pPr>
+                    <w:rPr>
+                      <w:b w:val="0"/>
+                    </w:rPr>
+                  </w:pPr>
+                </w:p>
+              </w:tc>
+              <w:tc>
+                <w:tcPr>
+                  <w:tcW w:w="3444" w:type="dxa"/>
+                </w:tcPr>
+                <w:p>
+                  <w:pPr>
+                    <w:cnfStyle w:val="000000100000" w:firstRow="0" w:lastRow="0" w:firstColumn="0" w:lastColumn="0" w:oddVBand="0" w:evenVBand="0" w:oddHBand="1" w:evenHBand="0" w:firstRowFirstColumn="0" w:firstRowLastColumn="0" w:lastRowFirstColumn="0" w:lastRowLastColumn="0"/>
+                  </w:pPr>
+                  <w:r>
+                    <w:t xml:space="preserve">L’applicazione carica </w:t>
+                  </w:r>
+                  <w:r>
+                    <w:t>i dettagli degli sviluppatori</w:t>
+                  </w:r>
+                </w:p>
+              </w:tc>
+            </w:tr>
+            <w:tr>
+              <w:tc>
+                <w:tcPr>
+                  <w:cnfStyle w:val="001000000000" w:firstRow="0" w:lastRow="0" w:firstColumn="1" w:lastColumn="0" w:oddVBand="0" w:evenVBand="0" w:oddHBand="0" w:evenHBand="0" w:firstRowFirstColumn="0" w:firstRowLastColumn="0" w:lastRowFirstColumn="0" w:lastRowLastColumn="0"/>
+                  <w:tcW w:w="3443" w:type="dxa"/>
+                </w:tcPr>
+                <w:p>
+                  <w:pPr>
+                    <w:rPr>
+                      <w:b w:val="0"/>
+                    </w:rPr>
+                  </w:pPr>
+                  <w:r>
+                    <w:rPr>
+                      <w:b w:val="0"/>
+                    </w:rPr>
+                    <w:t xml:space="preserve">L’utente </w:t>
+                  </w:r>
+                  <w:r>
+                    <w:rPr>
+                      <w:b w:val="0"/>
+                    </w:rPr>
+                    <w:t>visualizza le informazioni sugli sviluppatori</w:t>
+                  </w:r>
+                </w:p>
+              </w:tc>
+              <w:tc>
+                <w:tcPr>
+                  <w:tcW w:w="3444" w:type="dxa"/>
+                </w:tcPr>
+                <w:p>
+                  <w:pPr>
+                    <w:cnfStyle w:val="000000000000" w:firstRow="0" w:lastRow="0" w:firstColumn="0" w:lastColumn="0" w:oddVBand="0" w:evenVBand="0" w:oddHBand="0" w:evenHBand="0" w:firstRowFirstColumn="0" w:firstRowLastColumn="0" w:lastRowFirstColumn="0" w:lastRowLastColumn="0"/>
+                  </w:pPr>
+                </w:p>
+              </w:tc>
+            </w:tr>
+          </w:tbl>
+          <w:p>
+            <w:pPr>
+              <w:cnfStyle w:val="000000000000" w:firstRow="0" w:lastRow="0" w:firstColumn="0" w:lastColumn="0" w:oddVBand="0" w:evenVBand="0" w:oddHBand="0" w:evenHBand="0" w:firstRowFirstColumn="0" w:firstRowLastColumn="0" w:lastRowFirstColumn="0" w:lastRowLastColumn="0"/>
+            </w:pPr>
+          </w:p>
+        </w:tc>
+      </w:tr>
+      <w:tr>
+        <w:trPr>
+          <w:cnfStyle w:val="000000100000" w:firstRow="0" w:lastRow="0" w:firstColumn="0" w:lastColumn="0" w:oddVBand="0" w:evenVBand="0" w:oddHBand="1" w:evenHBand="0" w:firstRowFirstColumn="0" w:firstRowLastColumn="0" w:lastRowFirstColumn="0" w:lastRowLastColumn="0"/>
+        </w:trPr>
+        <w:tc>
+          <w:tcPr>
+            <w:cnfStyle w:val="001000000000" w:firstRow="0" w:lastRow="0" w:firstColumn="1" w:lastColumn="0" w:oddVBand="0" w:evenVBand="0" w:oddHBand="0" w:evenHBand="0" w:firstRowFirstColumn="0" w:firstRowLastColumn="0" w:lastRowFirstColumn="0" w:lastRowLastColumn="0"/>
+            <w:tcW w:w="2660" w:type="dxa"/>
+          </w:tcPr>
+          <w:p>
+            <w:r>
+              <w:t>Condizioni d’uscita</w:t>
+            </w:r>
+          </w:p>
+        </w:tc>
+        <w:tc>
+          <w:tcPr>
+            <w:tcW w:w="7118" w:type="dxa"/>
+          </w:tcPr>
+          <w:p>
+            <w:pPr>
+              <w:cnfStyle w:val="000000100000" w:firstRow="0" w:lastRow="0" w:firstColumn="0" w:lastColumn="0" w:oddVBand="0" w:evenVBand="0" w:oddHBand="1" w:evenHBand="0" w:firstRowFirstColumn="0" w:firstRowLastColumn="0" w:lastRowFirstColumn="0" w:lastRowLastColumn="0"/>
+            </w:pPr>
+            <w:r>
+              <w:t xml:space="preserve">L’utente </w:t>
+            </w:r>
+            <w:r>
+              <w:t xml:space="preserve">chiude i crediti e </w:t>
+            </w:r>
+            <w:r>
+              <w:t>ritorna al menu principale</w:t>
+            </w:r>
+          </w:p>
+        </w:tc>
+      </w:tr>
+      <w:tr>
+        <w:tc>
+          <w:tcPr>
+            <w:cnfStyle w:val="001000000000" w:firstRow="0" w:lastRow="0" w:firstColumn="1" w:lastColumn="0" w:oddVBand="0" w:evenVBand="0" w:oddHBand="0" w:evenHBand="0" w:firstRowFirstColumn="0" w:firstRowLastColumn="0" w:lastRowFirstColumn="0" w:lastRowLastColumn="0"/>
+            <w:tcW w:w="2660" w:type="dxa"/>
+          </w:tcPr>
+          <w:p>
+            <w:r>
+              <w:t>Eccezioni</w:t>
+            </w:r>
+          </w:p>
+        </w:tc>
+        <w:tc>
+          <w:tcPr>
+            <w:tcW w:w="7118" w:type="dxa"/>
+          </w:tcPr>
+          <w:p>
+            <w:pPr>
+              <w:cnfStyle w:val="000000000000" w:firstRow="0" w:lastRow="0" w:firstColumn="0" w:lastColumn="0" w:oddVBand="0" w:evenVBand="0" w:oddHBand="0" w:evenHBand="0" w:firstRowFirstColumn="0" w:firstRowLastColumn="0" w:lastRowFirstColumn="0" w:lastRowLastColumn="0"/>
+            </w:pPr>
+          </w:p>
+        </w:tc>
+      </w:tr>
+    </w:tbl>
+    <w:p/>
+    <w:tbl>
+      <w:tblPr>
+        <w:tblStyle w:val="Sfondomedio2-Colore1"/>
+        <w:tblW w:w="0" w:type="auto"/>
+        <w:tblLook w:val="04A0" w:firstRow="1" w:lastRow="0" w:firstColumn="1" w:lastColumn="0" w:noHBand="0" w:noVBand="1"/>
+      </w:tblPr>
+      <w:tblGrid>
+        <w:gridCol w:w="2660"/>
+        <w:gridCol w:w="7118"/>
+      </w:tblGrid>
+      <w:tr>
+        <w:trPr>
+          <w:cnfStyle w:val="100000000000" w:firstRow="1" w:lastRow="0" w:firstColumn="0" w:lastColumn="0" w:oddVBand="0" w:evenVBand="0" w:oddHBand="0" w:evenHBand="0" w:firstRowFirstColumn="0" w:firstRowLastColumn="0" w:lastRowFirstColumn="0" w:lastRowLastColumn="0"/>
+        </w:trPr>
+        <w:tc>
+          <w:tcPr>
+            <w:cnfStyle w:val="001000000100" w:firstRow="0" w:lastRow="0" w:firstColumn="1" w:lastColumn="0" w:oddVBand="0" w:evenVBand="0" w:oddHBand="0" w:evenHBand="0" w:firstRowFirstColumn="1" w:firstRowLastColumn="0" w:lastRowFirstColumn="0" w:lastRowLastColumn="0"/>
+            <w:tcW w:w="2660" w:type="dxa"/>
+          </w:tcPr>
+          <w:p>
+            <w:r>
+              <w:t>ID</w:t>
+            </w:r>
+          </w:p>
+        </w:tc>
+        <w:tc>
+          <w:tcPr>
+            <w:tcW w:w="7118" w:type="dxa"/>
+          </w:tcPr>
+          <w:p>
+            <w:pPr>
+              <w:cnfStyle w:val="100000000000" w:firstRow="1" w:lastRow="0" w:firstColumn="0" w:lastColumn="0" w:oddVBand="0" w:evenVBand="0" w:oddHBand="0" w:evenHBand="0" w:firstRowFirstColumn="0" w:firstRowLastColumn="0" w:lastRowFirstColumn="0" w:lastRowLastColumn="0"/>
+            </w:pPr>
+            <w:r>
+              <w:t>UC-00</w:t>
+            </w:r>
+            <w:r>
+              <w:t>5</w:t>
+            </w:r>
+          </w:p>
+        </w:tc>
+      </w:tr>
+      <w:tr>
+        <w:trPr>
+          <w:cnfStyle w:val="000000100000" w:firstRow="0" w:lastRow="0" w:firstColumn="0" w:lastColumn="0" w:oddVBand="0" w:evenVBand="0" w:oddHBand="1" w:evenHBand="0" w:firstRowFirstColumn="0" w:firstRowLastColumn="0" w:lastRowFirstColumn="0" w:lastRowLastColumn="0"/>
+        </w:trPr>
+        <w:tc>
+          <w:tcPr>
+            <w:cnfStyle w:val="001000000000" w:firstRow="0" w:lastRow="0" w:firstColumn="1" w:lastColumn="0" w:oddVBand="0" w:evenVBand="0" w:oddHBand="0" w:evenHBand="0" w:firstRowFirstColumn="0" w:firstRowLastColumn="0" w:lastRowFirstColumn="0" w:lastRowLastColumn="0"/>
+            <w:tcW w:w="2660" w:type="dxa"/>
+          </w:tcPr>
+          <w:p>
+            <w:r>
+              <w:t>Nome</w:t>
+            </w:r>
+          </w:p>
+        </w:tc>
+        <w:tc>
+          <w:tcPr>
+            <w:tcW w:w="7118" w:type="dxa"/>
+          </w:tcPr>
+          <w:p>
+            <w:pPr>
+              <w:cnfStyle w:val="000000100000" w:firstRow="0" w:lastRow="0" w:firstColumn="0" w:lastColumn="0" w:oddVBand="0" w:evenVBand="0" w:oddHBand="1" w:evenHBand="0" w:firstRowFirstColumn="0" w:firstRowLastColumn="0" w:lastRowFirstColumn="0" w:lastRowLastColumn="0"/>
+            </w:pPr>
+            <w:r>
+              <w:t>Esci</w:t>
+            </w:r>
+          </w:p>
+        </w:tc>
+      </w:tr>
+      <w:tr>
+        <w:tc>
+          <w:tcPr>
+            <w:cnfStyle w:val="001000000000" w:firstRow="0" w:lastRow="0" w:firstColumn="1" w:lastColumn="0" w:oddVBand="0" w:evenVBand="0" w:oddHBand="0" w:evenHBand="0" w:firstRowFirstColumn="0" w:firstRowLastColumn="0" w:lastRowFirstColumn="0" w:lastRowLastColumn="0"/>
+            <w:tcW w:w="2660" w:type="dxa"/>
+          </w:tcPr>
+          <w:p>
+            <w:r>
+              <w:t>Partecipanti</w:t>
+            </w:r>
+          </w:p>
+        </w:tc>
+        <w:tc>
+          <w:tcPr>
+            <w:tcW w:w="7118" w:type="dxa"/>
+          </w:tcPr>
+          <w:p>
+            <w:pPr>
+              <w:cnfStyle w:val="000000000000" w:firstRow="0" w:lastRow="0" w:firstColumn="0" w:lastColumn="0" w:oddVBand="0" w:evenVBand="0" w:oddHBand="0" w:evenHBand="0" w:firstRowFirstColumn="0" w:firstRowLastColumn="0" w:lastRowFirstColumn="0" w:lastRowLastColumn="0"/>
+            </w:pPr>
+            <w:r>
+              <w:t>Utente</w:t>
+            </w:r>
+          </w:p>
+        </w:tc>
+      </w:tr>
+      <w:tr>
+        <w:trPr>
+          <w:cnfStyle w:val="000000100000" w:firstRow="0" w:lastRow="0" w:firstColumn="0" w:lastColumn="0" w:oddVBand="0" w:evenVBand="0" w:oddHBand="1" w:evenHBand="0" w:firstRowFirstColumn="0" w:firstRowLastColumn="0" w:lastRowFirstColumn="0" w:lastRowLastColumn="0"/>
+        </w:trPr>
+        <w:tc>
+          <w:tcPr>
+            <w:cnfStyle w:val="001000000000" w:firstRow="0" w:lastRow="0" w:firstColumn="1" w:lastColumn="0" w:oddVBand="0" w:evenVBand="0" w:oddHBand="0" w:evenHBand="0" w:firstRowFirstColumn="0" w:firstRowLastColumn="0" w:lastRowFirstColumn="0" w:lastRowLastColumn="0"/>
+            <w:tcW w:w="2660" w:type="dxa"/>
+          </w:tcPr>
+          <w:p>
+            <w:r>
+              <w:t>Condizione d’ingresso</w:t>
+            </w:r>
+          </w:p>
+        </w:tc>
+        <w:tc>
+          <w:tcPr>
+            <w:tcW w:w="7118" w:type="dxa"/>
+          </w:tcPr>
+          <w:p>
+            <w:pPr>
+              <w:cnfStyle w:val="000000100000" w:firstRow="0" w:lastRow="0" w:firstColumn="0" w:lastColumn="0" w:oddVBand="0" w:evenVBand="0" w:oddHBand="1" w:evenHBand="0" w:firstRowFirstColumn="0" w:firstRowLastColumn="0" w:lastRowFirstColumn="0" w:lastRowLastColumn="0"/>
+            </w:pPr>
+            <w:r>
+              <w:t>Il giocatore preme su “</w:t>
+            </w:r>
+            <w:r>
+              <w:t>Esci</w:t>
+            </w:r>
+            <w:r>
+              <w:t>”</w:t>
+            </w:r>
+          </w:p>
+        </w:tc>
+      </w:tr>
+      <w:tr>
+        <w:tc>
+          <w:tcPr>
+            <w:cnfStyle w:val="001000000000" w:firstRow="0" w:lastRow="0" w:firstColumn="1" w:lastColumn="0" w:oddVBand="0" w:evenVBand="0" w:oddHBand="0" w:evenHBand="0" w:firstRowFirstColumn="0" w:firstRowLastColumn="0" w:lastRowFirstColumn="0" w:lastRowLastColumn="0"/>
+            <w:tcW w:w="2660" w:type="dxa"/>
+          </w:tcPr>
+          <w:p>
+            <w:r>
+              <w:t>Flusso eventi</w:t>
+            </w:r>
+          </w:p>
+        </w:tc>
+        <w:tc>
+          <w:tcPr>
+            <w:tcW w:w="7118" w:type="dxa"/>
+          </w:tcPr>
+          <w:tbl>
+            <w:tblPr>
+              <w:tblStyle w:val="Grigliamedia1-Colore5"/>
+              <w:tblW w:w="0" w:type="auto"/>
+              <w:tblLook w:val="04A0" w:firstRow="1" w:lastRow="0" w:firstColumn="1" w:lastColumn="0" w:noHBand="0" w:noVBand="1"/>
+            </w:tblPr>
+            <w:tblGrid>
+              <w:gridCol w:w="3440"/>
+              <w:gridCol w:w="3442"/>
+            </w:tblGrid>
+            <w:tr>
+              <w:trPr>
+                <w:cnfStyle w:val="100000000000" w:firstRow="1" w:lastRow="0" w:firstColumn="0" w:lastColumn="0" w:oddVBand="0" w:evenVBand="0" w:oddHBand="0" w:evenHBand="0" w:firstRowFirstColumn="0" w:firstRowLastColumn="0" w:lastRowFirstColumn="0" w:lastRowLastColumn="0"/>
+              </w:trPr>
+              <w:tc>
+                <w:tcPr>
+                  <w:cnfStyle w:val="001000000000" w:firstRow="0" w:lastRow="0" w:firstColumn="1" w:lastColumn="0" w:oddVBand="0" w:evenVBand="0" w:oddHBand="0" w:evenHBand="0" w:firstRowFirstColumn="0" w:firstRowLastColumn="0" w:lastRowFirstColumn="0" w:lastRowLastColumn="0"/>
+                  <w:tcW w:w="3443" w:type="dxa"/>
+                </w:tcPr>
+                <w:p>
+                  <w:pPr>
+                    <w:jc w:val="center"/>
+                  </w:pPr>
+                  <w:r>
+                    <w:t>Utente</w:t>
+                  </w:r>
+                </w:p>
+              </w:tc>
+              <w:tc>
+                <w:tcPr>
+                  <w:tcW w:w="3444" w:type="dxa"/>
+                </w:tcPr>
+                <w:p>
+                  <w:pPr>
+                    <w:jc w:val="center"/>
+                    <w:cnfStyle w:val="100000000000" w:firstRow="1" w:lastRow="0" w:firstColumn="0" w:lastColumn="0" w:oddVBand="0" w:evenVBand="0" w:oddHBand="0" w:evenHBand="0" w:firstRowFirstColumn="0" w:firstRowLastColumn="0" w:lastRowFirstColumn="0" w:lastRowLastColumn="0"/>
+                  </w:pPr>
+                  <w:r>
+                    <w:t>Sistema</w:t>
+                  </w:r>
+                </w:p>
+              </w:tc>
+            </w:tr>
+            <w:tr>
+              <w:trPr>
+                <w:cnfStyle w:val="000000100000" w:firstRow="0" w:lastRow="0" w:firstColumn="0" w:lastColumn="0" w:oddVBand="0" w:evenVBand="0" w:oddHBand="1" w:evenHBand="0" w:firstRowFirstColumn="0" w:firstRowLastColumn="0" w:lastRowFirstColumn="0" w:lastRowLastColumn="0"/>
+              </w:trPr>
+              <w:tc>
+                <w:tcPr>
+                  <w:cnfStyle w:val="001000000000" w:firstRow="0" w:lastRow="0" w:firstColumn="1" w:lastColumn="0" w:oddVBand="0" w:evenVBand="0" w:oddHBand="0" w:evenHBand="0" w:firstRowFirstColumn="0" w:firstRowLastColumn="0" w:lastRowFirstColumn="0" w:lastRowLastColumn="0"/>
+                  <w:tcW w:w="3443" w:type="dxa"/>
+                </w:tcPr>
+                <w:p>
+                  <w:pPr>
+                    <w:rPr>
+                      <w:b w:val="0"/>
+                    </w:rPr>
+                  </w:pPr>
+                </w:p>
+              </w:tc>
+              <w:tc>
+                <w:tcPr>
+                  <w:tcW w:w="3444" w:type="dxa"/>
+                </w:tcPr>
+                <w:p>
+                  <w:pPr>
+                    <w:cnfStyle w:val="000000100000" w:firstRow="0" w:lastRow="0" w:firstColumn="0" w:lastColumn="0" w:oddVBand="0" w:evenVBand="0" w:oddHBand="1" w:evenHBand="0" w:firstRowFirstColumn="0" w:firstRowLastColumn="0" w:lastRowFirstColumn="0" w:lastRowLastColumn="0"/>
+                  </w:pPr>
+                  <w:r>
+                    <w:t>L</w:t>
+                  </w:r>
+                  <w:r>
+                    <w:t>’applicazione termina</w:t>
+                  </w:r>
+                </w:p>
+              </w:tc>
+            </w:tr>
+            <w:tr>
+              <w:tc>
+                <w:tcPr>
+                  <w:cnfStyle w:val="001000000000" w:firstRow="0" w:lastRow="0" w:firstColumn="1" w:lastColumn="0" w:oddVBand="0" w:evenVBand="0" w:oddHBand="0" w:evenHBand="0" w:firstRowFirstColumn="0" w:firstRowLastColumn="0" w:lastRowFirstColumn="0" w:lastRowLastColumn="0"/>
+                  <w:tcW w:w="3443" w:type="dxa"/>
+                </w:tcPr>
+                <w:p>
+                  <w:pPr>
+                    <w:rPr>
+                      <w:b w:val="0"/>
+                    </w:rPr>
+                  </w:pPr>
+                  <w:r>
+                    <w:rPr>
+                      <w:b w:val="0"/>
+                    </w:rPr>
+                    <w:t xml:space="preserve">L’utente </w:t>
+                  </w:r>
+                  <w:r>
+                    <w:rPr>
+                      <w:b w:val="0"/>
+                    </w:rPr>
+                    <w:t>ritorna alle funzionalità del proprio dispositivo</w:t>
+                  </w:r>
+                </w:p>
+              </w:tc>
+              <w:tc>
+                <w:tcPr>
+                  <w:tcW w:w="3444" w:type="dxa"/>
+                </w:tcPr>
+                <w:p>
+                  <w:pPr>
+                    <w:cnfStyle w:val="000000000000" w:firstRow="0" w:lastRow="0" w:firstColumn="0" w:lastColumn="0" w:oddVBand="0" w:evenVBand="0" w:oddHBand="0" w:evenHBand="0" w:firstRowFirstColumn="0" w:firstRowLastColumn="0" w:lastRowFirstColumn="0" w:lastRowLastColumn="0"/>
+                  </w:pPr>
+                </w:p>
+              </w:tc>
+            </w:tr>
+          </w:tbl>
+          <w:p>
+            <w:pPr>
+              <w:cnfStyle w:val="000000000000" w:firstRow="0" w:lastRow="0" w:firstColumn="0" w:lastColumn="0" w:oddVBand="0" w:evenVBand="0" w:oddHBand="0" w:evenHBand="0" w:firstRowFirstColumn="0" w:firstRowLastColumn="0" w:lastRowFirstColumn="0" w:lastRowLastColumn="0"/>
+            </w:pPr>
+          </w:p>
+        </w:tc>
+      </w:tr>
+      <w:tr>
+        <w:trPr>
+          <w:cnfStyle w:val="000000100000" w:firstRow="0" w:lastRow="0" w:firstColumn="0" w:lastColumn="0" w:oddVBand="0" w:evenVBand="0" w:oddHBand="1" w:evenHBand="0" w:firstRowFirstColumn="0" w:firstRowLastColumn="0" w:lastRowFirstColumn="0" w:lastRowLastColumn="0"/>
+        </w:trPr>
+        <w:tc>
+          <w:tcPr>
+            <w:cnfStyle w:val="001000000000" w:firstRow="0" w:lastRow="0" w:firstColumn="1" w:lastColumn="0" w:oddVBand="0" w:evenVBand="0" w:oddHBand="0" w:evenHBand="0" w:firstRowFirstColumn="0" w:firstRowLastColumn="0" w:lastRowFirstColumn="0" w:lastRowLastColumn="0"/>
+            <w:tcW w:w="2660" w:type="dxa"/>
+          </w:tcPr>
+          <w:p>
+            <w:r>
+              <w:t>Condizioni d’uscita</w:t>
+            </w:r>
+          </w:p>
+        </w:tc>
+        <w:tc>
+          <w:tcPr>
+            <w:tcW w:w="7118" w:type="dxa"/>
+          </w:tcPr>
+          <w:p>
+            <w:pPr>
+              <w:cnfStyle w:val="000000100000" w:firstRow="0" w:lastRow="0" w:firstColumn="0" w:lastColumn="0" w:oddVBand="0" w:evenVBand="0" w:oddHBand="1" w:evenHBand="0" w:firstRowFirstColumn="0" w:firstRowLastColumn="0" w:lastRowFirstColumn="0" w:lastRowLastColumn="0"/>
+            </w:pPr>
+          </w:p>
+        </w:tc>
+      </w:tr>
+      <w:tr>
+        <w:tc>
+          <w:tcPr>
+            <w:cnfStyle w:val="001000000000" w:firstRow="0" w:lastRow="0" w:firstColumn="1" w:lastColumn="0" w:oddVBand="0" w:evenVBand="0" w:oddHBand="0" w:evenHBand="0" w:firstRowFirstColumn="0" w:firstRowLastColumn="0" w:lastRowFirstColumn="0" w:lastRowLastColumn="0"/>
+            <w:tcW w:w="2660" w:type="dxa"/>
+          </w:tcPr>
+          <w:p>
+            <w:r>
+              <w:t>Eccezioni</w:t>
+            </w:r>
+          </w:p>
+        </w:tc>
+        <w:tc>
+          <w:tcPr>
+            <w:tcW w:w="7118" w:type="dxa"/>
+          </w:tcPr>
+          <w:p>
+            <w:pPr>
+              <w:cnfStyle w:val="000000000000" w:firstRow="0" w:lastRow="0" w:firstColumn="0" w:lastColumn="0" w:oddVBand="0" w:evenVBand="0" w:oddHBand="0" w:evenHBand="0" w:firstRowFirstColumn="0" w:firstRowLastColumn="0" w:lastRowFirstColumn="0" w:lastRowLastColumn="0"/>
+            </w:pPr>
+          </w:p>
+        </w:tc>
+      </w:tr>
+    </w:tbl>
+    <w:p>
+      <w:pPr>
+        <w:pStyle w:val="Titolo1"/>
+      </w:pPr>
+      <w:r>
+        <w:lastRenderedPageBreak/>
         <w:t>4.3 Diagramma delle Classi</w:t>
       </w:r>
     </w:p>
@@ -3084,7 +4815,6 @@
         <w:pStyle w:val="Titolo1"/>
       </w:pPr>
       <w:r>
-        <w:lastRenderedPageBreak/>
         <w:t>4.4 Diagramma di sequenza</w:t>
       </w:r>
     </w:p>
@@ -3093,10 +4823,13 @@
         <w:pStyle w:val="Titolo2"/>
       </w:pPr>
       <w:r>
-        <w:t>4.4.1 Scenario di base</w:t>
-      </w:r>
-    </w:p>
-    <w:p>
+        <w:t>Scelta Lingua</w:t>
+      </w:r>
+    </w:p>
+    <w:p>
+      <w:pPr>
+        <w:jc w:val="center"/>
+      </w:pPr>
       <w:r>
         <w:rPr>
           <w:noProof/>
@@ -3104,9 +4837,9 @@
         </w:rPr>
         <w:drawing>
           <wp:inline distT="0" distB="0" distL="0" distR="0">
-            <wp:extent cx="6120130" cy="3901440"/>
-            <wp:effectExtent l="0" t="0" r="0" b="3810"/>
-            <wp:docPr id="11" name="Immagine 11"/>
+            <wp:extent cx="4942868" cy="4068000"/>
+            <wp:effectExtent l="0" t="0" r="0" b="8890"/>
+            <wp:docPr id="9" name="Immagine 9"/>
             <wp:cNvGraphicFramePr>
               <a:graphicFrameLocks xmlns:a="http://schemas.openxmlformats.org/drawingml/2006/main" noChangeAspect="1"/>
             </wp:cNvGraphicFramePr>
@@ -3114,7 +4847,7 @@
               <a:graphicData uri="http://schemas.openxmlformats.org/drawingml/2006/picture">
                 <pic:pic xmlns:pic="http://schemas.openxmlformats.org/drawingml/2006/picture">
                   <pic:nvPicPr>
-                    <pic:cNvPr id="0" name="scenario_di_base.png"/>
+                    <pic:cNvPr id="0" name="scelta_lingua.png"/>
                     <pic:cNvPicPr/>
                   </pic:nvPicPr>
                   <pic:blipFill>
@@ -3132,7 +4865,7 @@
                   <pic:spPr>
                     <a:xfrm>
                       <a:off x="0" y="0"/>
-                      <a:ext cx="6120130" cy="3901440"/>
+                      <a:ext cx="4942868" cy="4068000"/>
                     </a:xfrm>
                     <a:prstGeom prst="rect">
                       <a:avLst/>
@@ -3146,7 +4879,250 @@
       </w:r>
     </w:p>
     <w:p/>
-    <w:p>
+    <w:p/>
+    <w:p/>
+    <w:p>
+      <w:pPr>
+        <w:pStyle w:val="Titolo2"/>
+      </w:pPr>
+      <w:r>
+        <w:lastRenderedPageBreak/>
+        <w:t>Inizio partita</w:t>
+      </w:r>
+    </w:p>
+    <w:p>
+      <w:pPr>
+        <w:jc w:val="center"/>
+      </w:pPr>
+      <w:r>
+        <w:rPr>
+          <w:noProof/>
+          <w:lang w:eastAsia="it-IT"/>
+        </w:rPr>
+        <w:drawing>
+          <wp:inline distT="0" distB="0" distL="0" distR="0">
+            <wp:extent cx="5220000" cy="4066914"/>
+            <wp:effectExtent l="0" t="0" r="0" b="0"/>
+            <wp:docPr id="12" name="Immagine 12"/>
+            <wp:cNvGraphicFramePr>
+              <a:graphicFrameLocks xmlns:a="http://schemas.openxmlformats.org/drawingml/2006/main" noChangeAspect="1"/>
+            </wp:cNvGraphicFramePr>
+            <a:graphic xmlns:a="http://schemas.openxmlformats.org/drawingml/2006/main">
+              <a:graphicData uri="http://schemas.openxmlformats.org/drawingml/2006/picture">
+                <pic:pic xmlns:pic="http://schemas.openxmlformats.org/drawingml/2006/picture">
+                  <pic:nvPicPr>
+                    <pic:cNvPr id="0" name="inizio_partita.png"/>
+                    <pic:cNvPicPr/>
+                  </pic:nvPicPr>
+                  <pic:blipFill>
+                    <a:blip r:embed="rId11">
+                      <a:extLst>
+                        <a:ext uri="{28A0092B-C50C-407E-A947-70E740481C1C}">
+                          <a14:useLocalDpi xmlns:a14="http://schemas.microsoft.com/office/drawing/2010/main" val="0"/>
+                        </a:ext>
+                      </a:extLst>
+                    </a:blip>
+                    <a:stretch>
+                      <a:fillRect/>
+                    </a:stretch>
+                  </pic:blipFill>
+                  <pic:spPr>
+                    <a:xfrm>
+                      <a:off x="0" y="0"/>
+                      <a:ext cx="5220000" cy="4066914"/>
+                    </a:xfrm>
+                    <a:prstGeom prst="rect">
+                      <a:avLst/>
+                    </a:prstGeom>
+                  </pic:spPr>
+                </pic:pic>
+              </a:graphicData>
+            </a:graphic>
+          </wp:inline>
+        </w:drawing>
+      </w:r>
+    </w:p>
+    <w:p>
+      <w:pPr>
+        <w:pStyle w:val="Titolo2"/>
+      </w:pPr>
+      <w:r>
+        <w:t>Visualizza punteggi</w:t>
+      </w:r>
+    </w:p>
+    <w:p>
+      <w:pPr>
+        <w:jc w:val="center"/>
+      </w:pPr>
+      <w:r>
+        <w:rPr>
+          <w:noProof/>
+          <w:lang w:eastAsia="it-IT"/>
+        </w:rPr>
+        <w:drawing>
+          <wp:inline distT="0" distB="0" distL="0" distR="0">
+            <wp:extent cx="4801270" cy="3448532"/>
+            <wp:effectExtent l="0" t="0" r="0" b="0"/>
+            <wp:docPr id="14" name="Immagine 14"/>
+            <wp:cNvGraphicFramePr>
+              <a:graphicFrameLocks xmlns:a="http://schemas.openxmlformats.org/drawingml/2006/main" noChangeAspect="1"/>
+            </wp:cNvGraphicFramePr>
+            <a:graphic xmlns:a="http://schemas.openxmlformats.org/drawingml/2006/main">
+              <a:graphicData uri="http://schemas.openxmlformats.org/drawingml/2006/picture">
+                <pic:pic xmlns:pic="http://schemas.openxmlformats.org/drawingml/2006/picture">
+                  <pic:nvPicPr>
+                    <pic:cNvPr id="0" name="visualizza_punteggi.png"/>
+                    <pic:cNvPicPr/>
+                  </pic:nvPicPr>
+                  <pic:blipFill>
+                    <a:blip r:embed="rId12">
+                      <a:extLst>
+                        <a:ext uri="{28A0092B-C50C-407E-A947-70E740481C1C}">
+                          <a14:useLocalDpi xmlns:a14="http://schemas.microsoft.com/office/drawing/2010/main" val="0"/>
+                        </a:ext>
+                      </a:extLst>
+                    </a:blip>
+                    <a:stretch>
+                      <a:fillRect/>
+                    </a:stretch>
+                  </pic:blipFill>
+                  <pic:spPr>
+                    <a:xfrm>
+                      <a:off x="0" y="0"/>
+                      <a:ext cx="4801270" cy="3448532"/>
+                    </a:xfrm>
+                    <a:prstGeom prst="rect">
+                      <a:avLst/>
+                    </a:prstGeom>
+                  </pic:spPr>
+                </pic:pic>
+              </a:graphicData>
+            </a:graphic>
+          </wp:inline>
+        </w:drawing>
+      </w:r>
+    </w:p>
+    <w:p>
+      <w:pPr>
+        <w:pStyle w:val="Titolo2"/>
+      </w:pPr>
+      <w:r>
+        <w:lastRenderedPageBreak/>
+        <w:t>Visualizza crediti</w:t>
+      </w:r>
+    </w:p>
+    <w:p>
+      <w:pPr>
+        <w:jc w:val="center"/>
+      </w:pPr>
+      <w:r>
+        <w:rPr>
+          <w:noProof/>
+          <w:lang w:eastAsia="it-IT"/>
+        </w:rPr>
+        <w:drawing>
+          <wp:inline distT="0" distB="0" distL="0" distR="0">
+            <wp:extent cx="4467849" cy="3429479"/>
+            <wp:effectExtent l="0" t="0" r="9525" b="0"/>
+            <wp:docPr id="16" name="Immagine 16"/>
+            <wp:cNvGraphicFramePr>
+              <a:graphicFrameLocks xmlns:a="http://schemas.openxmlformats.org/drawingml/2006/main" noChangeAspect="1"/>
+            </wp:cNvGraphicFramePr>
+            <a:graphic xmlns:a="http://schemas.openxmlformats.org/drawingml/2006/main">
+              <a:graphicData uri="http://schemas.openxmlformats.org/drawingml/2006/picture">
+                <pic:pic xmlns:pic="http://schemas.openxmlformats.org/drawingml/2006/picture">
+                  <pic:nvPicPr>
+                    <pic:cNvPr id="0" name="visualizza_crediti.png"/>
+                    <pic:cNvPicPr/>
+                  </pic:nvPicPr>
+                  <pic:blipFill>
+                    <a:blip r:embed="rId13">
+                      <a:extLst>
+                        <a:ext uri="{28A0092B-C50C-407E-A947-70E740481C1C}">
+                          <a14:useLocalDpi xmlns:a14="http://schemas.microsoft.com/office/drawing/2010/main" val="0"/>
+                        </a:ext>
+                      </a:extLst>
+                    </a:blip>
+                    <a:stretch>
+                      <a:fillRect/>
+                    </a:stretch>
+                  </pic:blipFill>
+                  <pic:spPr>
+                    <a:xfrm>
+                      <a:off x="0" y="0"/>
+                      <a:ext cx="4467849" cy="3429479"/>
+                    </a:xfrm>
+                    <a:prstGeom prst="rect">
+                      <a:avLst/>
+                    </a:prstGeom>
+                  </pic:spPr>
+                </pic:pic>
+              </a:graphicData>
+            </a:graphic>
+          </wp:inline>
+        </w:drawing>
+      </w:r>
+    </w:p>
+    <w:p>
+      <w:pPr>
+        <w:pStyle w:val="Titolo2"/>
+      </w:pPr>
+      <w:r>
+        <w:t>Esci</w:t>
+      </w:r>
+    </w:p>
+    <w:p>
+      <w:pPr>
+        <w:pStyle w:val="Titolo2"/>
+        <w:jc w:val="center"/>
+      </w:pPr>
+      <w:r>
+        <w:rPr>
+          <w:noProof/>
+          <w:lang w:eastAsia="it-IT"/>
+        </w:rPr>
+        <w:drawing>
+          <wp:inline distT="0" distB="0" distL="0" distR="0">
+            <wp:extent cx="3048426" cy="3505690"/>
+            <wp:effectExtent l="0" t="0" r="0" b="0"/>
+            <wp:docPr id="15" name="Immagine 15"/>
+            <wp:cNvGraphicFramePr>
+              <a:graphicFrameLocks xmlns:a="http://schemas.openxmlformats.org/drawingml/2006/main" noChangeAspect="1"/>
+            </wp:cNvGraphicFramePr>
+            <a:graphic xmlns:a="http://schemas.openxmlformats.org/drawingml/2006/main">
+              <a:graphicData uri="http://schemas.openxmlformats.org/drawingml/2006/picture">
+                <pic:pic xmlns:pic="http://schemas.openxmlformats.org/drawingml/2006/picture">
+                  <pic:nvPicPr>
+                    <pic:cNvPr id="0" name="esci.png"/>
+                    <pic:cNvPicPr/>
+                  </pic:nvPicPr>
+                  <pic:blipFill>
+                    <a:blip r:embed="rId14">
+                      <a:extLst>
+                        <a:ext uri="{28A0092B-C50C-407E-A947-70E740481C1C}">
+                          <a14:useLocalDpi xmlns:a14="http://schemas.microsoft.com/office/drawing/2010/main" val="0"/>
+                        </a:ext>
+                      </a:extLst>
+                    </a:blip>
+                    <a:stretch>
+                      <a:fillRect/>
+                    </a:stretch>
+                  </pic:blipFill>
+                  <pic:spPr>
+                    <a:xfrm>
+                      <a:off x="0" y="0"/>
+                      <a:ext cx="3048426" cy="3505690"/>
+                    </a:xfrm>
+                    <a:prstGeom prst="rect">
+                      <a:avLst/>
+                    </a:prstGeom>
+                  </pic:spPr>
+                </pic:pic>
+              </a:graphicData>
+            </a:graphic>
+          </wp:inline>
+        </w:drawing>
+      </w:r>
       <w:r>
         <w:br w:type="page"/>
       </w:r>
@@ -3203,7 +5179,7 @@
                     </pic:cNvPicPr>
                   </pic:nvPicPr>
                   <pic:blipFill>
-                    <a:blip r:embed="rId11">
+                    <a:blip r:embed="rId15">
                       <a:extLst>
                         <a:ext uri="{28A0092B-C50C-407E-A947-70E740481C1C}">
                           <a14:useLocalDpi xmlns:a14="http://schemas.microsoft.com/office/drawing/2010/main" val="0"/>
@@ -3309,7 +5285,7 @@
                     </pic:cNvPicPr>
                   </pic:nvPicPr>
                   <pic:blipFill>
-                    <a:blip r:embed="rId12" cstate="print">
+                    <a:blip r:embed="rId16" cstate="print">
                       <a:extLst>
                         <a:ext uri="{28A0092B-C50C-407E-A947-70E740481C1C}">
                           <a14:useLocalDpi xmlns:a14="http://schemas.microsoft.com/office/drawing/2010/main" val="0"/>
@@ -3403,7 +5379,7 @@
                     </pic:cNvPicPr>
                   </pic:nvPicPr>
                   <pic:blipFill>
-                    <a:blip r:embed="rId13">
+                    <a:blip r:embed="rId17">
                       <a:extLst>
                         <a:ext uri="{28A0092B-C50C-407E-A947-70E740481C1C}">
                           <a14:useLocalDpi xmlns:a14="http://schemas.microsoft.com/office/drawing/2010/main" val="0"/>
@@ -3496,7 +5472,7 @@
                     </pic:cNvPicPr>
                   </pic:nvPicPr>
                   <pic:blipFill>
-                    <a:blip r:embed="rId14">
+                    <a:blip r:embed="rId18">
                       <a:extLst>
                         <a:ext uri="{28A0092B-C50C-407E-A947-70E740481C1C}">
                           <a14:useLocalDpi xmlns:a14="http://schemas.microsoft.com/office/drawing/2010/main" val="0"/>
@@ -3604,7 +5580,7 @@
                     </pic:cNvPicPr>
                   </pic:nvPicPr>
                   <pic:blipFill>
-                    <a:blip r:embed="rId15">
+                    <a:blip r:embed="rId19">
                       <a:extLst>
                         <a:ext uri="{28A0092B-C50C-407E-A947-70E740481C1C}">
                           <a14:useLocalDpi xmlns:a14="http://schemas.microsoft.com/office/drawing/2010/main" val="0"/>
@@ -3703,7 +5679,7 @@
                     </pic:cNvPicPr>
                   </pic:nvPicPr>
                   <pic:blipFill>
-                    <a:blip r:embed="rId16">
+                    <a:blip r:embed="rId20">
                       <a:extLst>
                         <a:ext uri="{28A0092B-C50C-407E-A947-70E740481C1C}">
                           <a14:useLocalDpi xmlns:a14="http://schemas.microsoft.com/office/drawing/2010/main" val="0"/>
@@ -3804,7 +5780,7 @@
           <w:b/>
         </w:rPr>
       </w:pPr>
-      <w:hyperlink r:id="rId17" w:history="1">
+      <w:hyperlink r:id="rId21" w:history="1">
         <w:r>
           <w:rPr>
             <w:rStyle w:val="Collegamentoipertestuale"/>
@@ -3821,8 +5797,8 @@
       </w:r>
     </w:p>
     <w:sectPr>
-      <w:headerReference w:type="even" r:id="rId18"/>
-      <w:headerReference w:type="default" r:id="rId19"/>
+      <w:headerReference w:type="even" r:id="rId22"/>
+      <w:headerReference w:type="default" r:id="rId23"/>
       <w:pgSz w:w="11906" w:h="16838"/>
       <w:pgMar w:top="1417" w:right="1134" w:bottom="1134" w:left="1134" w:header="708" w:footer="708" w:gutter="0"/>
       <w:cols w:space="708"/>
@@ -5439,6 +7415,228 @@
       <w:u w:val="single"/>
     </w:rPr>
   </w:style>
+  <w:style w:type="table" w:styleId="Sfondomedio2-Colore1">
+    <w:name w:val="Medium Shading 2 Accent 1"/>
+    <w:basedOn w:val="Tabellanormale"/>
+    <w:uiPriority w:val="64"/>
+    <w:rsid w:val="00607005"/>
+    <w:pPr>
+      <w:spacing w:after="0" w:line="240" w:lineRule="auto"/>
+    </w:pPr>
+    <w:tblPr>
+      <w:tblStyleRowBandSize w:val="1"/>
+      <w:tblStyleColBandSize w:val="1"/>
+      <w:tblInd w:w="0" w:type="dxa"/>
+      <w:tblBorders>
+        <w:top w:val="single" w:sz="18" w:space="0" w:color="auto"/>
+        <w:bottom w:val="single" w:sz="18" w:space="0" w:color="auto"/>
+      </w:tblBorders>
+      <w:tblCellMar>
+        <w:top w:w="0" w:type="dxa"/>
+        <w:left w:w="108" w:type="dxa"/>
+        <w:bottom w:w="0" w:type="dxa"/>
+        <w:right w:w="108" w:type="dxa"/>
+      </w:tblCellMar>
+    </w:tblPr>
+    <w:tblStylePr w:type="firstRow">
+      <w:pPr>
+        <w:spacing w:before="0" w:after="0" w:line="240" w:lineRule="auto"/>
+      </w:pPr>
+      <w:rPr>
+        <w:b/>
+        <w:bCs/>
+        <w:color w:val="FFFFFF" w:themeColor="background1"/>
+      </w:rPr>
+      <w:tblPr/>
+      <w:tcPr>
+        <w:tcBorders>
+          <w:top w:val="single" w:sz="18" w:space="0" w:color="auto"/>
+          <w:left w:val="nil"/>
+          <w:bottom w:val="single" w:sz="18" w:space="0" w:color="auto"/>
+          <w:right w:val="nil"/>
+          <w:insideH w:val="nil"/>
+          <w:insideV w:val="nil"/>
+        </w:tcBorders>
+        <w:shd w:val="clear" w:color="auto" w:fill="4F81BD" w:themeFill="accent1"/>
+      </w:tcPr>
+    </w:tblStylePr>
+    <w:tblStylePr w:type="lastRow">
+      <w:pPr>
+        <w:spacing w:before="0" w:after="0" w:line="240" w:lineRule="auto"/>
+      </w:pPr>
+      <w:rPr>
+        <w:color w:val="auto"/>
+      </w:rPr>
+      <w:tblPr/>
+      <w:tcPr>
+        <w:tcBorders>
+          <w:top w:val="double" w:sz="6" w:space="0" w:color="auto"/>
+          <w:left w:val="nil"/>
+          <w:bottom w:val="single" w:sz="18" w:space="0" w:color="auto"/>
+          <w:right w:val="nil"/>
+          <w:insideH w:val="nil"/>
+          <w:insideV w:val="nil"/>
+        </w:tcBorders>
+        <w:shd w:val="clear" w:color="auto" w:fill="FFFFFF" w:themeFill="background1"/>
+      </w:tcPr>
+    </w:tblStylePr>
+    <w:tblStylePr w:type="firstCol">
+      <w:rPr>
+        <w:b/>
+        <w:bCs/>
+        <w:color w:val="FFFFFF" w:themeColor="background1"/>
+      </w:rPr>
+      <w:tblPr/>
+      <w:tcPr>
+        <w:tcBorders>
+          <w:top w:val="nil"/>
+          <w:left w:val="nil"/>
+          <w:bottom w:val="single" w:sz="18" w:space="0" w:color="auto"/>
+          <w:right w:val="nil"/>
+          <w:insideH w:val="nil"/>
+          <w:insideV w:val="nil"/>
+        </w:tcBorders>
+        <w:shd w:val="clear" w:color="auto" w:fill="4F81BD" w:themeFill="accent1"/>
+      </w:tcPr>
+    </w:tblStylePr>
+    <w:tblStylePr w:type="lastCol">
+      <w:rPr>
+        <w:b/>
+        <w:bCs/>
+        <w:color w:val="FFFFFF" w:themeColor="background1"/>
+      </w:rPr>
+      <w:tblPr/>
+      <w:tcPr>
+        <w:tcBorders>
+          <w:left w:val="nil"/>
+          <w:right w:val="nil"/>
+          <w:insideH w:val="nil"/>
+          <w:insideV w:val="nil"/>
+        </w:tcBorders>
+        <w:shd w:val="clear" w:color="auto" w:fill="4F81BD" w:themeFill="accent1"/>
+      </w:tcPr>
+    </w:tblStylePr>
+    <w:tblStylePr w:type="band1Vert">
+      <w:tblPr/>
+      <w:tcPr>
+        <w:tcBorders>
+          <w:left w:val="nil"/>
+          <w:right w:val="nil"/>
+          <w:insideH w:val="nil"/>
+          <w:insideV w:val="nil"/>
+        </w:tcBorders>
+        <w:shd w:val="clear" w:color="auto" w:fill="D8D8D8" w:themeFill="background1" w:themeFillShade="D8"/>
+      </w:tcPr>
+    </w:tblStylePr>
+    <w:tblStylePr w:type="band1Horz">
+      <w:tblPr/>
+      <w:tcPr>
+        <w:shd w:val="clear" w:color="auto" w:fill="D8D8D8" w:themeFill="background1" w:themeFillShade="D8"/>
+      </w:tcPr>
+    </w:tblStylePr>
+    <w:tblStylePr w:type="neCell">
+      <w:tblPr/>
+      <w:tcPr>
+        <w:tcBorders>
+          <w:top w:val="single" w:sz="18" w:space="0" w:color="auto"/>
+          <w:left w:val="nil"/>
+          <w:bottom w:val="single" w:sz="18" w:space="0" w:color="auto"/>
+          <w:right w:val="nil"/>
+          <w:insideH w:val="nil"/>
+          <w:insideV w:val="nil"/>
+        </w:tcBorders>
+      </w:tcPr>
+    </w:tblStylePr>
+    <w:tblStylePr w:type="nwCell">
+      <w:rPr>
+        <w:color w:val="FFFFFF" w:themeColor="background1"/>
+      </w:rPr>
+      <w:tblPr/>
+      <w:tcPr>
+        <w:tcBorders>
+          <w:top w:val="single" w:sz="18" w:space="0" w:color="auto"/>
+          <w:left w:val="nil"/>
+          <w:bottom w:val="single" w:sz="18" w:space="0" w:color="auto"/>
+          <w:right w:val="nil"/>
+          <w:insideH w:val="nil"/>
+          <w:insideV w:val="nil"/>
+        </w:tcBorders>
+      </w:tcPr>
+    </w:tblStylePr>
+  </w:style>
+  <w:style w:type="table" w:styleId="Grigliamedia1-Colore5">
+    <w:name w:val="Medium Grid 1 Accent 5"/>
+    <w:basedOn w:val="Tabellanormale"/>
+    <w:uiPriority w:val="67"/>
+    <w:rsid w:val="00607005"/>
+    <w:pPr>
+      <w:spacing w:after="0" w:line="240" w:lineRule="auto"/>
+    </w:pPr>
+    <w:tblPr>
+      <w:tblStyleRowBandSize w:val="1"/>
+      <w:tblStyleColBandSize w:val="1"/>
+      <w:tblInd w:w="0" w:type="dxa"/>
+      <w:tblBorders>
+        <w:top w:val="single" w:sz="8" w:space="0" w:color="78C0D4" w:themeColor="accent5" w:themeTint="BF"/>
+        <w:left w:val="single" w:sz="8" w:space="0" w:color="78C0D4" w:themeColor="accent5" w:themeTint="BF"/>
+        <w:bottom w:val="single" w:sz="8" w:space="0" w:color="78C0D4" w:themeColor="accent5" w:themeTint="BF"/>
+        <w:right w:val="single" w:sz="8" w:space="0" w:color="78C0D4" w:themeColor="accent5" w:themeTint="BF"/>
+        <w:insideH w:val="single" w:sz="8" w:space="0" w:color="78C0D4" w:themeColor="accent5" w:themeTint="BF"/>
+        <w:insideV w:val="single" w:sz="8" w:space="0" w:color="78C0D4" w:themeColor="accent5" w:themeTint="BF"/>
+      </w:tblBorders>
+      <w:tblCellMar>
+        <w:top w:w="0" w:type="dxa"/>
+        <w:left w:w="108" w:type="dxa"/>
+        <w:bottom w:w="0" w:type="dxa"/>
+        <w:right w:w="108" w:type="dxa"/>
+      </w:tblCellMar>
+    </w:tblPr>
+    <w:tcPr>
+      <w:shd w:val="clear" w:color="auto" w:fill="D2EAF1" w:themeFill="accent5" w:themeFillTint="3F"/>
+    </w:tcPr>
+    <w:tblStylePr w:type="firstRow">
+      <w:rPr>
+        <w:b/>
+        <w:bCs/>
+      </w:rPr>
+    </w:tblStylePr>
+    <w:tblStylePr w:type="lastRow">
+      <w:rPr>
+        <w:b/>
+        <w:bCs/>
+      </w:rPr>
+      <w:tblPr/>
+      <w:tcPr>
+        <w:tcBorders>
+          <w:top w:val="single" w:sz="18" w:space="0" w:color="78C0D4" w:themeColor="accent5" w:themeTint="BF"/>
+        </w:tcBorders>
+      </w:tcPr>
+    </w:tblStylePr>
+    <w:tblStylePr w:type="firstCol">
+      <w:rPr>
+        <w:b/>
+        <w:bCs/>
+      </w:rPr>
+    </w:tblStylePr>
+    <w:tblStylePr w:type="lastCol">
+      <w:rPr>
+        <w:b/>
+        <w:bCs/>
+      </w:rPr>
+    </w:tblStylePr>
+    <w:tblStylePr w:type="band1Vert">
+      <w:tblPr/>
+      <w:tcPr>
+        <w:shd w:val="clear" w:color="auto" w:fill="A5D5E2" w:themeFill="accent5" w:themeFillTint="7F"/>
+      </w:tcPr>
+    </w:tblStylePr>
+    <w:tblStylePr w:type="band1Horz">
+      <w:tblPr/>
+      <w:tcPr>
+        <w:shd w:val="clear" w:color="auto" w:fill="A5D5E2" w:themeFill="accent5" w:themeFillTint="7F"/>
+      </w:tcPr>
+    </w:tblStylePr>
+  </w:style>
 </w:styles>
 </file>
 
@@ -5999,6 +8197,228 @@
       <w:u w:val="single"/>
     </w:rPr>
   </w:style>
+  <w:style w:type="table" w:styleId="Sfondomedio2-Colore1">
+    <w:name w:val="Medium Shading 2 Accent 1"/>
+    <w:basedOn w:val="Tabellanormale"/>
+    <w:uiPriority w:val="64"/>
+    <w:rsid w:val="00607005"/>
+    <w:pPr>
+      <w:spacing w:after="0" w:line="240" w:lineRule="auto"/>
+    </w:pPr>
+    <w:tblPr>
+      <w:tblStyleRowBandSize w:val="1"/>
+      <w:tblStyleColBandSize w:val="1"/>
+      <w:tblInd w:w="0" w:type="dxa"/>
+      <w:tblBorders>
+        <w:top w:val="single" w:sz="18" w:space="0" w:color="auto"/>
+        <w:bottom w:val="single" w:sz="18" w:space="0" w:color="auto"/>
+      </w:tblBorders>
+      <w:tblCellMar>
+        <w:top w:w="0" w:type="dxa"/>
+        <w:left w:w="108" w:type="dxa"/>
+        <w:bottom w:w="0" w:type="dxa"/>
+        <w:right w:w="108" w:type="dxa"/>
+      </w:tblCellMar>
+    </w:tblPr>
+    <w:tblStylePr w:type="firstRow">
+      <w:pPr>
+        <w:spacing w:before="0" w:after="0" w:line="240" w:lineRule="auto"/>
+      </w:pPr>
+      <w:rPr>
+        <w:b/>
+        <w:bCs/>
+        <w:color w:val="FFFFFF" w:themeColor="background1"/>
+      </w:rPr>
+      <w:tblPr/>
+      <w:tcPr>
+        <w:tcBorders>
+          <w:top w:val="single" w:sz="18" w:space="0" w:color="auto"/>
+          <w:left w:val="nil"/>
+          <w:bottom w:val="single" w:sz="18" w:space="0" w:color="auto"/>
+          <w:right w:val="nil"/>
+          <w:insideH w:val="nil"/>
+          <w:insideV w:val="nil"/>
+        </w:tcBorders>
+        <w:shd w:val="clear" w:color="auto" w:fill="4F81BD" w:themeFill="accent1"/>
+      </w:tcPr>
+    </w:tblStylePr>
+    <w:tblStylePr w:type="lastRow">
+      <w:pPr>
+        <w:spacing w:before="0" w:after="0" w:line="240" w:lineRule="auto"/>
+      </w:pPr>
+      <w:rPr>
+        <w:color w:val="auto"/>
+      </w:rPr>
+      <w:tblPr/>
+      <w:tcPr>
+        <w:tcBorders>
+          <w:top w:val="double" w:sz="6" w:space="0" w:color="auto"/>
+          <w:left w:val="nil"/>
+          <w:bottom w:val="single" w:sz="18" w:space="0" w:color="auto"/>
+          <w:right w:val="nil"/>
+          <w:insideH w:val="nil"/>
+          <w:insideV w:val="nil"/>
+        </w:tcBorders>
+        <w:shd w:val="clear" w:color="auto" w:fill="FFFFFF" w:themeFill="background1"/>
+      </w:tcPr>
+    </w:tblStylePr>
+    <w:tblStylePr w:type="firstCol">
+      <w:rPr>
+        <w:b/>
+        <w:bCs/>
+        <w:color w:val="FFFFFF" w:themeColor="background1"/>
+      </w:rPr>
+      <w:tblPr/>
+      <w:tcPr>
+        <w:tcBorders>
+          <w:top w:val="nil"/>
+          <w:left w:val="nil"/>
+          <w:bottom w:val="single" w:sz="18" w:space="0" w:color="auto"/>
+          <w:right w:val="nil"/>
+          <w:insideH w:val="nil"/>
+          <w:insideV w:val="nil"/>
+        </w:tcBorders>
+        <w:shd w:val="clear" w:color="auto" w:fill="4F81BD" w:themeFill="accent1"/>
+      </w:tcPr>
+    </w:tblStylePr>
+    <w:tblStylePr w:type="lastCol">
+      <w:rPr>
+        <w:b/>
+        <w:bCs/>
+        <w:color w:val="FFFFFF" w:themeColor="background1"/>
+      </w:rPr>
+      <w:tblPr/>
+      <w:tcPr>
+        <w:tcBorders>
+          <w:left w:val="nil"/>
+          <w:right w:val="nil"/>
+          <w:insideH w:val="nil"/>
+          <w:insideV w:val="nil"/>
+        </w:tcBorders>
+        <w:shd w:val="clear" w:color="auto" w:fill="4F81BD" w:themeFill="accent1"/>
+      </w:tcPr>
+    </w:tblStylePr>
+    <w:tblStylePr w:type="band1Vert">
+      <w:tblPr/>
+      <w:tcPr>
+        <w:tcBorders>
+          <w:left w:val="nil"/>
+          <w:right w:val="nil"/>
+          <w:insideH w:val="nil"/>
+          <w:insideV w:val="nil"/>
+        </w:tcBorders>
+        <w:shd w:val="clear" w:color="auto" w:fill="D8D8D8" w:themeFill="background1" w:themeFillShade="D8"/>
+      </w:tcPr>
+    </w:tblStylePr>
+    <w:tblStylePr w:type="band1Horz">
+      <w:tblPr/>
+      <w:tcPr>
+        <w:shd w:val="clear" w:color="auto" w:fill="D8D8D8" w:themeFill="background1" w:themeFillShade="D8"/>
+      </w:tcPr>
+    </w:tblStylePr>
+    <w:tblStylePr w:type="neCell">
+      <w:tblPr/>
+      <w:tcPr>
+        <w:tcBorders>
+          <w:top w:val="single" w:sz="18" w:space="0" w:color="auto"/>
+          <w:left w:val="nil"/>
+          <w:bottom w:val="single" w:sz="18" w:space="0" w:color="auto"/>
+          <w:right w:val="nil"/>
+          <w:insideH w:val="nil"/>
+          <w:insideV w:val="nil"/>
+        </w:tcBorders>
+      </w:tcPr>
+    </w:tblStylePr>
+    <w:tblStylePr w:type="nwCell">
+      <w:rPr>
+        <w:color w:val="FFFFFF" w:themeColor="background1"/>
+      </w:rPr>
+      <w:tblPr/>
+      <w:tcPr>
+        <w:tcBorders>
+          <w:top w:val="single" w:sz="18" w:space="0" w:color="auto"/>
+          <w:left w:val="nil"/>
+          <w:bottom w:val="single" w:sz="18" w:space="0" w:color="auto"/>
+          <w:right w:val="nil"/>
+          <w:insideH w:val="nil"/>
+          <w:insideV w:val="nil"/>
+        </w:tcBorders>
+      </w:tcPr>
+    </w:tblStylePr>
+  </w:style>
+  <w:style w:type="table" w:styleId="Grigliamedia1-Colore5">
+    <w:name w:val="Medium Grid 1 Accent 5"/>
+    <w:basedOn w:val="Tabellanormale"/>
+    <w:uiPriority w:val="67"/>
+    <w:rsid w:val="00607005"/>
+    <w:pPr>
+      <w:spacing w:after="0" w:line="240" w:lineRule="auto"/>
+    </w:pPr>
+    <w:tblPr>
+      <w:tblStyleRowBandSize w:val="1"/>
+      <w:tblStyleColBandSize w:val="1"/>
+      <w:tblInd w:w="0" w:type="dxa"/>
+      <w:tblBorders>
+        <w:top w:val="single" w:sz="8" w:space="0" w:color="78C0D4" w:themeColor="accent5" w:themeTint="BF"/>
+        <w:left w:val="single" w:sz="8" w:space="0" w:color="78C0D4" w:themeColor="accent5" w:themeTint="BF"/>
+        <w:bottom w:val="single" w:sz="8" w:space="0" w:color="78C0D4" w:themeColor="accent5" w:themeTint="BF"/>
+        <w:right w:val="single" w:sz="8" w:space="0" w:color="78C0D4" w:themeColor="accent5" w:themeTint="BF"/>
+        <w:insideH w:val="single" w:sz="8" w:space="0" w:color="78C0D4" w:themeColor="accent5" w:themeTint="BF"/>
+        <w:insideV w:val="single" w:sz="8" w:space="0" w:color="78C0D4" w:themeColor="accent5" w:themeTint="BF"/>
+      </w:tblBorders>
+      <w:tblCellMar>
+        <w:top w:w="0" w:type="dxa"/>
+        <w:left w:w="108" w:type="dxa"/>
+        <w:bottom w:w="0" w:type="dxa"/>
+        <w:right w:w="108" w:type="dxa"/>
+      </w:tblCellMar>
+    </w:tblPr>
+    <w:tcPr>
+      <w:shd w:val="clear" w:color="auto" w:fill="D2EAF1" w:themeFill="accent5" w:themeFillTint="3F"/>
+    </w:tcPr>
+    <w:tblStylePr w:type="firstRow">
+      <w:rPr>
+        <w:b/>
+        <w:bCs/>
+      </w:rPr>
+    </w:tblStylePr>
+    <w:tblStylePr w:type="lastRow">
+      <w:rPr>
+        <w:b/>
+        <w:bCs/>
+      </w:rPr>
+      <w:tblPr/>
+      <w:tcPr>
+        <w:tcBorders>
+          <w:top w:val="single" w:sz="18" w:space="0" w:color="78C0D4" w:themeColor="accent5" w:themeTint="BF"/>
+        </w:tcBorders>
+      </w:tcPr>
+    </w:tblStylePr>
+    <w:tblStylePr w:type="firstCol">
+      <w:rPr>
+        <w:b/>
+        <w:bCs/>
+      </w:rPr>
+    </w:tblStylePr>
+    <w:tblStylePr w:type="lastCol">
+      <w:rPr>
+        <w:b/>
+        <w:bCs/>
+      </w:rPr>
+    </w:tblStylePr>
+    <w:tblStylePr w:type="band1Vert">
+      <w:tblPr/>
+      <w:tcPr>
+        <w:shd w:val="clear" w:color="auto" w:fill="A5D5E2" w:themeFill="accent5" w:themeFillTint="7F"/>
+      </w:tcPr>
+    </w:tblStylePr>
+    <w:tblStylePr w:type="band1Horz">
+      <w:tblPr/>
+      <w:tcPr>
+        <w:shd w:val="clear" w:color="auto" w:fill="A5D5E2" w:themeFill="accent5" w:themeFillTint="7F"/>
+      </w:tcPr>
+    </w:tblStylePr>
+  </w:style>
 </w:styles>
 </file>
 
@@ -6194,6 +8614,7 @@
     <w:rsid w:val="00DC42C5"/>
     <w:rsid w:val="00E23DB1"/>
     <w:rsid w:val="00E574A7"/>
+    <w:rsid w:val="00F66DCE"/>
     <w:rsid w:val="00FE11E2"/>
   </w:rsids>
   <m:mathPr>

</xml_diff>